<commit_message>
add cucumber gem and postmortem edit
</commit_message>
<xml_diff>
--- a/Documentação/Iteração 1/Postmortem T1 .docx
+++ b/Documentação/Iteração 1/Postmortem T1 .docx
@@ -1,6 +1,6 @@
 
 <file path=word/document.xml><?xml version="1.0" encoding="utf-8"?>
-<w:document xmlns:wpc="http://schemas.microsoft.com/office/word/2010/wordprocessingCanvas" xmlns:mc="http://schemas.openxmlformats.org/markup-compatibility/2006" xmlns:o="urn:schemas-microsoft-com:office:office" xmlns:r="http://schemas.openxmlformats.org/officeDocument/2006/relationships" xmlns:m="http://schemas.openxmlformats.org/officeDocument/2006/math" xmlns:v="urn:schemas-microsoft-com:vml" xmlns:wp14="http://schemas.microsoft.com/office/word/2010/wordprocessingDrawing" xmlns:wp="http://schemas.openxmlformats.org/drawingml/2006/wordprocessingDrawing" xmlns:w10="urn:schemas-microsoft-com:office:word" xmlns:w="http://schemas.openxmlformats.org/wordprocessingml/2006/main" xmlns:w14="http://schemas.microsoft.com/office/word/2010/wordml" xmlns:wpg="http://schemas.microsoft.com/office/word/2010/wordprocessingGroup" xmlns:wpi="http://schemas.microsoft.com/office/word/2010/wordprocessingInk" xmlns:wne="http://schemas.microsoft.com/office/word/2006/wordml" xmlns:wps="http://schemas.microsoft.com/office/word/2010/wordprocessingShape" mc:Ignorable="w14 wp14">
+<w:document xmlns:wpc="http://schemas.microsoft.com/office/word/2010/wordprocessingCanvas" xmlns:cx="http://schemas.microsoft.com/office/drawing/2014/chartex" xmlns:mc="http://schemas.openxmlformats.org/markup-compatibility/2006" xmlns:o="urn:schemas-microsoft-com:office:office" xmlns:r="http://schemas.openxmlformats.org/officeDocument/2006/relationships" xmlns:m="http://schemas.openxmlformats.org/officeDocument/2006/math" xmlns:v="urn:schemas-microsoft-com:vml" xmlns:wp14="http://schemas.microsoft.com/office/word/2010/wordprocessingDrawing" xmlns:wp="http://schemas.openxmlformats.org/drawingml/2006/wordprocessingDrawing" xmlns:w10="urn:schemas-microsoft-com:office:word" xmlns:w="http://schemas.openxmlformats.org/wordprocessingml/2006/main" xmlns:w14="http://schemas.microsoft.com/office/word/2010/wordml" xmlns:w15="http://schemas.microsoft.com/office/word/2012/wordml" xmlns:w16se="http://schemas.microsoft.com/office/word/2015/wordml/symex" xmlns:wpg="http://schemas.microsoft.com/office/word/2010/wordprocessingGroup" xmlns:wpi="http://schemas.microsoft.com/office/word/2010/wordprocessingInk" xmlns:wne="http://schemas.microsoft.com/office/word/2006/wordml" xmlns:wps="http://schemas.microsoft.com/office/word/2010/wordprocessingShape" mc:Ignorable="w14 w15 w16se wp14">
   <w:background w:color="FFFFFF"/>
   <w:body>
     <w:p>
@@ -150,7 +150,6 @@
         <w:t xml:space="preserve">MVP </w:t>
       </w:r>
       <w:proofErr w:type="spellStart"/>
-      <w:proofErr w:type="gramStart"/>
       <w:r>
         <w:rPr>
           <w:b/>
@@ -160,7 +159,6 @@
         <w:t>StockZero</w:t>
       </w:r>
       <w:proofErr w:type="spellEnd"/>
-      <w:proofErr w:type="gramEnd"/>
     </w:p>
     <w:p>
       <w:pPr>
@@ -220,23 +218,13 @@
         <w:spacing w:before="0" w:beforeAutospacing="0" w:after="120" w:afterAutospacing="0"/>
         <w:jc w:val="right"/>
       </w:pPr>
-      <w:proofErr w:type="spellStart"/>
       <w:r>
         <w:rPr>
           <w:rFonts w:ascii="Arial" w:hAnsi="Arial" w:cs="Arial"/>
           <w:bCs/>
           <w:color w:val="000000"/>
         </w:rPr>
-        <w:t>Lerisson</w:t>
-      </w:r>
-      <w:proofErr w:type="spellEnd"/>
-      <w:r>
-        <w:rPr>
-          <w:rFonts w:ascii="Arial" w:hAnsi="Arial" w:cs="Arial"/>
-          <w:bCs/>
-          <w:color w:val="000000"/>
-        </w:rPr>
-        <w:t xml:space="preserve"> Freitas</w:t>
+        <w:t>Lerisson Freitas</w:t>
       </w:r>
       <w:r>
         <w:rPr>
@@ -257,23 +245,7 @@
           <w:rFonts w:ascii="Arial" w:hAnsi="Arial" w:cs="Arial"/>
           <w:color w:val="000000"/>
         </w:rPr>
-        <w:t>Lucas Assad –</w:t>
-      </w:r>
-      <w:proofErr w:type="gramStart"/>
-      <w:r>
-        <w:rPr>
-          <w:rFonts w:ascii="Arial" w:hAnsi="Arial" w:cs="Arial"/>
-          <w:color w:val="000000"/>
-        </w:rPr>
-        <w:t xml:space="preserve">  </w:t>
-      </w:r>
-      <w:proofErr w:type="gramEnd"/>
-      <w:r>
-        <w:rPr>
-          <w:rFonts w:ascii="Arial" w:hAnsi="Arial" w:cs="Arial"/>
-          <w:color w:val="000000"/>
-        </w:rPr>
-        <w:t>lsca@cin.ufpe.br</w:t>
+        <w:t>Lucas Assad –  lsca@cin.ufpe.br</w:t>
       </w:r>
     </w:p>
     <w:p>
@@ -824,23 +796,7 @@
           <w:sz w:val="24"/>
           <w:szCs w:val="24"/>
         </w:rPr>
-        <w:t xml:space="preserve">Inicio da modelagem do lançamento de um pedido feito por um cliente a um </w:t>
-      </w:r>
-      <w:proofErr w:type="gramStart"/>
-      <w:r>
-        <w:rPr>
-          <w:sz w:val="24"/>
-          <w:szCs w:val="24"/>
-        </w:rPr>
-        <w:t>fornecedor[</w:t>
-      </w:r>
-      <w:proofErr w:type="gramEnd"/>
-      <w:r>
-        <w:rPr>
-          <w:sz w:val="24"/>
-          <w:szCs w:val="24"/>
-        </w:rPr>
-        <w:t>TODOS];</w:t>
+        <w:t>Inicio da modelagem do lançamento de um pedido feito por um cliente a um fornecedor[TODOS];</w:t>
       </w:r>
     </w:p>
     <w:p>
@@ -861,23 +817,7 @@
           <w:sz w:val="24"/>
           <w:szCs w:val="24"/>
         </w:rPr>
-        <w:t xml:space="preserve">Levantamento de dados, para traçar estratégias para o desenvolvimento da </w:t>
-      </w:r>
-      <w:proofErr w:type="gramStart"/>
-      <w:r>
-        <w:rPr>
-          <w:sz w:val="24"/>
-          <w:szCs w:val="24"/>
-        </w:rPr>
-        <w:t>plataforma[</w:t>
-      </w:r>
-      <w:proofErr w:type="gramEnd"/>
-      <w:r>
-        <w:rPr>
-          <w:sz w:val="24"/>
-          <w:szCs w:val="24"/>
-        </w:rPr>
-        <w:t>Lucas Assad, Raphael Leitinho];</w:t>
+        <w:t>Levantamento de dados, para traçar estratégias para o desenvolvimento da plataforma[Lucas Assad, Raphael Leitinho];</w:t>
       </w:r>
     </w:p>
     <w:p>
@@ -898,23 +838,7 @@
           <w:sz w:val="24"/>
           <w:szCs w:val="24"/>
         </w:rPr>
-        <w:t xml:space="preserve">Desenvolvimento do site corporativo da </w:t>
-      </w:r>
-      <w:proofErr w:type="gramStart"/>
-      <w:r>
-        <w:rPr>
-          <w:sz w:val="24"/>
-          <w:szCs w:val="24"/>
-        </w:rPr>
-        <w:t>empresa[</w:t>
-      </w:r>
-      <w:proofErr w:type="gramEnd"/>
-      <w:r>
-        <w:rPr>
-          <w:sz w:val="24"/>
-          <w:szCs w:val="24"/>
-        </w:rPr>
-        <w:t>Lucas Assad, Raphael Leitinho].</w:t>
+        <w:t>Desenvolvimento do site corporativo da empresa[Lucas Assad, Raphael Leitinho].</w:t>
       </w:r>
     </w:p>
     <w:p>
@@ -1256,23 +1180,7 @@
           <w:sz w:val="24"/>
           <w:szCs w:val="24"/>
         </w:rPr>
-        <w:t xml:space="preserve"> [</w:t>
-      </w:r>
-      <w:proofErr w:type="spellStart"/>
-      <w:r>
-        <w:rPr>
-          <w:sz w:val="24"/>
-          <w:szCs w:val="24"/>
-        </w:rPr>
-        <w:t>Lerisson</w:t>
-      </w:r>
-      <w:proofErr w:type="spellEnd"/>
-      <w:r>
-        <w:rPr>
-          <w:sz w:val="24"/>
-          <w:szCs w:val="24"/>
-        </w:rPr>
-        <w:t>, Robson, Lucas]</w:t>
+        <w:t xml:space="preserve"> [Lerisson, Robson, Lucas]</w:t>
       </w:r>
       <w:r>
         <w:rPr>
@@ -1307,23 +1215,7 @@
           <w:sz w:val="24"/>
           <w:szCs w:val="24"/>
         </w:rPr>
-        <w:t xml:space="preserve"> [</w:t>
-      </w:r>
-      <w:proofErr w:type="spellStart"/>
-      <w:r>
-        <w:rPr>
-          <w:sz w:val="24"/>
-          <w:szCs w:val="24"/>
-        </w:rPr>
-        <w:t>Lerisson</w:t>
-      </w:r>
-      <w:proofErr w:type="spellEnd"/>
-      <w:r>
-        <w:rPr>
-          <w:sz w:val="24"/>
-          <w:szCs w:val="24"/>
-        </w:rPr>
-        <w:t>, Robson, Lucas]</w:t>
+        <w:t xml:space="preserve"> [Lerisson, Robson, Lucas]</w:t>
       </w:r>
       <w:r>
         <w:rPr>
@@ -1472,21 +1364,107 @@
           <w:szCs w:val="24"/>
         </w:rPr>
       </w:pPr>
+    </w:p>
+    <w:p>
+      <w:pPr>
+        <w:jc w:val="center"/>
+        <w:rPr>
+          <w:b/>
+          <w:color w:val="434343"/>
+          <w:sz w:val="32"/>
+          <w:szCs w:val="20"/>
+          <w:shd w:val="clear" w:color="auto" w:fill="FFFFFF"/>
+        </w:rPr>
+      </w:pPr>
+      <w:r>
+        <w:rPr>
+          <w:b/>
+          <w:color w:val="434343"/>
+          <w:sz w:val="32"/>
+          <w:szCs w:val="20"/>
+          <w:shd w:val="clear" w:color="auto" w:fill="FFFFFF"/>
+        </w:rPr>
+        <w:t>LIÇÕES APRENDIDAS</w:t>
+      </w:r>
+      <w:r>
+        <w:rPr>
+          <w:b/>
+          <w:color w:val="434343"/>
+          <w:sz w:val="32"/>
+          <w:szCs w:val="20"/>
+          <w:shd w:val="clear" w:color="auto" w:fill="FFFFFF"/>
+        </w:rPr>
+        <w:t xml:space="preserve"> (Post Mortem / </w:t>
+      </w:r>
+      <w:proofErr w:type="spellStart"/>
+      <w:r>
+        <w:rPr>
+          <w:b/>
+          <w:color w:val="434343"/>
+          <w:sz w:val="32"/>
+          <w:szCs w:val="20"/>
+          <w:shd w:val="clear" w:color="auto" w:fill="FFFFFF"/>
+        </w:rPr>
+        <w:t>Rationale</w:t>
+      </w:r>
+      <w:proofErr w:type="spellEnd"/>
+      <w:r>
+        <w:rPr>
+          <w:b/>
+          <w:color w:val="434343"/>
+          <w:sz w:val="32"/>
+          <w:szCs w:val="20"/>
+          <w:shd w:val="clear" w:color="auto" w:fill="FFFFFF"/>
+        </w:rPr>
+        <w:t>)</w:t>
+      </w:r>
+    </w:p>
+    <w:p>
+      <w:pPr>
+        <w:pStyle w:val="PargrafodaLista"/>
+        <w:numPr>
+          <w:ilvl w:val="0"/>
+          <w:numId w:val="14"/>
+        </w:numPr>
+        <w:rPr>
+          <w:b/>
+          <w:sz w:val="24"/>
+          <w:szCs w:val="32"/>
+        </w:rPr>
+      </w:pPr>
+      <w:r>
+        <w:rPr>
+          <w:sz w:val="24"/>
+          <w:szCs w:val="32"/>
+        </w:rPr>
+        <w:t xml:space="preserve">Aprendemos a fazer teste de comportamento </w:t>
+      </w:r>
+    </w:p>
+    <w:p>
+      <w:pPr>
+        <w:pStyle w:val="PargrafodaLista"/>
+        <w:numPr>
+          <w:ilvl w:val="0"/>
+          <w:numId w:val="14"/>
+        </w:numPr>
+        <w:rPr>
+          <w:b/>
+          <w:sz w:val="24"/>
+          <w:szCs w:val="32"/>
+        </w:rPr>
+      </w:pPr>
+      <w:r>
+        <w:rPr>
+          <w:sz w:val="24"/>
+          <w:szCs w:val="32"/>
+        </w:rPr>
+        <w:t>Aprendemos a usar o cucumber</w:t>
+      </w:r>
       <w:bookmarkStart w:id="0" w:name="_GoBack"/>
       <w:bookmarkEnd w:id="0"/>
     </w:p>
-    <w:p>
-      <w:pPr>
-        <w:jc w:val="center"/>
-        <w:rPr>
-          <w:b/>
-          <w:sz w:val="32"/>
-          <w:szCs w:val="32"/>
-        </w:rPr>
-      </w:pPr>
-    </w:p>
     <w:sectPr>
-      <w:headerReference w:type="default" r:id="rId8"/>
+      <w:headerReference w:type="default" r:id="rId7"/>
       <w:pgSz w:w="11909" w:h="16834"/>
       <w:pgMar w:top="1440" w:right="1440" w:bottom="1440" w:left="1440" w:header="720" w:footer="720" w:gutter="0"/>
       <w:pgNumType w:start="1"/>
@@ -1497,7 +1475,7 @@
 </file>
 
 <file path=word/endnotes.xml><?xml version="1.0" encoding="utf-8"?>
-<w:endnotes xmlns:wpc="http://schemas.microsoft.com/office/word/2010/wordprocessingCanvas" xmlns:mc="http://schemas.openxmlformats.org/markup-compatibility/2006" xmlns:o="urn:schemas-microsoft-com:office:office" xmlns:r="http://schemas.openxmlformats.org/officeDocument/2006/relationships" xmlns:m="http://schemas.openxmlformats.org/officeDocument/2006/math" xmlns:v="urn:schemas-microsoft-com:vml" xmlns:wp14="http://schemas.microsoft.com/office/word/2010/wordprocessingDrawing" xmlns:wp="http://schemas.openxmlformats.org/drawingml/2006/wordprocessingDrawing" xmlns:w10="urn:schemas-microsoft-com:office:word" xmlns:w="http://schemas.openxmlformats.org/wordprocessingml/2006/main" xmlns:w14="http://schemas.microsoft.com/office/word/2010/wordml" xmlns:wpg="http://schemas.microsoft.com/office/word/2010/wordprocessingGroup" xmlns:wpi="http://schemas.microsoft.com/office/word/2010/wordprocessingInk" xmlns:wne="http://schemas.microsoft.com/office/word/2006/wordml" xmlns:wps="http://schemas.microsoft.com/office/word/2010/wordprocessingShape" mc:Ignorable="w14 wp14">
+<w:endnotes xmlns:wpc="http://schemas.microsoft.com/office/word/2010/wordprocessingCanvas" xmlns:cx="http://schemas.microsoft.com/office/drawing/2014/chartex" xmlns:mc="http://schemas.openxmlformats.org/markup-compatibility/2006" xmlns:o="urn:schemas-microsoft-com:office:office" xmlns:r="http://schemas.openxmlformats.org/officeDocument/2006/relationships" xmlns:m="http://schemas.openxmlformats.org/officeDocument/2006/math" xmlns:v="urn:schemas-microsoft-com:vml" xmlns:wp14="http://schemas.microsoft.com/office/word/2010/wordprocessingDrawing" xmlns:wp="http://schemas.openxmlformats.org/drawingml/2006/wordprocessingDrawing" xmlns:w10="urn:schemas-microsoft-com:office:word" xmlns:w="http://schemas.openxmlformats.org/wordprocessingml/2006/main" xmlns:w14="http://schemas.microsoft.com/office/word/2010/wordml" xmlns:w15="http://schemas.microsoft.com/office/word/2012/wordml" xmlns:w16se="http://schemas.microsoft.com/office/word/2015/wordml/symex" xmlns:wpg="http://schemas.microsoft.com/office/word/2010/wordprocessingGroup" xmlns:wpi="http://schemas.microsoft.com/office/word/2010/wordprocessingInk" xmlns:wne="http://schemas.microsoft.com/office/word/2006/wordml" xmlns:wps="http://schemas.microsoft.com/office/word/2010/wordprocessingShape" mc:Ignorable="w14 w15 w16se wp14">
   <w:endnote w:type="separator" w:id="-1">
     <w:p>
       <w:pPr>
@@ -1522,7 +1500,7 @@
 </file>
 
 <file path=word/footnotes.xml><?xml version="1.0" encoding="utf-8"?>
-<w:footnotes xmlns:wpc="http://schemas.microsoft.com/office/word/2010/wordprocessingCanvas" xmlns:mc="http://schemas.openxmlformats.org/markup-compatibility/2006" xmlns:o="urn:schemas-microsoft-com:office:office" xmlns:r="http://schemas.openxmlformats.org/officeDocument/2006/relationships" xmlns:m="http://schemas.openxmlformats.org/officeDocument/2006/math" xmlns:v="urn:schemas-microsoft-com:vml" xmlns:wp14="http://schemas.microsoft.com/office/word/2010/wordprocessingDrawing" xmlns:wp="http://schemas.openxmlformats.org/drawingml/2006/wordprocessingDrawing" xmlns:w10="urn:schemas-microsoft-com:office:word" xmlns:w="http://schemas.openxmlformats.org/wordprocessingml/2006/main" xmlns:w14="http://schemas.microsoft.com/office/word/2010/wordml" xmlns:wpg="http://schemas.microsoft.com/office/word/2010/wordprocessingGroup" xmlns:wpi="http://schemas.microsoft.com/office/word/2010/wordprocessingInk" xmlns:wne="http://schemas.microsoft.com/office/word/2006/wordml" xmlns:wps="http://schemas.microsoft.com/office/word/2010/wordprocessingShape" mc:Ignorable="w14 wp14">
+<w:footnotes xmlns:wpc="http://schemas.microsoft.com/office/word/2010/wordprocessingCanvas" xmlns:cx="http://schemas.microsoft.com/office/drawing/2014/chartex" xmlns:mc="http://schemas.openxmlformats.org/markup-compatibility/2006" xmlns:o="urn:schemas-microsoft-com:office:office" xmlns:r="http://schemas.openxmlformats.org/officeDocument/2006/relationships" xmlns:m="http://schemas.openxmlformats.org/officeDocument/2006/math" xmlns:v="urn:schemas-microsoft-com:vml" xmlns:wp14="http://schemas.microsoft.com/office/word/2010/wordprocessingDrawing" xmlns:wp="http://schemas.openxmlformats.org/drawingml/2006/wordprocessingDrawing" xmlns:w10="urn:schemas-microsoft-com:office:word" xmlns:w="http://schemas.openxmlformats.org/wordprocessingml/2006/main" xmlns:w14="http://schemas.microsoft.com/office/word/2010/wordml" xmlns:w15="http://schemas.microsoft.com/office/word/2012/wordml" xmlns:w16se="http://schemas.microsoft.com/office/word/2015/wordml/symex" xmlns:wpg="http://schemas.microsoft.com/office/word/2010/wordprocessingGroup" xmlns:wpi="http://schemas.microsoft.com/office/word/2010/wordprocessingInk" xmlns:wne="http://schemas.microsoft.com/office/word/2006/wordml" xmlns:wps="http://schemas.microsoft.com/office/word/2010/wordprocessingShape" mc:Ignorable="w14 w15 w16se wp14">
   <w:footnote w:type="separator" w:id="-1">
     <w:p>
       <w:pPr>
@@ -1547,7 +1525,7 @@
 </file>
 
 <file path=word/header1.xml><?xml version="1.0" encoding="utf-8"?>
-<w:hdr xmlns:wpc="http://schemas.microsoft.com/office/word/2010/wordprocessingCanvas" xmlns:mc="http://schemas.openxmlformats.org/markup-compatibility/2006" xmlns:o="urn:schemas-microsoft-com:office:office" xmlns:r="http://schemas.openxmlformats.org/officeDocument/2006/relationships" xmlns:m="http://schemas.openxmlformats.org/officeDocument/2006/math" xmlns:v="urn:schemas-microsoft-com:vml" xmlns:wp14="http://schemas.microsoft.com/office/word/2010/wordprocessingDrawing" xmlns:wp="http://schemas.openxmlformats.org/drawingml/2006/wordprocessingDrawing" xmlns:w10="urn:schemas-microsoft-com:office:word" xmlns:w="http://schemas.openxmlformats.org/wordprocessingml/2006/main" xmlns:w14="http://schemas.microsoft.com/office/word/2010/wordml" xmlns:wpg="http://schemas.microsoft.com/office/word/2010/wordprocessingGroup" xmlns:wpi="http://schemas.microsoft.com/office/word/2010/wordprocessingInk" xmlns:wne="http://schemas.microsoft.com/office/word/2006/wordml" xmlns:wps="http://schemas.microsoft.com/office/word/2010/wordprocessingShape" mc:Ignorable="w14 wp14">
+<w:hdr xmlns:wpc="http://schemas.microsoft.com/office/word/2010/wordprocessingCanvas" xmlns:cx="http://schemas.microsoft.com/office/drawing/2014/chartex" xmlns:mc="http://schemas.openxmlformats.org/markup-compatibility/2006" xmlns:o="urn:schemas-microsoft-com:office:office" xmlns:r="http://schemas.openxmlformats.org/officeDocument/2006/relationships" xmlns:m="http://schemas.openxmlformats.org/officeDocument/2006/math" xmlns:v="urn:schemas-microsoft-com:vml" xmlns:wp14="http://schemas.microsoft.com/office/word/2010/wordprocessingDrawing" xmlns:wp="http://schemas.openxmlformats.org/drawingml/2006/wordprocessingDrawing" xmlns:w10="urn:schemas-microsoft-com:office:word" xmlns:w="http://schemas.openxmlformats.org/wordprocessingml/2006/main" xmlns:w14="http://schemas.microsoft.com/office/word/2010/wordml" xmlns:w15="http://schemas.microsoft.com/office/word/2012/wordml" xmlns:w16se="http://schemas.microsoft.com/office/word/2015/wordml/symex" xmlns:wpg="http://schemas.microsoft.com/office/word/2010/wordprocessingGroup" xmlns:wpi="http://schemas.microsoft.com/office/word/2010/wordprocessingInk" xmlns:wne="http://schemas.microsoft.com/office/word/2006/wordml" xmlns:wps="http://schemas.microsoft.com/office/word/2010/wordprocessingShape" mc:Ignorable="w14 w15 w16se wp14">
   <w:p>
     <w:pPr>
       <w:jc w:val="center"/>
@@ -1555,7 +1533,6 @@
     <w:r>
       <w:rPr>
         <w:noProof/>
-        <w:lang w:val="en-US" w:eastAsia="en-US"/>
       </w:rPr>
       <w:drawing>
         <wp:inline distT="114300" distB="114300" distL="114300" distR="114300" wp14:anchorId="224FCAF6" wp14:editId="6A29F8C3">
@@ -1598,8 +1575,8 @@
 </file>
 
 <file path=word/numbering.xml><?xml version="1.0" encoding="utf-8"?>
-<w:numbering xmlns:wpc="http://schemas.microsoft.com/office/word/2010/wordprocessingCanvas" xmlns:mc="http://schemas.openxmlformats.org/markup-compatibility/2006" xmlns:o="urn:schemas-microsoft-com:office:office" xmlns:r="http://schemas.openxmlformats.org/officeDocument/2006/relationships" xmlns:m="http://schemas.openxmlformats.org/officeDocument/2006/math" xmlns:v="urn:schemas-microsoft-com:vml" xmlns:wp14="http://schemas.microsoft.com/office/word/2010/wordprocessingDrawing" xmlns:wp="http://schemas.openxmlformats.org/drawingml/2006/wordprocessingDrawing" xmlns:w10="urn:schemas-microsoft-com:office:word" xmlns:w="http://schemas.openxmlformats.org/wordprocessingml/2006/main" xmlns:w14="http://schemas.microsoft.com/office/word/2010/wordml" xmlns:wpg="http://schemas.microsoft.com/office/word/2010/wordprocessingGroup" xmlns:wpi="http://schemas.microsoft.com/office/word/2010/wordprocessingInk" xmlns:wne="http://schemas.microsoft.com/office/word/2006/wordml" xmlns:wps="http://schemas.microsoft.com/office/word/2010/wordprocessingShape" mc:Ignorable="w14 wp14">
-  <w:abstractNum w:abstractNumId="0">
+<w:numbering xmlns:wpc="http://schemas.microsoft.com/office/word/2010/wordprocessingCanvas" xmlns:cx="http://schemas.microsoft.com/office/drawing/2014/chartex" xmlns:mc="http://schemas.openxmlformats.org/markup-compatibility/2006" xmlns:o="urn:schemas-microsoft-com:office:office" xmlns:r="http://schemas.openxmlformats.org/officeDocument/2006/relationships" xmlns:m="http://schemas.openxmlformats.org/officeDocument/2006/math" xmlns:v="urn:schemas-microsoft-com:vml" xmlns:wp14="http://schemas.microsoft.com/office/word/2010/wordprocessingDrawing" xmlns:wp="http://schemas.openxmlformats.org/drawingml/2006/wordprocessingDrawing" xmlns:w10="urn:schemas-microsoft-com:office:word" xmlns:w="http://schemas.openxmlformats.org/wordprocessingml/2006/main" xmlns:w14="http://schemas.microsoft.com/office/word/2010/wordml" xmlns:w15="http://schemas.microsoft.com/office/word/2012/wordml" xmlns:w16se="http://schemas.microsoft.com/office/word/2015/wordml/symex" xmlns:wpg="http://schemas.microsoft.com/office/word/2010/wordprocessingGroup" xmlns:wpi="http://schemas.microsoft.com/office/word/2010/wordprocessingInk" xmlns:wne="http://schemas.microsoft.com/office/word/2006/wordml" xmlns:wps="http://schemas.microsoft.com/office/word/2010/wordprocessingShape" mc:Ignorable="w14 w15 w16se wp14">
+  <w:abstractNum w:abstractNumId="0" w15:restartNumberingAfterBreak="0">
     <w:nsid w:val="012E7F7B"/>
     <w:multiLevelType w:val="hybridMultilevel"/>
     <w:tmpl w:val="31EEC478"/>
@@ -1712,7 +1689,7 @@
       </w:rPr>
     </w:lvl>
   </w:abstractNum>
-  <w:abstractNum w:abstractNumId="1">
+  <w:abstractNum w:abstractNumId="1" w15:restartNumberingAfterBreak="0">
     <w:nsid w:val="07C363CB"/>
     <w:multiLevelType w:val="hybridMultilevel"/>
     <w:tmpl w:val="67C44A4E"/>
@@ -1798,7 +1775,7 @@
       </w:pPr>
     </w:lvl>
   </w:abstractNum>
-  <w:abstractNum w:abstractNumId="2">
+  <w:abstractNum w:abstractNumId="2" w15:restartNumberingAfterBreak="0">
     <w:nsid w:val="0FE322E2"/>
     <w:multiLevelType w:val="hybridMultilevel"/>
     <w:tmpl w:val="E6306906"/>
@@ -1911,7 +1888,120 @@
       </w:rPr>
     </w:lvl>
   </w:abstractNum>
-  <w:abstractNum w:abstractNumId="3">
+  <w:abstractNum w:abstractNumId="3" w15:restartNumberingAfterBreak="0">
+    <w:nsid w:val="26AE22F0"/>
+    <w:multiLevelType w:val="hybridMultilevel"/>
+    <w:tmpl w:val="02C0E282"/>
+    <w:lvl w:ilvl="0" w:tplc="04160001">
+      <w:start w:val="1"/>
+      <w:numFmt w:val="bullet"/>
+      <w:lvlText w:val=""/>
+      <w:lvlJc w:val="left"/>
+      <w:pPr>
+        <w:ind w:left="720" w:hanging="360"/>
+      </w:pPr>
+      <w:rPr>
+        <w:rFonts w:ascii="Symbol" w:hAnsi="Symbol" w:hint="default"/>
+      </w:rPr>
+    </w:lvl>
+    <w:lvl w:ilvl="1" w:tplc="04160003" w:tentative="1">
+      <w:start w:val="1"/>
+      <w:numFmt w:val="bullet"/>
+      <w:lvlText w:val="o"/>
+      <w:lvlJc w:val="left"/>
+      <w:pPr>
+        <w:ind w:left="1440" w:hanging="360"/>
+      </w:pPr>
+      <w:rPr>
+        <w:rFonts w:ascii="Courier New" w:hAnsi="Courier New" w:cs="Courier New" w:hint="default"/>
+      </w:rPr>
+    </w:lvl>
+    <w:lvl w:ilvl="2" w:tplc="04160005" w:tentative="1">
+      <w:start w:val="1"/>
+      <w:numFmt w:val="bullet"/>
+      <w:lvlText w:val=""/>
+      <w:lvlJc w:val="left"/>
+      <w:pPr>
+        <w:ind w:left="2160" w:hanging="360"/>
+      </w:pPr>
+      <w:rPr>
+        <w:rFonts w:ascii="Wingdings" w:hAnsi="Wingdings" w:hint="default"/>
+      </w:rPr>
+    </w:lvl>
+    <w:lvl w:ilvl="3" w:tplc="04160001" w:tentative="1">
+      <w:start w:val="1"/>
+      <w:numFmt w:val="bullet"/>
+      <w:lvlText w:val=""/>
+      <w:lvlJc w:val="left"/>
+      <w:pPr>
+        <w:ind w:left="2880" w:hanging="360"/>
+      </w:pPr>
+      <w:rPr>
+        <w:rFonts w:ascii="Symbol" w:hAnsi="Symbol" w:hint="default"/>
+      </w:rPr>
+    </w:lvl>
+    <w:lvl w:ilvl="4" w:tplc="04160003" w:tentative="1">
+      <w:start w:val="1"/>
+      <w:numFmt w:val="bullet"/>
+      <w:lvlText w:val="o"/>
+      <w:lvlJc w:val="left"/>
+      <w:pPr>
+        <w:ind w:left="3600" w:hanging="360"/>
+      </w:pPr>
+      <w:rPr>
+        <w:rFonts w:ascii="Courier New" w:hAnsi="Courier New" w:cs="Courier New" w:hint="default"/>
+      </w:rPr>
+    </w:lvl>
+    <w:lvl w:ilvl="5" w:tplc="04160005" w:tentative="1">
+      <w:start w:val="1"/>
+      <w:numFmt w:val="bullet"/>
+      <w:lvlText w:val=""/>
+      <w:lvlJc w:val="left"/>
+      <w:pPr>
+        <w:ind w:left="4320" w:hanging="360"/>
+      </w:pPr>
+      <w:rPr>
+        <w:rFonts w:ascii="Wingdings" w:hAnsi="Wingdings" w:hint="default"/>
+      </w:rPr>
+    </w:lvl>
+    <w:lvl w:ilvl="6" w:tplc="04160001" w:tentative="1">
+      <w:start w:val="1"/>
+      <w:numFmt w:val="bullet"/>
+      <w:lvlText w:val=""/>
+      <w:lvlJc w:val="left"/>
+      <w:pPr>
+        <w:ind w:left="5040" w:hanging="360"/>
+      </w:pPr>
+      <w:rPr>
+        <w:rFonts w:ascii="Symbol" w:hAnsi="Symbol" w:hint="default"/>
+      </w:rPr>
+    </w:lvl>
+    <w:lvl w:ilvl="7" w:tplc="04160003" w:tentative="1">
+      <w:start w:val="1"/>
+      <w:numFmt w:val="bullet"/>
+      <w:lvlText w:val="o"/>
+      <w:lvlJc w:val="left"/>
+      <w:pPr>
+        <w:ind w:left="5760" w:hanging="360"/>
+      </w:pPr>
+      <w:rPr>
+        <w:rFonts w:ascii="Courier New" w:hAnsi="Courier New" w:cs="Courier New" w:hint="default"/>
+      </w:rPr>
+    </w:lvl>
+    <w:lvl w:ilvl="8" w:tplc="04160005" w:tentative="1">
+      <w:start w:val="1"/>
+      <w:numFmt w:val="bullet"/>
+      <w:lvlText w:val=""/>
+      <w:lvlJc w:val="left"/>
+      <w:pPr>
+        <w:ind w:left="6480" w:hanging="360"/>
+      </w:pPr>
+      <w:rPr>
+        <w:rFonts w:ascii="Wingdings" w:hAnsi="Wingdings" w:hint="default"/>
+      </w:rPr>
+    </w:lvl>
+  </w:abstractNum>
+  <w:abstractNum w:abstractNumId="4" w15:restartNumberingAfterBreak="0">
     <w:nsid w:val="2A122CE2"/>
     <w:multiLevelType w:val="hybridMultilevel"/>
     <w:tmpl w:val="136A0EE4"/>
@@ -2024,7 +2114,7 @@
       </w:rPr>
     </w:lvl>
   </w:abstractNum>
-  <w:abstractNum w:abstractNumId="4">
+  <w:abstractNum w:abstractNumId="5" w15:restartNumberingAfterBreak="0">
     <w:nsid w:val="476779BE"/>
     <w:multiLevelType w:val="hybridMultilevel"/>
     <w:tmpl w:val="953EE0A0"/>
@@ -2137,7 +2227,120 @@
       </w:rPr>
     </w:lvl>
   </w:abstractNum>
-  <w:abstractNum w:abstractNumId="5">
+  <w:abstractNum w:abstractNumId="6" w15:restartNumberingAfterBreak="0">
+    <w:nsid w:val="593756DB"/>
+    <w:multiLevelType w:val="hybridMultilevel"/>
+    <w:tmpl w:val="A40CCD1E"/>
+    <w:lvl w:ilvl="0" w:tplc="04160001">
+      <w:start w:val="1"/>
+      <w:numFmt w:val="bullet"/>
+      <w:lvlText w:val=""/>
+      <w:lvlJc w:val="left"/>
+      <w:pPr>
+        <w:ind w:left="1440" w:hanging="360"/>
+      </w:pPr>
+      <w:rPr>
+        <w:rFonts w:ascii="Symbol" w:hAnsi="Symbol" w:hint="default"/>
+      </w:rPr>
+    </w:lvl>
+    <w:lvl w:ilvl="1" w:tplc="04160003" w:tentative="1">
+      <w:start w:val="1"/>
+      <w:numFmt w:val="bullet"/>
+      <w:lvlText w:val="o"/>
+      <w:lvlJc w:val="left"/>
+      <w:pPr>
+        <w:ind w:left="2160" w:hanging="360"/>
+      </w:pPr>
+      <w:rPr>
+        <w:rFonts w:ascii="Courier New" w:hAnsi="Courier New" w:cs="Courier New" w:hint="default"/>
+      </w:rPr>
+    </w:lvl>
+    <w:lvl w:ilvl="2" w:tplc="04160005" w:tentative="1">
+      <w:start w:val="1"/>
+      <w:numFmt w:val="bullet"/>
+      <w:lvlText w:val=""/>
+      <w:lvlJc w:val="left"/>
+      <w:pPr>
+        <w:ind w:left="2880" w:hanging="360"/>
+      </w:pPr>
+      <w:rPr>
+        <w:rFonts w:ascii="Wingdings" w:hAnsi="Wingdings" w:hint="default"/>
+      </w:rPr>
+    </w:lvl>
+    <w:lvl w:ilvl="3" w:tplc="04160001" w:tentative="1">
+      <w:start w:val="1"/>
+      <w:numFmt w:val="bullet"/>
+      <w:lvlText w:val=""/>
+      <w:lvlJc w:val="left"/>
+      <w:pPr>
+        <w:ind w:left="3600" w:hanging="360"/>
+      </w:pPr>
+      <w:rPr>
+        <w:rFonts w:ascii="Symbol" w:hAnsi="Symbol" w:hint="default"/>
+      </w:rPr>
+    </w:lvl>
+    <w:lvl w:ilvl="4" w:tplc="04160003" w:tentative="1">
+      <w:start w:val="1"/>
+      <w:numFmt w:val="bullet"/>
+      <w:lvlText w:val="o"/>
+      <w:lvlJc w:val="left"/>
+      <w:pPr>
+        <w:ind w:left="4320" w:hanging="360"/>
+      </w:pPr>
+      <w:rPr>
+        <w:rFonts w:ascii="Courier New" w:hAnsi="Courier New" w:cs="Courier New" w:hint="default"/>
+      </w:rPr>
+    </w:lvl>
+    <w:lvl w:ilvl="5" w:tplc="04160005" w:tentative="1">
+      <w:start w:val="1"/>
+      <w:numFmt w:val="bullet"/>
+      <w:lvlText w:val=""/>
+      <w:lvlJc w:val="left"/>
+      <w:pPr>
+        <w:ind w:left="5040" w:hanging="360"/>
+      </w:pPr>
+      <w:rPr>
+        <w:rFonts w:ascii="Wingdings" w:hAnsi="Wingdings" w:hint="default"/>
+      </w:rPr>
+    </w:lvl>
+    <w:lvl w:ilvl="6" w:tplc="04160001" w:tentative="1">
+      <w:start w:val="1"/>
+      <w:numFmt w:val="bullet"/>
+      <w:lvlText w:val=""/>
+      <w:lvlJc w:val="left"/>
+      <w:pPr>
+        <w:ind w:left="5760" w:hanging="360"/>
+      </w:pPr>
+      <w:rPr>
+        <w:rFonts w:ascii="Symbol" w:hAnsi="Symbol" w:hint="default"/>
+      </w:rPr>
+    </w:lvl>
+    <w:lvl w:ilvl="7" w:tplc="04160003" w:tentative="1">
+      <w:start w:val="1"/>
+      <w:numFmt w:val="bullet"/>
+      <w:lvlText w:val="o"/>
+      <w:lvlJc w:val="left"/>
+      <w:pPr>
+        <w:ind w:left="6480" w:hanging="360"/>
+      </w:pPr>
+      <w:rPr>
+        <w:rFonts w:ascii="Courier New" w:hAnsi="Courier New" w:cs="Courier New" w:hint="default"/>
+      </w:rPr>
+    </w:lvl>
+    <w:lvl w:ilvl="8" w:tplc="04160005" w:tentative="1">
+      <w:start w:val="1"/>
+      <w:numFmt w:val="bullet"/>
+      <w:lvlText w:val=""/>
+      <w:lvlJc w:val="left"/>
+      <w:pPr>
+        <w:ind w:left="7200" w:hanging="360"/>
+      </w:pPr>
+      <w:rPr>
+        <w:rFonts w:ascii="Wingdings" w:hAnsi="Wingdings" w:hint="default"/>
+      </w:rPr>
+    </w:lvl>
+  </w:abstractNum>
+  <w:abstractNum w:abstractNumId="7" w15:restartNumberingAfterBreak="0">
     <w:nsid w:val="5A0420FD"/>
     <w:multiLevelType w:val="hybridMultilevel"/>
     <w:tmpl w:val="67C44A4E"/>
@@ -2223,7 +2426,7 @@
       </w:pPr>
     </w:lvl>
   </w:abstractNum>
-  <w:abstractNum w:abstractNumId="6">
+  <w:abstractNum w:abstractNumId="8" w15:restartNumberingAfterBreak="0">
     <w:nsid w:val="63977641"/>
     <w:multiLevelType w:val="hybridMultilevel"/>
     <w:tmpl w:val="D1461B9A"/>
@@ -2336,7 +2539,7 @@
       </w:rPr>
     </w:lvl>
   </w:abstractNum>
-  <w:abstractNum w:abstractNumId="7">
+  <w:abstractNum w:abstractNumId="9" w15:restartNumberingAfterBreak="0">
     <w:nsid w:val="723356D7"/>
     <w:multiLevelType w:val="hybridMultilevel"/>
     <w:tmpl w:val="64E6588E"/>
@@ -2449,7 +2652,7 @@
       </w:rPr>
     </w:lvl>
   </w:abstractNum>
-  <w:abstractNum w:abstractNumId="8">
+  <w:abstractNum w:abstractNumId="10" w15:restartNumberingAfterBreak="0">
     <w:nsid w:val="740243C8"/>
     <w:multiLevelType w:val="hybridMultilevel"/>
     <w:tmpl w:val="2FC4CD90"/>
@@ -2562,7 +2765,7 @@
       </w:rPr>
     </w:lvl>
   </w:abstractNum>
-  <w:abstractNum w:abstractNumId="9">
+  <w:abstractNum w:abstractNumId="11" w15:restartNumberingAfterBreak="0">
     <w:nsid w:val="7441215C"/>
     <w:multiLevelType w:val="hybridMultilevel"/>
     <w:tmpl w:val="E76EED06"/>
@@ -2675,7 +2878,7 @@
       </w:rPr>
     </w:lvl>
   </w:abstractNum>
-  <w:abstractNum w:abstractNumId="10">
+  <w:abstractNum w:abstractNumId="12" w15:restartNumberingAfterBreak="0">
     <w:nsid w:val="74BC1D21"/>
     <w:multiLevelType w:val="multilevel"/>
     <w:tmpl w:val="71BA7FA6"/>
@@ -2788,7 +2991,7 @@
       </w:rPr>
     </w:lvl>
   </w:abstractNum>
-  <w:abstractNum w:abstractNumId="11">
+  <w:abstractNum w:abstractNumId="13" w15:restartNumberingAfterBreak="0">
     <w:nsid w:val="77E14E5D"/>
     <w:multiLevelType w:val="hybridMultilevel"/>
     <w:tmpl w:val="CA164A8E"/>
@@ -2878,46 +3081,52 @@
     </w:lvl>
   </w:abstractNum>
   <w:num w:numId="1">
-    <w:abstractNumId w:val="10"/>
+    <w:abstractNumId w:val="12"/>
   </w:num>
   <w:num w:numId="2">
-    <w:abstractNumId w:val="11"/>
+    <w:abstractNumId w:val="13"/>
   </w:num>
   <w:num w:numId="3">
-    <w:abstractNumId w:val="3"/>
+    <w:abstractNumId w:val="4"/>
   </w:num>
   <w:num w:numId="4">
     <w:abstractNumId w:val="2"/>
   </w:num>
   <w:num w:numId="5">
-    <w:abstractNumId w:val="4"/>
+    <w:abstractNumId w:val="5"/>
   </w:num>
   <w:num w:numId="6">
+    <w:abstractNumId w:val="9"/>
+  </w:num>
+  <w:num w:numId="7">
     <w:abstractNumId w:val="7"/>
   </w:num>
-  <w:num w:numId="7">
-    <w:abstractNumId w:val="5"/>
-  </w:num>
   <w:num w:numId="8">
-    <w:abstractNumId w:val="8"/>
+    <w:abstractNumId w:val="10"/>
   </w:num>
   <w:num w:numId="9">
-    <w:abstractNumId w:val="9"/>
+    <w:abstractNumId w:val="11"/>
   </w:num>
   <w:num w:numId="10">
     <w:abstractNumId w:val="0"/>
   </w:num>
   <w:num w:numId="11">
-    <w:abstractNumId w:val="6"/>
+    <w:abstractNumId w:val="8"/>
   </w:num>
   <w:num w:numId="12">
     <w:abstractNumId w:val="1"/>
+  </w:num>
+  <w:num w:numId="13">
+    <w:abstractNumId w:val="3"/>
+  </w:num>
+  <w:num w:numId="14">
+    <w:abstractNumId w:val="6"/>
   </w:num>
 </w:numbering>
 </file>
 
 <file path=word/styles.xml><?xml version="1.0" encoding="utf-8"?>
-<w:styles xmlns:mc="http://schemas.openxmlformats.org/markup-compatibility/2006" xmlns:r="http://schemas.openxmlformats.org/officeDocument/2006/relationships" xmlns:w="http://schemas.openxmlformats.org/wordprocessingml/2006/main" xmlns:w14="http://schemas.microsoft.com/office/word/2010/wordml" mc:Ignorable="w14">
+<w:styles xmlns:mc="http://schemas.openxmlformats.org/markup-compatibility/2006" xmlns:r="http://schemas.openxmlformats.org/officeDocument/2006/relationships" xmlns:w="http://schemas.openxmlformats.org/wordprocessingml/2006/main" xmlns:w14="http://schemas.microsoft.com/office/word/2010/wordml" xmlns:w15="http://schemas.microsoft.com/office/word/2012/wordml" xmlns:w16se="http://schemas.microsoft.com/office/word/2015/wordml/symex" mc:Ignorable="w14 w15 w16se">
   <w:docDefaults>
     <w:rPrDefault>
       <w:rPr>
@@ -2934,561 +3143,378 @@
       </w:pPr>
     </w:pPrDefault>
   </w:docDefaults>
-  <w:latentStyles w:defLockedState="0" w:defUIPriority="99" w:defSemiHidden="1" w:defUnhideWhenUsed="1" w:defQFormat="0" w:count="267">
-    <w:lsdException w:name="Normal" w:semiHidden="0" w:uiPriority="0" w:unhideWhenUsed="0" w:qFormat="1"/>
-    <w:lsdException w:name="heading 1" w:semiHidden="0" w:uiPriority="9" w:unhideWhenUsed="0" w:qFormat="1"/>
-    <w:lsdException w:name="heading 2" w:uiPriority="9" w:qFormat="1"/>
-    <w:lsdException w:name="heading 3" w:uiPriority="9" w:qFormat="1"/>
-    <w:lsdException w:name="heading 4" w:uiPriority="9" w:qFormat="1"/>
-    <w:lsdException w:name="heading 5" w:uiPriority="9" w:qFormat="1"/>
-    <w:lsdException w:name="heading 6" w:uiPriority="9" w:qFormat="1"/>
-    <w:lsdException w:name="heading 7" w:uiPriority="9" w:qFormat="1"/>
-    <w:lsdException w:name="heading 8" w:uiPriority="9" w:qFormat="1"/>
-    <w:lsdException w:name="heading 9" w:uiPriority="9" w:qFormat="1"/>
-    <w:lsdException w:name="toc 1" w:uiPriority="39"/>
-    <w:lsdException w:name="toc 2" w:uiPriority="39"/>
-    <w:lsdException w:name="toc 3" w:uiPriority="39"/>
-    <w:lsdException w:name="toc 4" w:uiPriority="39"/>
-    <w:lsdException w:name="toc 5" w:uiPriority="39"/>
-    <w:lsdException w:name="toc 6" w:uiPriority="39"/>
-    <w:lsdException w:name="toc 7" w:uiPriority="39"/>
-    <w:lsdException w:name="toc 8" w:uiPriority="39"/>
-    <w:lsdException w:name="toc 9" w:uiPriority="39"/>
-    <w:lsdException w:name="caption" w:uiPriority="35" w:qFormat="1"/>
-    <w:lsdException w:name="Title" w:semiHidden="0" w:uiPriority="10" w:unhideWhenUsed="0" w:qFormat="1"/>
-    <w:lsdException w:name="Default Paragraph Font" w:uiPriority="1"/>
-    <w:lsdException w:name="Subtitle" w:semiHidden="0" w:uiPriority="11" w:unhideWhenUsed="0" w:qFormat="1"/>
-    <w:lsdException w:name="Strong" w:semiHidden="0" w:uiPriority="22" w:unhideWhenUsed="0" w:qFormat="1"/>
-    <w:lsdException w:name="Emphasis" w:semiHidden="0" w:uiPriority="20" w:unhideWhenUsed="0" w:qFormat="1"/>
-    <w:lsdException w:name="Table Grid" w:semiHidden="0" w:uiPriority="59" w:unhideWhenUsed="0"/>
-    <w:lsdException w:name="Placeholder Text" w:unhideWhenUsed="0"/>
-    <w:lsdException w:name="No Spacing" w:semiHidden="0" w:uiPriority="1" w:unhideWhenUsed="0" w:qFormat="1"/>
-    <w:lsdException w:name="Light Shading" w:semiHidden="0" w:uiPriority="60" w:unhideWhenUsed="0"/>
-    <w:lsdException w:name="Light List" w:semiHidden="0" w:uiPriority="61" w:unhideWhenUsed="0"/>
-    <w:lsdException w:name="Light Grid" w:semiHidden="0" w:uiPriority="62" w:unhideWhenUsed="0"/>
-    <w:lsdException w:name="Medium Shading 1" w:semiHidden="0" w:uiPriority="63" w:unhideWhenUsed="0"/>
-    <w:lsdException w:name="Medium Shading 2" w:semiHidden="0" w:uiPriority="64" w:unhideWhenUsed="0"/>
-    <w:lsdException w:name="Medium List 1" w:semiHidden="0" w:uiPriority="65" w:unhideWhenUsed="0"/>
-    <w:lsdException w:name="Medium List 2" w:semiHidden="0" w:uiPriority="66" w:unhideWhenUsed="0"/>
-    <w:lsdException w:name="Medium Grid 1" w:semiHidden="0" w:uiPriority="67" w:unhideWhenUsed="0"/>
-    <w:lsdException w:name="Medium Grid 2" w:semiHidden="0" w:uiPriority="68" w:unhideWhenUsed="0"/>
-    <w:lsdException w:name="Medium Grid 3" w:semiHidden="0" w:uiPriority="69" w:unhideWhenUsed="0"/>
-    <w:lsdException w:name="Dark List" w:semiHidden="0" w:uiPriority="70" w:unhideWhenUsed="0"/>
-    <w:lsdException w:name="Colorful Shading" w:semiHidden="0" w:uiPriority="71" w:unhideWhenUsed="0"/>
-    <w:lsdException w:name="Colorful List" w:semiHidden="0" w:uiPriority="72" w:unhideWhenUsed="0"/>
-    <w:lsdException w:name="Colorful Grid" w:semiHidden="0" w:uiPriority="73" w:unhideWhenUsed="0"/>
-    <w:lsdException w:name="Light Shading Accent 1" w:semiHidden="0" w:uiPriority="60" w:unhideWhenUsed="0"/>
-    <w:lsdException w:name="Light List Accent 1" w:semiHidden="0" w:uiPriority="61" w:unhideWhenUsed="0"/>
-    <w:lsdException w:name="Light Grid Accent 1" w:semiHidden="0" w:uiPriority="62" w:unhideWhenUsed="0"/>
-    <w:lsdException w:name="Medium Shading 1 Accent 1" w:semiHidden="0" w:uiPriority="63" w:unhideWhenUsed="0"/>
-    <w:lsdException w:name="Medium Shading 2 Accent 1" w:semiHidden="0" w:uiPriority="64" w:unhideWhenUsed="0"/>
-    <w:lsdException w:name="Medium List 1 Accent 1" w:semiHidden="0" w:uiPriority="65" w:unhideWhenUsed="0"/>
-    <w:lsdException w:name="Revision" w:unhideWhenUsed="0"/>
-    <w:lsdException w:name="List Paragraph" w:semiHidden="0" w:uiPriority="34" w:unhideWhenUsed="0" w:qFormat="1"/>
-    <w:lsdException w:name="Quote" w:semiHidden="0" w:uiPriority="29" w:unhideWhenUsed="0" w:qFormat="1"/>
-    <w:lsdException w:name="Intense Quote" w:semiHidden="0" w:uiPriority="30" w:unhideWhenUsed="0" w:qFormat="1"/>
-    <w:lsdException w:name="Medium List 2 Accent 1" w:semiHidden="0" w:uiPriority="66" w:unhideWhenUsed="0"/>
-    <w:lsdException w:name="Medium Grid 1 Accent 1" w:semiHidden="0" w:uiPriority="67" w:unhideWhenUsed="0"/>
-    <w:lsdException w:name="Medium Grid 2 Accent 1" w:semiHidden="0" w:uiPriority="68" w:unhideWhenUsed="0"/>
-    <w:lsdException w:name="Medium Grid 3 Accent 1" w:semiHidden="0" w:uiPriority="69" w:unhideWhenUsed="0"/>
-    <w:lsdException w:name="Dark List Accent 1" w:semiHidden="0" w:uiPriority="70" w:unhideWhenUsed="0"/>
-    <w:lsdException w:name="Colorful Shading Accent 1" w:semiHidden="0" w:uiPriority="71" w:unhideWhenUsed="0"/>
-    <w:lsdException w:name="Colorful List Accent 1" w:semiHidden="0" w:uiPriority="72" w:unhideWhenUsed="0"/>
-    <w:lsdException w:name="Colorful Grid Accent 1" w:semiHidden="0" w:uiPriority="73" w:unhideWhenUsed="0"/>
-    <w:lsdException w:name="Light Shading Accent 2" w:semiHidden="0" w:uiPriority="60" w:unhideWhenUsed="0"/>
-    <w:lsdException w:name="Light List Accent 2" w:semiHidden="0" w:uiPriority="61" w:unhideWhenUsed="0"/>
-    <w:lsdException w:name="Light Grid Accent 2" w:semiHidden="0" w:uiPriority="62" w:unhideWhenUsed="0"/>
-    <w:lsdException w:name="Medium Shading 1 Accent 2" w:semiHidden="0" w:uiPriority="63" w:unhideWhenUsed="0"/>
-    <w:lsdException w:name="Medium Shading 2 Accent 2" w:semiHidden="0" w:uiPriority="64" w:unhideWhenUsed="0"/>
-    <w:lsdException w:name="Medium List 1 Accent 2" w:semiHidden="0" w:uiPriority="65" w:unhideWhenUsed="0"/>
-    <w:lsdException w:name="Medium List 2 Accent 2" w:semiHidden="0" w:uiPriority="66" w:unhideWhenUsed="0"/>
-    <w:lsdException w:name="Medium Grid 1 Accent 2" w:semiHidden="0" w:uiPriority="67" w:unhideWhenUsed="0"/>
-    <w:lsdException w:name="Medium Grid 2 Accent 2" w:semiHidden="0" w:uiPriority="68" w:unhideWhenUsed="0"/>
-    <w:lsdException w:name="Medium Grid 3 Accent 2" w:semiHidden="0" w:uiPriority="69" w:unhideWhenUsed="0"/>
-    <w:lsdException w:name="Dark List Accent 2" w:semiHidden="0" w:uiPriority="70" w:unhideWhenUsed="0"/>
-    <w:lsdException w:name="Colorful Shading Accent 2" w:semiHidden="0" w:uiPriority="71" w:unhideWhenUsed="0"/>
-    <w:lsdException w:name="Colorful List Accent 2" w:semiHidden="0" w:uiPriority="72" w:unhideWhenUsed="0"/>
-    <w:lsdException w:name="Colorful Grid Accent 2" w:semiHidden="0" w:uiPriority="73" w:unhideWhenUsed="0"/>
-    <w:lsdException w:name="Light Shading Accent 3" w:semiHidden="0" w:uiPriority="60" w:unhideWhenUsed="0"/>
-    <w:lsdException w:name="Light List Accent 3" w:semiHidden="0" w:uiPriority="61" w:unhideWhenUsed="0"/>
-    <w:lsdException w:name="Light Grid Accent 3" w:semiHidden="0" w:uiPriority="62" w:unhideWhenUsed="0"/>
-    <w:lsdException w:name="Medium Shading 1 Accent 3" w:semiHidden="0" w:uiPriority="63" w:unhideWhenUsed="0"/>
-    <w:lsdException w:name="Medium Shading 2 Accent 3" w:semiHidden="0" w:uiPriority="64" w:unhideWhenUsed="0"/>
-    <w:lsdException w:name="Medium List 1 Accent 3" w:semiHidden="0" w:uiPriority="65" w:unhideWhenUsed="0"/>
-    <w:lsdException w:name="Medium List 2 Accent 3" w:semiHidden="0" w:uiPriority="66" w:unhideWhenUsed="0"/>
-    <w:lsdException w:name="Medium Grid 1 Accent 3" w:semiHidden="0" w:uiPriority="67" w:unhideWhenUsed="0"/>
-    <w:lsdException w:name="Medium Grid 2 Accent 3" w:semiHidden="0" w:uiPriority="68" w:unhideWhenUsed="0"/>
-    <w:lsdException w:name="Medium Grid 3 Accent 3" w:semiHidden="0" w:uiPriority="69" w:unhideWhenUsed="0"/>
-    <w:lsdException w:name="Dark List Accent 3" w:semiHidden="0" w:uiPriority="70" w:unhideWhenUsed="0"/>
-    <w:lsdException w:name="Colorful Shading Accent 3" w:semiHidden="0" w:uiPriority="71" w:unhideWhenUsed="0"/>
-    <w:lsdException w:name="Colorful List Accent 3" w:semiHidden="0" w:uiPriority="72" w:unhideWhenUsed="0"/>
-    <w:lsdException w:name="Colorful Grid Accent 3" w:semiHidden="0" w:uiPriority="73" w:unhideWhenUsed="0"/>
-    <w:lsdException w:name="Light Shading Accent 4" w:semiHidden="0" w:uiPriority="60" w:unhideWhenUsed="0"/>
-    <w:lsdException w:name="Light List Accent 4" w:semiHidden="0" w:uiPriority="61" w:unhideWhenUsed="0"/>
-    <w:lsdException w:name="Light Grid Accent 4" w:semiHidden="0" w:uiPriority="62" w:unhideWhenUsed="0"/>
-    <w:lsdException w:name="Medium Shading 1 Accent 4" w:semiHidden="0" w:uiPriority="63" w:unhideWhenUsed="0"/>
-    <w:lsdException w:name="Medium Shading 2 Accent 4" w:semiHidden="0" w:uiPriority="64" w:unhideWhenUsed="0"/>
-    <w:lsdException w:name="Medium List 1 Accent 4" w:semiHidden="0" w:uiPriority="65" w:unhideWhenUsed="0"/>
-    <w:lsdException w:name="Medium List 2 Accent 4" w:semiHidden="0" w:uiPriority="66" w:unhideWhenUsed="0"/>
-    <w:lsdException w:name="Medium Grid 1 Accent 4" w:semiHidden="0" w:uiPriority="67" w:unhideWhenUsed="0"/>
-    <w:lsdException w:name="Medium Grid 2 Accent 4" w:semiHidden="0" w:uiPriority="68" w:unhideWhenUsed="0"/>
-    <w:lsdException w:name="Medium Grid 3 Accent 4" w:semiHidden="0" w:uiPriority="69" w:unhideWhenUsed="0"/>
-    <w:lsdException w:name="Dark List Accent 4" w:semiHidden="0" w:uiPriority="70" w:unhideWhenUsed="0"/>
-    <w:lsdException w:name="Colorful Shading Accent 4" w:semiHidden="0" w:uiPriority="71" w:unhideWhenUsed="0"/>
-    <w:lsdException w:name="Colorful List Accent 4" w:semiHidden="0" w:uiPriority="72" w:unhideWhenUsed="0"/>
-    <w:lsdException w:name="Colorful Grid Accent 4" w:semiHidden="0" w:uiPriority="73" w:unhideWhenUsed="0"/>
-    <w:lsdException w:name="Light Shading Accent 5" w:semiHidden="0" w:uiPriority="60" w:unhideWhenUsed="0"/>
-    <w:lsdException w:name="Light List Accent 5" w:semiHidden="0" w:uiPriority="61" w:unhideWhenUsed="0"/>
-    <w:lsdException w:name="Light Grid Accent 5" w:semiHidden="0" w:uiPriority="62" w:unhideWhenUsed="0"/>
-    <w:lsdException w:name="Medium Shading 1 Accent 5" w:semiHidden="0" w:uiPriority="63" w:unhideWhenUsed="0"/>
-    <w:lsdException w:name="Medium Shading 2 Accent 5" w:semiHidden="0" w:uiPriority="64" w:unhideWhenUsed="0"/>
-    <w:lsdException w:name="Medium List 1 Accent 5" w:semiHidden="0" w:uiPriority="65" w:unhideWhenUsed="0"/>
-    <w:lsdException w:name="Medium List 2 Accent 5" w:semiHidden="0" w:uiPriority="66" w:unhideWhenUsed="0"/>
-    <w:lsdException w:name="Medium Grid 1 Accent 5" w:semiHidden="0" w:uiPriority="67" w:unhideWhenUsed="0"/>
-    <w:lsdException w:name="Medium Grid 2 Accent 5" w:semiHidden="0" w:uiPriority="68" w:unhideWhenUsed="0"/>
-    <w:lsdException w:name="Medium Grid 3 Accent 5" w:semiHidden="0" w:uiPriority="69" w:unhideWhenUsed="0"/>
-    <w:lsdException w:name="Dark List Accent 5" w:semiHidden="0" w:uiPriority="70" w:unhideWhenUsed="0"/>
-    <w:lsdException w:name="Colorful Shading Accent 5" w:semiHidden="0" w:uiPriority="71" w:unhideWhenUsed="0"/>
-    <w:lsdException w:name="Colorful List Accent 5" w:semiHidden="0" w:uiPriority="72" w:unhideWhenUsed="0"/>
-    <w:lsdException w:name="Colorful Grid Accent 5" w:semiHidden="0" w:uiPriority="73" w:unhideWhenUsed="0"/>
-    <w:lsdException w:name="Light Shading Accent 6" w:semiHidden="0" w:uiPriority="60" w:unhideWhenUsed="0"/>
-    <w:lsdException w:name="Light List Accent 6" w:semiHidden="0" w:uiPriority="61" w:unhideWhenUsed="0"/>
-    <w:lsdException w:name="Light Grid Accent 6" w:semiHidden="0" w:uiPriority="62" w:unhideWhenUsed="0"/>
-    <w:lsdException w:name="Medium Shading 1 Accent 6" w:semiHidden="0" w:uiPriority="63" w:unhideWhenUsed="0"/>
-    <w:lsdException w:name="Medium Shading 2 Accent 6" w:semiHidden="0" w:uiPriority="64" w:unhideWhenUsed="0"/>
-    <w:lsdException w:name="Medium List 1 Accent 6" w:semiHidden="0" w:uiPriority="65" w:unhideWhenUsed="0"/>
-    <w:lsdException w:name="Medium List 2 Accent 6" w:semiHidden="0" w:uiPriority="66" w:unhideWhenUsed="0"/>
-    <w:lsdException w:name="Medium Grid 1 Accent 6" w:semiHidden="0" w:uiPriority="67" w:unhideWhenUsed="0"/>
-    <w:lsdException w:name="Medium Grid 2 Accent 6" w:semiHidden="0" w:uiPriority="68" w:unhideWhenUsed="0"/>
-    <w:lsdException w:name="Medium Grid 3 Accent 6" w:semiHidden="0" w:uiPriority="69" w:unhideWhenUsed="0"/>
-    <w:lsdException w:name="Dark List Accent 6" w:semiHidden="0" w:uiPriority="70" w:unhideWhenUsed="0"/>
-    <w:lsdException w:name="Colorful Shading Accent 6" w:semiHidden="0" w:uiPriority="71" w:unhideWhenUsed="0"/>
-    <w:lsdException w:name="Colorful List Accent 6" w:semiHidden="0" w:uiPriority="72" w:unhideWhenUsed="0"/>
-    <w:lsdException w:name="Colorful Grid Accent 6" w:semiHidden="0" w:uiPriority="73" w:unhideWhenUsed="0"/>
-    <w:lsdException w:name="Subtle Emphasis" w:semiHidden="0" w:uiPriority="19" w:unhideWhenUsed="0" w:qFormat="1"/>
-    <w:lsdException w:name="Intense Emphasis" w:semiHidden="0" w:uiPriority="21" w:unhideWhenUsed="0" w:qFormat="1"/>
-    <w:lsdException w:name="Subtle Reference" w:semiHidden="0" w:uiPriority="31" w:unhideWhenUsed="0" w:qFormat="1"/>
-    <w:lsdException w:name="Intense Reference" w:semiHidden="0" w:uiPriority="32" w:unhideWhenUsed="0" w:qFormat="1"/>
-    <w:lsdException w:name="Book Title" w:semiHidden="0" w:uiPriority="33" w:unhideWhenUsed="0" w:qFormat="1"/>
-    <w:lsdException w:name="Bibliography" w:uiPriority="37"/>
-    <w:lsdException w:name="TOC Heading" w:uiPriority="39" w:qFormat="1"/>
-  </w:latentStyles>
-  <w:style w:type="paragraph" w:default="1" w:styleId="Normal">
-    <w:name w:val="Normal"/>
-  </w:style>
-  <w:style w:type="paragraph" w:styleId="Ttulo1">
-    <w:name w:val="heading 1"/>
-    <w:basedOn w:val="Normal"/>
-    <w:next w:val="Normal"/>
-    <w:pPr>
-      <w:keepNext/>
-      <w:keepLines/>
-      <w:spacing w:before="400" w:after="120"/>
-      <w:contextualSpacing/>
-      <w:outlineLvl w:val="0"/>
-    </w:pPr>
-    <w:rPr>
-      <w:sz w:val="40"/>
-      <w:szCs w:val="40"/>
-    </w:rPr>
-  </w:style>
-  <w:style w:type="paragraph" w:styleId="Ttulo2">
-    <w:name w:val="heading 2"/>
-    <w:basedOn w:val="Normal"/>
-    <w:next w:val="Normal"/>
-    <w:pPr>
-      <w:keepNext/>
-      <w:keepLines/>
-      <w:spacing w:before="360" w:after="120"/>
-      <w:contextualSpacing/>
-      <w:outlineLvl w:val="1"/>
-    </w:pPr>
-    <w:rPr>
-      <w:sz w:val="32"/>
-      <w:szCs w:val="32"/>
-    </w:rPr>
-  </w:style>
-  <w:style w:type="paragraph" w:styleId="Ttulo3">
-    <w:name w:val="heading 3"/>
-    <w:basedOn w:val="Normal"/>
-    <w:next w:val="Normal"/>
-    <w:pPr>
-      <w:keepNext/>
-      <w:keepLines/>
-      <w:spacing w:before="320" w:after="80"/>
-      <w:contextualSpacing/>
-      <w:outlineLvl w:val="2"/>
-    </w:pPr>
-    <w:rPr>
-      <w:color w:val="434343"/>
-      <w:sz w:val="28"/>
-      <w:szCs w:val="28"/>
-    </w:rPr>
-  </w:style>
-  <w:style w:type="paragraph" w:styleId="Ttulo4">
-    <w:name w:val="heading 4"/>
-    <w:basedOn w:val="Normal"/>
-    <w:next w:val="Normal"/>
-    <w:pPr>
-      <w:keepNext/>
-      <w:keepLines/>
-      <w:spacing w:before="280" w:after="80"/>
-      <w:contextualSpacing/>
-      <w:outlineLvl w:val="3"/>
-    </w:pPr>
-    <w:rPr>
-      <w:color w:val="666666"/>
-      <w:sz w:val="24"/>
-      <w:szCs w:val="24"/>
-    </w:rPr>
-  </w:style>
-  <w:style w:type="paragraph" w:styleId="Ttulo5">
-    <w:name w:val="heading 5"/>
-    <w:basedOn w:val="Normal"/>
-    <w:next w:val="Normal"/>
-    <w:pPr>
-      <w:keepNext/>
-      <w:keepLines/>
-      <w:spacing w:before="240" w:after="80"/>
-      <w:contextualSpacing/>
-      <w:outlineLvl w:val="4"/>
-    </w:pPr>
-    <w:rPr>
-      <w:color w:val="666666"/>
-    </w:rPr>
-  </w:style>
-  <w:style w:type="paragraph" w:styleId="Ttulo6">
-    <w:name w:val="heading 6"/>
-    <w:basedOn w:val="Normal"/>
-    <w:next w:val="Normal"/>
-    <w:pPr>
-      <w:keepNext/>
-      <w:keepLines/>
-      <w:spacing w:before="240" w:after="80"/>
-      <w:contextualSpacing/>
-      <w:outlineLvl w:val="5"/>
-    </w:pPr>
-    <w:rPr>
-      <w:i/>
-      <w:color w:val="666666"/>
-    </w:rPr>
-  </w:style>
-  <w:style w:type="character" w:default="1" w:styleId="Fontepargpadro">
-    <w:name w:val="Default Paragraph Font"/>
-    <w:uiPriority w:val="1"/>
-    <w:semiHidden/>
-    <w:unhideWhenUsed/>
-  </w:style>
-  <w:style w:type="table" w:default="1" w:styleId="Tabelanormal">
-    <w:name w:val="Normal Table"/>
-    <w:uiPriority w:val="99"/>
-    <w:semiHidden/>
-    <w:unhideWhenUsed/>
-    <w:tblPr>
-      <w:tblInd w:w="0" w:type="dxa"/>
-      <w:tblCellMar>
-        <w:top w:w="0" w:type="dxa"/>
-        <w:left w:w="108" w:type="dxa"/>
-        <w:bottom w:w="0" w:type="dxa"/>
-        <w:right w:w="108" w:type="dxa"/>
-      </w:tblCellMar>
-    </w:tblPr>
-  </w:style>
-  <w:style w:type="numbering" w:default="1" w:styleId="Semlista">
-    <w:name w:val="No List"/>
-    <w:uiPriority w:val="99"/>
-    <w:semiHidden/>
-    <w:unhideWhenUsed/>
-  </w:style>
-  <w:style w:type="table" w:customStyle="1" w:styleId="TableNormal">
-    <w:name w:val="Table Normal"/>
-    <w:tblPr>
-      <w:tblCellMar>
-        <w:top w:w="0" w:type="dxa"/>
-        <w:left w:w="0" w:type="dxa"/>
-        <w:bottom w:w="0" w:type="dxa"/>
-        <w:right w:w="0" w:type="dxa"/>
-      </w:tblCellMar>
-    </w:tblPr>
-  </w:style>
-  <w:style w:type="paragraph" w:styleId="Ttulo">
-    <w:name w:val="Title"/>
-    <w:basedOn w:val="Normal"/>
-    <w:next w:val="Normal"/>
-    <w:pPr>
-      <w:keepNext/>
-      <w:keepLines/>
-      <w:spacing w:after="60"/>
-      <w:contextualSpacing/>
-    </w:pPr>
-    <w:rPr>
-      <w:sz w:val="52"/>
-      <w:szCs w:val="52"/>
-    </w:rPr>
-  </w:style>
-  <w:style w:type="paragraph" w:styleId="Subttulo">
-    <w:name w:val="Subtitle"/>
-    <w:basedOn w:val="Normal"/>
-    <w:next w:val="Normal"/>
-    <w:pPr>
-      <w:keepNext/>
-      <w:keepLines/>
-      <w:spacing w:after="320"/>
-      <w:contextualSpacing/>
-    </w:pPr>
-    <w:rPr>
-      <w:color w:val="666666"/>
-      <w:sz w:val="30"/>
-      <w:szCs w:val="30"/>
-    </w:rPr>
-  </w:style>
-  <w:style w:type="paragraph" w:styleId="Textodebalo">
-    <w:name w:val="Balloon Text"/>
-    <w:basedOn w:val="Normal"/>
-    <w:link w:val="TextodebaloChar"/>
-    <w:uiPriority w:val="99"/>
-    <w:semiHidden/>
-    <w:unhideWhenUsed/>
-    <w:rsid w:val="00F740C9"/>
-    <w:pPr>
-      <w:spacing w:line="240" w:lineRule="auto"/>
-    </w:pPr>
-    <w:rPr>
-      <w:rFonts w:ascii="Tahoma" w:hAnsi="Tahoma" w:cs="Tahoma"/>
-      <w:sz w:val="16"/>
-      <w:szCs w:val="16"/>
-    </w:rPr>
-  </w:style>
-  <w:style w:type="character" w:customStyle="1" w:styleId="TextodebaloChar">
-    <w:name w:val="Texto de balão Char"/>
-    <w:basedOn w:val="Fontepargpadro"/>
-    <w:link w:val="Textodebalo"/>
-    <w:uiPriority w:val="99"/>
-    <w:semiHidden/>
-    <w:rsid w:val="00F740C9"/>
-    <w:rPr>
-      <w:rFonts w:ascii="Tahoma" w:hAnsi="Tahoma" w:cs="Tahoma"/>
-      <w:sz w:val="16"/>
-      <w:szCs w:val="16"/>
-    </w:rPr>
-  </w:style>
-  <w:style w:type="paragraph" w:styleId="NormalWeb">
-    <w:name w:val="Normal (Web)"/>
-    <w:basedOn w:val="Normal"/>
-    <w:uiPriority w:val="99"/>
-    <w:semiHidden/>
-    <w:unhideWhenUsed/>
-    <w:rsid w:val="00F740C9"/>
-    <w:pPr>
-      <w:spacing w:before="100" w:beforeAutospacing="1" w:after="100" w:afterAutospacing="1" w:line="240" w:lineRule="auto"/>
-    </w:pPr>
-    <w:rPr>
-      <w:rFonts w:ascii="Times New Roman" w:eastAsia="Times New Roman" w:hAnsi="Times New Roman" w:cs="Times New Roman"/>
-      <w:color w:val="auto"/>
-      <w:sz w:val="24"/>
-      <w:szCs w:val="24"/>
-    </w:rPr>
-  </w:style>
-  <w:style w:type="character" w:styleId="Hyperlink">
-    <w:name w:val="Hyperlink"/>
-    <w:basedOn w:val="Fontepargpadro"/>
-    <w:uiPriority w:val="99"/>
-    <w:unhideWhenUsed/>
-    <w:rsid w:val="00F740C9"/>
-    <w:rPr>
-      <w:color w:val="0000FF" w:themeColor="hyperlink"/>
-      <w:u w:val="single"/>
-    </w:rPr>
-  </w:style>
-  <w:style w:type="paragraph" w:styleId="PargrafodaLista">
-    <w:name w:val="List Paragraph"/>
-    <w:basedOn w:val="Normal"/>
-    <w:uiPriority w:val="34"/>
-    <w:qFormat/>
-    <w:rsid w:val="008C5DF9"/>
-    <w:pPr>
-      <w:ind w:left="720"/>
-      <w:contextualSpacing/>
-    </w:pPr>
-  </w:style>
-  <w:style w:type="table" w:styleId="Tabelacomgrade">
-    <w:name w:val="Table Grid"/>
-    <w:basedOn w:val="Tabelanormal"/>
-    <w:uiPriority w:val="59"/>
-    <w:rsid w:val="007A7344"/>
-    <w:pPr>
-      <w:spacing w:line="240" w:lineRule="auto"/>
-    </w:pPr>
-    <w:tblPr>
-      <w:tblBorders>
-        <w:top w:val="single" w:sz="4" w:space="0" w:color="auto"/>
-        <w:left w:val="single" w:sz="4" w:space="0" w:color="auto"/>
-        <w:bottom w:val="single" w:sz="4" w:space="0" w:color="auto"/>
-        <w:right w:val="single" w:sz="4" w:space="0" w:color="auto"/>
-        <w:insideH w:val="single" w:sz="4" w:space="0" w:color="auto"/>
-        <w:insideV w:val="single" w:sz="4" w:space="0" w:color="auto"/>
-      </w:tblBorders>
-    </w:tblPr>
-  </w:style>
-</w:styles>
-</file>
-
-<file path=word/stylesWithEffects.xml><?xml version="1.0" encoding="utf-8"?>
-<w:styles xmlns:wpc="http://schemas.microsoft.com/office/word/2010/wordprocessingCanvas" xmlns:mc="http://schemas.openxmlformats.org/markup-compatibility/2006" xmlns:o="urn:schemas-microsoft-com:office:office" xmlns:r="http://schemas.openxmlformats.org/officeDocument/2006/relationships" xmlns:m="http://schemas.openxmlformats.org/officeDocument/2006/math" xmlns:v="urn:schemas-microsoft-com:vml" xmlns:wp14="http://schemas.microsoft.com/office/word/2010/wordprocessingDrawing" xmlns:wp="http://schemas.openxmlformats.org/drawingml/2006/wordprocessingDrawing" xmlns:w10="urn:schemas-microsoft-com:office:word" xmlns:w="http://schemas.openxmlformats.org/wordprocessingml/2006/main" xmlns:w14="http://schemas.microsoft.com/office/word/2010/wordml" xmlns:wpg="http://schemas.microsoft.com/office/word/2010/wordprocessingGroup" xmlns:wpi="http://schemas.microsoft.com/office/word/2010/wordprocessingInk" xmlns:wne="http://schemas.microsoft.com/office/word/2006/wordml" xmlns:wps="http://schemas.microsoft.com/office/word/2010/wordprocessingShape" mc:Ignorable="w14 wp14">
-  <w:docDefaults>
-    <w:rPrDefault>
-      <w:rPr>
-        <w:rFonts w:ascii="Arial" w:eastAsia="Arial" w:hAnsi="Arial" w:cs="Arial"/>
-        <w:color w:val="000000"/>
-        <w:sz w:val="22"/>
-        <w:szCs w:val="22"/>
-        <w:lang w:val="pt-BR" w:eastAsia="pt-BR" w:bidi="ar-SA"/>
-      </w:rPr>
-    </w:rPrDefault>
-    <w:pPrDefault>
-      <w:pPr>
-        <w:spacing w:line="276" w:lineRule="auto"/>
-      </w:pPr>
-    </w:pPrDefault>
-  </w:docDefaults>
-  <w:latentStyles w:defLockedState="0" w:defUIPriority="99" w:defSemiHidden="1" w:defUnhideWhenUsed="1" w:defQFormat="0" w:count="267">
-    <w:lsdException w:name="Normal" w:semiHidden="0" w:uiPriority="0" w:unhideWhenUsed="0" w:qFormat="1"/>
-    <w:lsdException w:name="heading 1" w:semiHidden="0" w:uiPriority="9" w:unhideWhenUsed="0" w:qFormat="1"/>
-    <w:lsdException w:name="heading 2" w:uiPriority="9" w:qFormat="1"/>
-    <w:lsdException w:name="heading 3" w:uiPriority="9" w:qFormat="1"/>
-    <w:lsdException w:name="heading 4" w:uiPriority="9" w:qFormat="1"/>
-    <w:lsdException w:name="heading 5" w:uiPriority="9" w:qFormat="1"/>
-    <w:lsdException w:name="heading 6" w:uiPriority="9" w:qFormat="1"/>
-    <w:lsdException w:name="heading 7" w:uiPriority="9" w:qFormat="1"/>
-    <w:lsdException w:name="heading 8" w:uiPriority="9" w:qFormat="1"/>
-    <w:lsdException w:name="heading 9" w:uiPriority="9" w:qFormat="1"/>
-    <w:lsdException w:name="toc 1" w:uiPriority="39"/>
-    <w:lsdException w:name="toc 2" w:uiPriority="39"/>
-    <w:lsdException w:name="toc 3" w:uiPriority="39"/>
-    <w:lsdException w:name="toc 4" w:uiPriority="39"/>
-    <w:lsdException w:name="toc 5" w:uiPriority="39"/>
-    <w:lsdException w:name="toc 6" w:uiPriority="39"/>
-    <w:lsdException w:name="toc 7" w:uiPriority="39"/>
-    <w:lsdException w:name="toc 8" w:uiPriority="39"/>
-    <w:lsdException w:name="toc 9" w:uiPriority="39"/>
-    <w:lsdException w:name="caption" w:uiPriority="35" w:qFormat="1"/>
-    <w:lsdException w:name="Title" w:semiHidden="0" w:uiPriority="10" w:unhideWhenUsed="0" w:qFormat="1"/>
-    <w:lsdException w:name="Default Paragraph Font" w:uiPriority="1"/>
-    <w:lsdException w:name="Subtitle" w:semiHidden="0" w:uiPriority="11" w:unhideWhenUsed="0" w:qFormat="1"/>
-    <w:lsdException w:name="Strong" w:semiHidden="0" w:uiPriority="22" w:unhideWhenUsed="0" w:qFormat="1"/>
-    <w:lsdException w:name="Emphasis" w:semiHidden="0" w:uiPriority="20" w:unhideWhenUsed="0" w:qFormat="1"/>
-    <w:lsdException w:name="Table Grid" w:semiHidden="0" w:uiPriority="59" w:unhideWhenUsed="0"/>
-    <w:lsdException w:name="Placeholder Text" w:unhideWhenUsed="0"/>
-    <w:lsdException w:name="No Spacing" w:semiHidden="0" w:uiPriority="1" w:unhideWhenUsed="0" w:qFormat="1"/>
-    <w:lsdException w:name="Light Shading" w:semiHidden="0" w:uiPriority="60" w:unhideWhenUsed="0"/>
-    <w:lsdException w:name="Light List" w:semiHidden="0" w:uiPriority="61" w:unhideWhenUsed="0"/>
-    <w:lsdException w:name="Light Grid" w:semiHidden="0" w:uiPriority="62" w:unhideWhenUsed="0"/>
-    <w:lsdException w:name="Medium Shading 1" w:semiHidden="0" w:uiPriority="63" w:unhideWhenUsed="0"/>
-    <w:lsdException w:name="Medium Shading 2" w:semiHidden="0" w:uiPriority="64" w:unhideWhenUsed="0"/>
-    <w:lsdException w:name="Medium List 1" w:semiHidden="0" w:uiPriority="65" w:unhideWhenUsed="0"/>
-    <w:lsdException w:name="Medium List 2" w:semiHidden="0" w:uiPriority="66" w:unhideWhenUsed="0"/>
-    <w:lsdException w:name="Medium Grid 1" w:semiHidden="0" w:uiPriority="67" w:unhideWhenUsed="0"/>
-    <w:lsdException w:name="Medium Grid 2" w:semiHidden="0" w:uiPriority="68" w:unhideWhenUsed="0"/>
-    <w:lsdException w:name="Medium Grid 3" w:semiHidden="0" w:uiPriority="69" w:unhideWhenUsed="0"/>
-    <w:lsdException w:name="Dark List" w:semiHidden="0" w:uiPriority="70" w:unhideWhenUsed="0"/>
-    <w:lsdException w:name="Colorful Shading" w:semiHidden="0" w:uiPriority="71" w:unhideWhenUsed="0"/>
-    <w:lsdException w:name="Colorful List" w:semiHidden="0" w:uiPriority="72" w:unhideWhenUsed="0"/>
-    <w:lsdException w:name="Colorful Grid" w:semiHidden="0" w:uiPriority="73" w:unhideWhenUsed="0"/>
-    <w:lsdException w:name="Light Shading Accent 1" w:semiHidden="0" w:uiPriority="60" w:unhideWhenUsed="0"/>
-    <w:lsdException w:name="Light List Accent 1" w:semiHidden="0" w:uiPriority="61" w:unhideWhenUsed="0"/>
-    <w:lsdException w:name="Light Grid Accent 1" w:semiHidden="0" w:uiPriority="62" w:unhideWhenUsed="0"/>
-    <w:lsdException w:name="Medium Shading 1 Accent 1" w:semiHidden="0" w:uiPriority="63" w:unhideWhenUsed="0"/>
-    <w:lsdException w:name="Medium Shading 2 Accent 1" w:semiHidden="0" w:uiPriority="64" w:unhideWhenUsed="0"/>
-    <w:lsdException w:name="Medium List 1 Accent 1" w:semiHidden="0" w:uiPriority="65" w:unhideWhenUsed="0"/>
-    <w:lsdException w:name="Revision" w:unhideWhenUsed="0"/>
-    <w:lsdException w:name="List Paragraph" w:semiHidden="0" w:uiPriority="34" w:unhideWhenUsed="0" w:qFormat="1"/>
-    <w:lsdException w:name="Quote" w:semiHidden="0" w:uiPriority="29" w:unhideWhenUsed="0" w:qFormat="1"/>
-    <w:lsdException w:name="Intense Quote" w:semiHidden="0" w:uiPriority="30" w:unhideWhenUsed="0" w:qFormat="1"/>
-    <w:lsdException w:name="Medium List 2 Accent 1" w:semiHidden="0" w:uiPriority="66" w:unhideWhenUsed="0"/>
-    <w:lsdException w:name="Medium Grid 1 Accent 1" w:semiHidden="0" w:uiPriority="67" w:unhideWhenUsed="0"/>
-    <w:lsdException w:name="Medium Grid 2 Accent 1" w:semiHidden="0" w:uiPriority="68" w:unhideWhenUsed="0"/>
-    <w:lsdException w:name="Medium Grid 3 Accent 1" w:semiHidden="0" w:uiPriority="69" w:unhideWhenUsed="0"/>
-    <w:lsdException w:name="Dark List Accent 1" w:semiHidden="0" w:uiPriority="70" w:unhideWhenUsed="0"/>
-    <w:lsdException w:name="Colorful Shading Accent 1" w:semiHidden="0" w:uiPriority="71" w:unhideWhenUsed="0"/>
-    <w:lsdException w:name="Colorful List Accent 1" w:semiHidden="0" w:uiPriority="72" w:unhideWhenUsed="0"/>
-    <w:lsdException w:name="Colorful Grid Accent 1" w:semiHidden="0" w:uiPriority="73" w:unhideWhenUsed="0"/>
-    <w:lsdException w:name="Light Shading Accent 2" w:semiHidden="0" w:uiPriority="60" w:unhideWhenUsed="0"/>
-    <w:lsdException w:name="Light List Accent 2" w:semiHidden="0" w:uiPriority="61" w:unhideWhenUsed="0"/>
-    <w:lsdException w:name="Light Grid Accent 2" w:semiHidden="0" w:uiPriority="62" w:unhideWhenUsed="0"/>
-    <w:lsdException w:name="Medium Shading 1 Accent 2" w:semiHidden="0" w:uiPriority="63" w:unhideWhenUsed="0"/>
-    <w:lsdException w:name="Medium Shading 2 Accent 2" w:semiHidden="0" w:uiPriority="64" w:unhideWhenUsed="0"/>
-    <w:lsdException w:name="Medium List 1 Accent 2" w:semiHidden="0" w:uiPriority="65" w:unhideWhenUsed="0"/>
-    <w:lsdException w:name="Medium List 2 Accent 2" w:semiHidden="0" w:uiPriority="66" w:unhideWhenUsed="0"/>
-    <w:lsdException w:name="Medium Grid 1 Accent 2" w:semiHidden="0" w:uiPriority="67" w:unhideWhenUsed="0"/>
-    <w:lsdException w:name="Medium Grid 2 Accent 2" w:semiHidden="0" w:uiPriority="68" w:unhideWhenUsed="0"/>
-    <w:lsdException w:name="Medium Grid 3 Accent 2" w:semiHidden="0" w:uiPriority="69" w:unhideWhenUsed="0"/>
-    <w:lsdException w:name="Dark List Accent 2" w:semiHidden="0" w:uiPriority="70" w:unhideWhenUsed="0"/>
-    <w:lsdException w:name="Colorful Shading Accent 2" w:semiHidden="0" w:uiPriority="71" w:unhideWhenUsed="0"/>
-    <w:lsdException w:name="Colorful List Accent 2" w:semiHidden="0" w:uiPriority="72" w:unhideWhenUsed="0"/>
-    <w:lsdException w:name="Colorful Grid Accent 2" w:semiHidden="0" w:uiPriority="73" w:unhideWhenUsed="0"/>
-    <w:lsdException w:name="Light Shading Accent 3" w:semiHidden="0" w:uiPriority="60" w:unhideWhenUsed="0"/>
-    <w:lsdException w:name="Light List Accent 3" w:semiHidden="0" w:uiPriority="61" w:unhideWhenUsed="0"/>
-    <w:lsdException w:name="Light Grid Accent 3" w:semiHidden="0" w:uiPriority="62" w:unhideWhenUsed="0"/>
-    <w:lsdException w:name="Medium Shading 1 Accent 3" w:semiHidden="0" w:uiPriority="63" w:unhideWhenUsed="0"/>
-    <w:lsdException w:name="Medium Shading 2 Accent 3" w:semiHidden="0" w:uiPriority="64" w:unhideWhenUsed="0"/>
-    <w:lsdException w:name="Medium List 1 Accent 3" w:semiHidden="0" w:uiPriority="65" w:unhideWhenUsed="0"/>
-    <w:lsdException w:name="Medium List 2 Accent 3" w:semiHidden="0" w:uiPriority="66" w:unhideWhenUsed="0"/>
-    <w:lsdException w:name="Medium Grid 1 Accent 3" w:semiHidden="0" w:uiPriority="67" w:unhideWhenUsed="0"/>
-    <w:lsdException w:name="Medium Grid 2 Accent 3" w:semiHidden="0" w:uiPriority="68" w:unhideWhenUsed="0"/>
-    <w:lsdException w:name="Medium Grid 3 Accent 3" w:semiHidden="0" w:uiPriority="69" w:unhideWhenUsed="0"/>
-    <w:lsdException w:name="Dark List Accent 3" w:semiHidden="0" w:uiPriority="70" w:unhideWhenUsed="0"/>
-    <w:lsdException w:name="Colorful Shading Accent 3" w:semiHidden="0" w:uiPriority="71" w:unhideWhenUsed="0"/>
-    <w:lsdException w:name="Colorful List Accent 3" w:semiHidden="0" w:uiPriority="72" w:unhideWhenUsed="0"/>
-    <w:lsdException w:name="Colorful Grid Accent 3" w:semiHidden="0" w:uiPriority="73" w:unhideWhenUsed="0"/>
-    <w:lsdException w:name="Light Shading Accent 4" w:semiHidden="0" w:uiPriority="60" w:unhideWhenUsed="0"/>
-    <w:lsdException w:name="Light List Accent 4" w:semiHidden="0" w:uiPriority="61" w:unhideWhenUsed="0"/>
-    <w:lsdException w:name="Light Grid Accent 4" w:semiHidden="0" w:uiPriority="62" w:unhideWhenUsed="0"/>
-    <w:lsdException w:name="Medium Shading 1 Accent 4" w:semiHidden="0" w:uiPriority="63" w:unhideWhenUsed="0"/>
-    <w:lsdException w:name="Medium Shading 2 Accent 4" w:semiHidden="0" w:uiPriority="64" w:unhideWhenUsed="0"/>
-    <w:lsdException w:name="Medium List 1 Accent 4" w:semiHidden="0" w:uiPriority="65" w:unhideWhenUsed="0"/>
-    <w:lsdException w:name="Medium List 2 Accent 4" w:semiHidden="0" w:uiPriority="66" w:unhideWhenUsed="0"/>
-    <w:lsdException w:name="Medium Grid 1 Accent 4" w:semiHidden="0" w:uiPriority="67" w:unhideWhenUsed="0"/>
-    <w:lsdException w:name="Medium Grid 2 Accent 4" w:semiHidden="0" w:uiPriority="68" w:unhideWhenUsed="0"/>
-    <w:lsdException w:name="Medium Grid 3 Accent 4" w:semiHidden="0" w:uiPriority="69" w:unhideWhenUsed="0"/>
-    <w:lsdException w:name="Dark List Accent 4" w:semiHidden="0" w:uiPriority="70" w:unhideWhenUsed="0"/>
-    <w:lsdException w:name="Colorful Shading Accent 4" w:semiHidden="0" w:uiPriority="71" w:unhideWhenUsed="0"/>
-    <w:lsdException w:name="Colorful List Accent 4" w:semiHidden="0" w:uiPriority="72" w:unhideWhenUsed="0"/>
-    <w:lsdException w:name="Colorful Grid Accent 4" w:semiHidden="0" w:uiPriority="73" w:unhideWhenUsed="0"/>
-    <w:lsdException w:name="Light Shading Accent 5" w:semiHidden="0" w:uiPriority="60" w:unhideWhenUsed="0"/>
-    <w:lsdException w:name="Light List Accent 5" w:semiHidden="0" w:uiPriority="61" w:unhideWhenUsed="0"/>
-    <w:lsdException w:name="Light Grid Accent 5" w:semiHidden="0" w:uiPriority="62" w:unhideWhenUsed="0"/>
-    <w:lsdException w:name="Medium Shading 1 Accent 5" w:semiHidden="0" w:uiPriority="63" w:unhideWhenUsed="0"/>
-    <w:lsdException w:name="Medium Shading 2 Accent 5" w:semiHidden="0" w:uiPriority="64" w:unhideWhenUsed="0"/>
-    <w:lsdException w:name="Medium List 1 Accent 5" w:semiHidden="0" w:uiPriority="65" w:unhideWhenUsed="0"/>
-    <w:lsdException w:name="Medium List 2 Accent 5" w:semiHidden="0" w:uiPriority="66" w:unhideWhenUsed="0"/>
-    <w:lsdException w:name="Medium Grid 1 Accent 5" w:semiHidden="0" w:uiPriority="67" w:unhideWhenUsed="0"/>
-    <w:lsdException w:name="Medium Grid 2 Accent 5" w:semiHidden="0" w:uiPriority="68" w:unhideWhenUsed="0"/>
-    <w:lsdException w:name="Medium Grid 3 Accent 5" w:semiHidden="0" w:uiPriority="69" w:unhideWhenUsed="0"/>
-    <w:lsdException w:name="Dark List Accent 5" w:semiHidden="0" w:uiPriority="70" w:unhideWhenUsed="0"/>
-    <w:lsdException w:name="Colorful Shading Accent 5" w:semiHidden="0" w:uiPriority="71" w:unhideWhenUsed="0"/>
-    <w:lsdException w:name="Colorful List Accent 5" w:semiHidden="0" w:uiPriority="72" w:unhideWhenUsed="0"/>
-    <w:lsdException w:name="Colorful Grid Accent 5" w:semiHidden="0" w:uiPriority="73" w:unhideWhenUsed="0"/>
-    <w:lsdException w:name="Light Shading Accent 6" w:semiHidden="0" w:uiPriority="60" w:unhideWhenUsed="0"/>
-    <w:lsdException w:name="Light List Accent 6" w:semiHidden="0" w:uiPriority="61" w:unhideWhenUsed="0"/>
-    <w:lsdException w:name="Light Grid Accent 6" w:semiHidden="0" w:uiPriority="62" w:unhideWhenUsed="0"/>
-    <w:lsdException w:name="Medium Shading 1 Accent 6" w:semiHidden="0" w:uiPriority="63" w:unhideWhenUsed="0"/>
-    <w:lsdException w:name="Medium Shading 2 Accent 6" w:semiHidden="0" w:uiPriority="64" w:unhideWhenUsed="0"/>
-    <w:lsdException w:name="Medium List 1 Accent 6" w:semiHidden="0" w:uiPriority="65" w:unhideWhenUsed="0"/>
-    <w:lsdException w:name="Medium List 2 Accent 6" w:semiHidden="0" w:uiPriority="66" w:unhideWhenUsed="0"/>
-    <w:lsdException w:name="Medium Grid 1 Accent 6" w:semiHidden="0" w:uiPriority="67" w:unhideWhenUsed="0"/>
-    <w:lsdException w:name="Medium Grid 2 Accent 6" w:semiHidden="0" w:uiPriority="68" w:unhideWhenUsed="0"/>
-    <w:lsdException w:name="Medium Grid 3 Accent 6" w:semiHidden="0" w:uiPriority="69" w:unhideWhenUsed="0"/>
-    <w:lsdException w:name="Dark List Accent 6" w:semiHidden="0" w:uiPriority="70" w:unhideWhenUsed="0"/>
-    <w:lsdException w:name="Colorful Shading Accent 6" w:semiHidden="0" w:uiPriority="71" w:unhideWhenUsed="0"/>
-    <w:lsdException w:name="Colorful List Accent 6" w:semiHidden="0" w:uiPriority="72" w:unhideWhenUsed="0"/>
-    <w:lsdException w:name="Colorful Grid Accent 6" w:semiHidden="0" w:uiPriority="73" w:unhideWhenUsed="0"/>
-    <w:lsdException w:name="Subtle Emphasis" w:semiHidden="0" w:uiPriority="19" w:unhideWhenUsed="0" w:qFormat="1"/>
-    <w:lsdException w:name="Intense Emphasis" w:semiHidden="0" w:uiPriority="21" w:unhideWhenUsed="0" w:qFormat="1"/>
-    <w:lsdException w:name="Subtle Reference" w:semiHidden="0" w:uiPriority="31" w:unhideWhenUsed="0" w:qFormat="1"/>
-    <w:lsdException w:name="Intense Reference" w:semiHidden="0" w:uiPriority="32" w:unhideWhenUsed="0" w:qFormat="1"/>
-    <w:lsdException w:name="Book Title" w:semiHidden="0" w:uiPriority="33" w:unhideWhenUsed="0" w:qFormat="1"/>
-    <w:lsdException w:name="Bibliography" w:uiPriority="37"/>
-    <w:lsdException w:name="TOC Heading" w:uiPriority="39" w:qFormat="1"/>
+  <w:latentStyles w:defLockedState="0" w:defUIPriority="99" w:defSemiHidden="0" w:defUnhideWhenUsed="0" w:defQFormat="0" w:count="371">
+    <w:lsdException w:name="Normal" w:uiPriority="0" w:qFormat="1"/>
+    <w:lsdException w:name="heading 1" w:uiPriority="9" w:qFormat="1"/>
+    <w:lsdException w:name="heading 2" w:semiHidden="1" w:uiPriority="9" w:unhideWhenUsed="1" w:qFormat="1"/>
+    <w:lsdException w:name="heading 3" w:semiHidden="1" w:uiPriority="9" w:unhideWhenUsed="1" w:qFormat="1"/>
+    <w:lsdException w:name="heading 4" w:semiHidden="1" w:uiPriority="9" w:unhideWhenUsed="1" w:qFormat="1"/>
+    <w:lsdException w:name="heading 5" w:semiHidden="1" w:uiPriority="9" w:unhideWhenUsed="1" w:qFormat="1"/>
+    <w:lsdException w:name="heading 6" w:semiHidden="1" w:uiPriority="9" w:unhideWhenUsed="1" w:qFormat="1"/>
+    <w:lsdException w:name="heading 7" w:semiHidden="1" w:uiPriority="9" w:unhideWhenUsed="1" w:qFormat="1"/>
+    <w:lsdException w:name="heading 8" w:semiHidden="1" w:uiPriority="9" w:unhideWhenUsed="1" w:qFormat="1"/>
+    <w:lsdException w:name="heading 9" w:semiHidden="1" w:uiPriority="9" w:unhideWhenUsed="1" w:qFormat="1"/>
+    <w:lsdException w:name="index 1" w:semiHidden="1" w:unhideWhenUsed="1"/>
+    <w:lsdException w:name="index 2" w:semiHidden="1" w:unhideWhenUsed="1"/>
+    <w:lsdException w:name="index 3" w:semiHidden="1" w:unhideWhenUsed="1"/>
+    <w:lsdException w:name="index 4" w:semiHidden="1" w:unhideWhenUsed="1"/>
+    <w:lsdException w:name="index 5" w:semiHidden="1" w:unhideWhenUsed="1"/>
+    <w:lsdException w:name="index 6" w:semiHidden="1" w:unhideWhenUsed="1"/>
+    <w:lsdException w:name="index 7" w:semiHidden="1" w:unhideWhenUsed="1"/>
+    <w:lsdException w:name="index 8" w:semiHidden="1" w:unhideWhenUsed="1"/>
+    <w:lsdException w:name="index 9" w:semiHidden="1" w:unhideWhenUsed="1"/>
+    <w:lsdException w:name="toc 1" w:semiHidden="1" w:uiPriority="39" w:unhideWhenUsed="1"/>
+    <w:lsdException w:name="toc 2" w:semiHidden="1" w:uiPriority="39" w:unhideWhenUsed="1"/>
+    <w:lsdException w:name="toc 3" w:semiHidden="1" w:uiPriority="39" w:unhideWhenUsed="1"/>
+    <w:lsdException w:name="toc 4" w:semiHidden="1" w:uiPriority="39" w:unhideWhenUsed="1"/>
+    <w:lsdException w:name="toc 5" w:semiHidden="1" w:uiPriority="39" w:unhideWhenUsed="1"/>
+    <w:lsdException w:name="toc 6" w:semiHidden="1" w:uiPriority="39" w:unhideWhenUsed="1"/>
+    <w:lsdException w:name="toc 7" w:semiHidden="1" w:uiPriority="39" w:unhideWhenUsed="1"/>
+    <w:lsdException w:name="toc 8" w:semiHidden="1" w:uiPriority="39" w:unhideWhenUsed="1"/>
+    <w:lsdException w:name="toc 9" w:semiHidden="1" w:uiPriority="39" w:unhideWhenUsed="1"/>
+    <w:lsdException w:name="Normal Indent" w:semiHidden="1" w:unhideWhenUsed="1"/>
+    <w:lsdException w:name="footnote text" w:semiHidden="1" w:unhideWhenUsed="1"/>
+    <w:lsdException w:name="annotation text" w:semiHidden="1" w:unhideWhenUsed="1"/>
+    <w:lsdException w:name="header" w:semiHidden="1" w:unhideWhenUsed="1"/>
+    <w:lsdException w:name="footer" w:semiHidden="1" w:unhideWhenUsed="1"/>
+    <w:lsdException w:name="index heading" w:semiHidden="1" w:unhideWhenUsed="1"/>
+    <w:lsdException w:name="caption" w:semiHidden="1" w:uiPriority="35" w:unhideWhenUsed="1" w:qFormat="1"/>
+    <w:lsdException w:name="table of figures" w:semiHidden="1" w:unhideWhenUsed="1"/>
+    <w:lsdException w:name="envelope address" w:semiHidden="1" w:unhideWhenUsed="1"/>
+    <w:lsdException w:name="envelope return" w:semiHidden="1" w:unhideWhenUsed="1"/>
+    <w:lsdException w:name="footnote reference" w:semiHidden="1" w:unhideWhenUsed="1"/>
+    <w:lsdException w:name="annotation reference" w:semiHidden="1" w:unhideWhenUsed="1"/>
+    <w:lsdException w:name="line number" w:semiHidden="1" w:unhideWhenUsed="1"/>
+    <w:lsdException w:name="page number" w:semiHidden="1" w:unhideWhenUsed="1"/>
+    <w:lsdException w:name="endnote reference" w:semiHidden="1" w:unhideWhenUsed="1"/>
+    <w:lsdException w:name="endnote text" w:semiHidden="1" w:unhideWhenUsed="1"/>
+    <w:lsdException w:name="table of authorities" w:semiHidden="1" w:unhideWhenUsed="1"/>
+    <w:lsdException w:name="macro" w:semiHidden="1" w:unhideWhenUsed="1"/>
+    <w:lsdException w:name="toa heading" w:semiHidden="1" w:unhideWhenUsed="1"/>
+    <w:lsdException w:name="List" w:semiHidden="1" w:unhideWhenUsed="1"/>
+    <w:lsdException w:name="List Bullet" w:semiHidden="1" w:unhideWhenUsed="1"/>
+    <w:lsdException w:name="List Number" w:semiHidden="1" w:unhideWhenUsed="1"/>
+    <w:lsdException w:name="List 2" w:semiHidden="1" w:unhideWhenUsed="1"/>
+    <w:lsdException w:name="List 3" w:semiHidden="1" w:unhideWhenUsed="1"/>
+    <w:lsdException w:name="List 4" w:semiHidden="1" w:unhideWhenUsed="1"/>
+    <w:lsdException w:name="List 5" w:semiHidden="1" w:unhideWhenUsed="1"/>
+    <w:lsdException w:name="List Bullet 2" w:semiHidden="1" w:unhideWhenUsed="1"/>
+    <w:lsdException w:name="List Bullet 3" w:semiHidden="1" w:unhideWhenUsed="1"/>
+    <w:lsdException w:name="List Bullet 4" w:semiHidden="1" w:unhideWhenUsed="1"/>
+    <w:lsdException w:name="List Bullet 5" w:semiHidden="1" w:unhideWhenUsed="1"/>
+    <w:lsdException w:name="List Number 2" w:semiHidden="1" w:unhideWhenUsed="1"/>
+    <w:lsdException w:name="List Number 3" w:semiHidden="1" w:unhideWhenUsed="1"/>
+    <w:lsdException w:name="List Number 4" w:semiHidden="1" w:unhideWhenUsed="1"/>
+    <w:lsdException w:name="List Number 5" w:semiHidden="1" w:unhideWhenUsed="1"/>
+    <w:lsdException w:name="Title" w:uiPriority="10" w:qFormat="1"/>
+    <w:lsdException w:name="Closing" w:semiHidden="1" w:unhideWhenUsed="1"/>
+    <w:lsdException w:name="Signature" w:semiHidden="1" w:unhideWhenUsed="1"/>
+    <w:lsdException w:name="Default Paragraph Font" w:semiHidden="1" w:uiPriority="1" w:unhideWhenUsed="1"/>
+    <w:lsdException w:name="Body Text" w:semiHidden="1" w:unhideWhenUsed="1"/>
+    <w:lsdException w:name="Body Text Indent" w:semiHidden="1" w:unhideWhenUsed="1"/>
+    <w:lsdException w:name="List Continue" w:semiHidden="1" w:unhideWhenUsed="1"/>
+    <w:lsdException w:name="List Continue 2" w:semiHidden="1" w:unhideWhenUsed="1"/>
+    <w:lsdException w:name="List Continue 3" w:semiHidden="1" w:unhideWhenUsed="1"/>
+    <w:lsdException w:name="List Continue 4" w:semiHidden="1" w:unhideWhenUsed="1"/>
+    <w:lsdException w:name="List Continue 5" w:semiHidden="1" w:unhideWhenUsed="1"/>
+    <w:lsdException w:name="Message Header" w:semiHidden="1" w:unhideWhenUsed="1"/>
+    <w:lsdException w:name="Subtitle" w:uiPriority="11" w:qFormat="1"/>
+    <w:lsdException w:name="Salutation" w:semiHidden="1" w:unhideWhenUsed="1"/>
+    <w:lsdException w:name="Date" w:semiHidden="1" w:unhideWhenUsed="1"/>
+    <w:lsdException w:name="Body Text First Indent" w:semiHidden="1" w:unhideWhenUsed="1"/>
+    <w:lsdException w:name="Body Text First Indent 2" w:semiHidden="1" w:unhideWhenUsed="1"/>
+    <w:lsdException w:name="Note Heading" w:semiHidden="1" w:unhideWhenUsed="1"/>
+    <w:lsdException w:name="Body Text 2" w:semiHidden="1" w:unhideWhenUsed="1"/>
+    <w:lsdException w:name="Body Text 3" w:semiHidden="1" w:unhideWhenUsed="1"/>
+    <w:lsdException w:name="Body Text Indent 2" w:semiHidden="1" w:unhideWhenUsed="1"/>
+    <w:lsdException w:name="Body Text Indent 3" w:semiHidden="1" w:unhideWhenUsed="1"/>
+    <w:lsdException w:name="Block Text" w:semiHidden="1" w:unhideWhenUsed="1"/>
+    <w:lsdException w:name="Hyperlink" w:semiHidden="1" w:unhideWhenUsed="1"/>
+    <w:lsdException w:name="FollowedHyperlink" w:semiHidden="1" w:unhideWhenUsed="1"/>
+    <w:lsdException w:name="Strong" w:uiPriority="22" w:qFormat="1"/>
+    <w:lsdException w:name="Emphasis" w:uiPriority="20" w:qFormat="1"/>
+    <w:lsdException w:name="Document Map" w:semiHidden="1" w:unhideWhenUsed="1"/>
+    <w:lsdException w:name="Plain Text" w:semiHidden="1" w:unhideWhenUsed="1"/>
+    <w:lsdException w:name="E-mail Signature" w:semiHidden="1" w:unhideWhenUsed="1"/>
+    <w:lsdException w:name="HTML Top of Form" w:semiHidden="1" w:unhideWhenUsed="1"/>
+    <w:lsdException w:name="HTML Bottom of Form" w:semiHidden="1" w:unhideWhenUsed="1"/>
+    <w:lsdException w:name="Normal (Web)" w:semiHidden="1" w:unhideWhenUsed="1"/>
+    <w:lsdException w:name="HTML Acronym" w:semiHidden="1" w:unhideWhenUsed="1"/>
+    <w:lsdException w:name="HTML Address" w:semiHidden="1" w:unhideWhenUsed="1"/>
+    <w:lsdException w:name="HTML Cite" w:semiHidden="1" w:unhideWhenUsed="1"/>
+    <w:lsdException w:name="HTML Code" w:semiHidden="1" w:unhideWhenUsed="1"/>
+    <w:lsdException w:name="HTML Definition" w:semiHidden="1" w:unhideWhenUsed="1"/>
+    <w:lsdException w:name="HTML Keyboard" w:semiHidden="1" w:unhideWhenUsed="1"/>
+    <w:lsdException w:name="HTML Preformatted" w:semiHidden="1" w:unhideWhenUsed="1"/>
+    <w:lsdException w:name="HTML Sample" w:semiHidden="1" w:unhideWhenUsed="1"/>
+    <w:lsdException w:name="HTML Typewriter" w:semiHidden="1" w:unhideWhenUsed="1"/>
+    <w:lsdException w:name="HTML Variable" w:semiHidden="1" w:unhideWhenUsed="1"/>
+    <w:lsdException w:name="Normal Table" w:semiHidden="1" w:unhideWhenUsed="1"/>
+    <w:lsdException w:name="annotation subject" w:semiHidden="1" w:unhideWhenUsed="1"/>
+    <w:lsdException w:name="No List" w:semiHidden="1" w:unhideWhenUsed="1"/>
+    <w:lsdException w:name="Outline List 1" w:semiHidden="1" w:unhideWhenUsed="1"/>
+    <w:lsdException w:name="Outline List 2" w:semiHidden="1" w:unhideWhenUsed="1"/>
+    <w:lsdException w:name="Outline List 3" w:semiHidden="1" w:unhideWhenUsed="1"/>
+    <w:lsdException w:name="Table Simple 1" w:semiHidden="1" w:unhideWhenUsed="1"/>
+    <w:lsdException w:name="Table Simple 2" w:semiHidden="1" w:unhideWhenUsed="1"/>
+    <w:lsdException w:name="Table Simple 3" w:semiHidden="1" w:unhideWhenUsed="1"/>
+    <w:lsdException w:name="Table Classic 1" w:semiHidden="1" w:unhideWhenUsed="1"/>
+    <w:lsdException w:name="Table Classic 2" w:semiHidden="1" w:unhideWhenUsed="1"/>
+    <w:lsdException w:name="Table Classic 3" w:semiHidden="1" w:unhideWhenUsed="1"/>
+    <w:lsdException w:name="Table Classic 4" w:semiHidden="1" w:unhideWhenUsed="1"/>
+    <w:lsdException w:name="Table Colorful 1" w:semiHidden="1" w:unhideWhenUsed="1"/>
+    <w:lsdException w:name="Table Colorful 2" w:semiHidden="1" w:unhideWhenUsed="1"/>
+    <w:lsdException w:name="Table Colorful 3" w:semiHidden="1" w:unhideWhenUsed="1"/>
+    <w:lsdException w:name="Table Columns 1" w:semiHidden="1" w:unhideWhenUsed="1"/>
+    <w:lsdException w:name="Table Columns 2" w:semiHidden="1" w:unhideWhenUsed="1"/>
+    <w:lsdException w:name="Table Columns 3" w:semiHidden="1" w:unhideWhenUsed="1"/>
+    <w:lsdException w:name="Table Columns 4" w:semiHidden="1" w:unhideWhenUsed="1"/>
+    <w:lsdException w:name="Table Columns 5" w:semiHidden="1" w:unhideWhenUsed="1"/>
+    <w:lsdException w:name="Table Grid 1" w:semiHidden="1" w:unhideWhenUsed="1"/>
+    <w:lsdException w:name="Table Grid 2" w:semiHidden="1" w:unhideWhenUsed="1"/>
+    <w:lsdException w:name="Table Grid 3" w:semiHidden="1" w:unhideWhenUsed="1"/>
+    <w:lsdException w:name="Table Grid 4" w:semiHidden="1" w:unhideWhenUsed="1"/>
+    <w:lsdException w:name="Table Grid 5" w:semiHidden="1" w:unhideWhenUsed="1"/>
+    <w:lsdException w:name="Table Grid 6" w:semiHidden="1" w:unhideWhenUsed="1"/>
+    <w:lsdException w:name="Table Grid 7" w:semiHidden="1" w:unhideWhenUsed="1"/>
+    <w:lsdException w:name="Table Grid 8" w:semiHidden="1" w:unhideWhenUsed="1"/>
+    <w:lsdException w:name="Table List 1" w:semiHidden="1" w:unhideWhenUsed="1"/>
+    <w:lsdException w:name="Table List 2" w:semiHidden="1" w:unhideWhenUsed="1"/>
+    <w:lsdException w:name="Table List 3" w:semiHidden="1" w:unhideWhenUsed="1"/>
+    <w:lsdException w:name="Table List 4" w:semiHidden="1" w:unhideWhenUsed="1"/>
+    <w:lsdException w:name="Table List 5" w:semiHidden="1" w:unhideWhenUsed="1"/>
+    <w:lsdException w:name="Table List 6" w:semiHidden="1" w:unhideWhenUsed="1"/>
+    <w:lsdException w:name="Table List 7" w:semiHidden="1" w:unhideWhenUsed="1"/>
+    <w:lsdException w:name="Table List 8" w:semiHidden="1" w:unhideWhenUsed="1"/>
+    <w:lsdException w:name="Table 3D effects 1" w:semiHidden="1" w:unhideWhenUsed="1"/>
+    <w:lsdException w:name="Table 3D effects 2" w:semiHidden="1" w:unhideWhenUsed="1"/>
+    <w:lsdException w:name="Table 3D effects 3" w:semiHidden="1" w:unhideWhenUsed="1"/>
+    <w:lsdException w:name="Table Contemporary" w:semiHidden="1" w:unhideWhenUsed="1"/>
+    <w:lsdException w:name="Table Elegant" w:semiHidden="1" w:unhideWhenUsed="1"/>
+    <w:lsdException w:name="Table Professional" w:semiHidden="1" w:unhideWhenUsed="1"/>
+    <w:lsdException w:name="Table Subtle 1" w:semiHidden="1" w:unhideWhenUsed="1"/>
+    <w:lsdException w:name="Table Subtle 2" w:semiHidden="1" w:unhideWhenUsed="1"/>
+    <w:lsdException w:name="Table Web 1" w:semiHidden="1" w:unhideWhenUsed="1"/>
+    <w:lsdException w:name="Table Web 2" w:semiHidden="1" w:unhideWhenUsed="1"/>
+    <w:lsdException w:name="Table Web 3" w:semiHidden="1" w:unhideWhenUsed="1"/>
+    <w:lsdException w:name="Balloon Text" w:semiHidden="1" w:unhideWhenUsed="1"/>
+    <w:lsdException w:name="Table Grid" w:uiPriority="59"/>
+    <w:lsdException w:name="Table Theme" w:semiHidden="1" w:unhideWhenUsed="1"/>
+    <w:lsdException w:name="Placeholder Text" w:semiHidden="1"/>
+    <w:lsdException w:name="No Spacing" w:uiPriority="1" w:qFormat="1"/>
+    <w:lsdException w:name="Light Shading" w:uiPriority="60"/>
+    <w:lsdException w:name="Light List" w:uiPriority="61"/>
+    <w:lsdException w:name="Light Grid" w:uiPriority="62"/>
+    <w:lsdException w:name="Medium Shading 1" w:uiPriority="63"/>
+    <w:lsdException w:name="Medium Shading 2" w:uiPriority="64"/>
+    <w:lsdException w:name="Medium List 1" w:uiPriority="65"/>
+    <w:lsdException w:name="Medium List 2" w:uiPriority="66"/>
+    <w:lsdException w:name="Medium Grid 1" w:uiPriority="67"/>
+    <w:lsdException w:name="Medium Grid 2" w:uiPriority="68"/>
+    <w:lsdException w:name="Medium Grid 3" w:uiPriority="69"/>
+    <w:lsdException w:name="Dark List" w:uiPriority="70"/>
+    <w:lsdException w:name="Colorful Shading" w:uiPriority="71"/>
+    <w:lsdException w:name="Colorful List" w:uiPriority="72"/>
+    <w:lsdException w:name="Colorful Grid" w:uiPriority="73"/>
+    <w:lsdException w:name="Light Shading Accent 1" w:uiPriority="60"/>
+    <w:lsdException w:name="Light List Accent 1" w:uiPriority="61"/>
+    <w:lsdException w:name="Light Grid Accent 1" w:uiPriority="62"/>
+    <w:lsdException w:name="Medium Shading 1 Accent 1" w:uiPriority="63"/>
+    <w:lsdException w:name="Medium Shading 2 Accent 1" w:uiPriority="64"/>
+    <w:lsdException w:name="Medium List 1 Accent 1" w:uiPriority="65"/>
+    <w:lsdException w:name="Revision" w:semiHidden="1"/>
+    <w:lsdException w:name="List Paragraph" w:uiPriority="34" w:qFormat="1"/>
+    <w:lsdException w:name="Quote" w:uiPriority="29" w:qFormat="1"/>
+    <w:lsdException w:name="Intense Quote" w:uiPriority="30" w:qFormat="1"/>
+    <w:lsdException w:name="Medium List 2 Accent 1" w:uiPriority="66"/>
+    <w:lsdException w:name="Medium Grid 1 Accent 1" w:uiPriority="67"/>
+    <w:lsdException w:name="Medium Grid 2 Accent 1" w:uiPriority="68"/>
+    <w:lsdException w:name="Medium Grid 3 Accent 1" w:uiPriority="69"/>
+    <w:lsdException w:name="Dark List Accent 1" w:uiPriority="70"/>
+    <w:lsdException w:name="Colorful Shading Accent 1" w:uiPriority="71"/>
+    <w:lsdException w:name="Colorful List Accent 1" w:uiPriority="72"/>
+    <w:lsdException w:name="Colorful Grid Accent 1" w:uiPriority="73"/>
+    <w:lsdException w:name="Light Shading Accent 2" w:uiPriority="60"/>
+    <w:lsdException w:name="Light List Accent 2" w:uiPriority="61"/>
+    <w:lsdException w:name="Light Grid Accent 2" w:uiPriority="62"/>
+    <w:lsdException w:name="Medium Shading 1 Accent 2" w:uiPriority="63"/>
+    <w:lsdException w:name="Medium Shading 2 Accent 2" w:uiPriority="64"/>
+    <w:lsdException w:name="Medium List 1 Accent 2" w:uiPriority="65"/>
+    <w:lsdException w:name="Medium List 2 Accent 2" w:uiPriority="66"/>
+    <w:lsdException w:name="Medium Grid 1 Accent 2" w:uiPriority="67"/>
+    <w:lsdException w:name="Medium Grid 2 Accent 2" w:uiPriority="68"/>
+    <w:lsdException w:name="Medium Grid 3 Accent 2" w:uiPriority="69"/>
+    <w:lsdException w:name="Dark List Accent 2" w:uiPriority="70"/>
+    <w:lsdException w:name="Colorful Shading Accent 2" w:uiPriority="71"/>
+    <w:lsdException w:name="Colorful List Accent 2" w:uiPriority="72"/>
+    <w:lsdException w:name="Colorful Grid Accent 2" w:uiPriority="73"/>
+    <w:lsdException w:name="Light Shading Accent 3" w:uiPriority="60"/>
+    <w:lsdException w:name="Light List Accent 3" w:uiPriority="61"/>
+    <w:lsdException w:name="Light Grid Accent 3" w:uiPriority="62"/>
+    <w:lsdException w:name="Medium Shading 1 Accent 3" w:uiPriority="63"/>
+    <w:lsdException w:name="Medium Shading 2 Accent 3" w:uiPriority="64"/>
+    <w:lsdException w:name="Medium List 1 Accent 3" w:uiPriority="65"/>
+    <w:lsdException w:name="Medium List 2 Accent 3" w:uiPriority="66"/>
+    <w:lsdException w:name="Medium Grid 1 Accent 3" w:uiPriority="67"/>
+    <w:lsdException w:name="Medium Grid 2 Accent 3" w:uiPriority="68"/>
+    <w:lsdException w:name="Medium Grid 3 Accent 3" w:uiPriority="69"/>
+    <w:lsdException w:name="Dark List Accent 3" w:uiPriority="70"/>
+    <w:lsdException w:name="Colorful Shading Accent 3" w:uiPriority="71"/>
+    <w:lsdException w:name="Colorful List Accent 3" w:uiPriority="72"/>
+    <w:lsdException w:name="Colorful Grid Accent 3" w:uiPriority="73"/>
+    <w:lsdException w:name="Light Shading Accent 4" w:uiPriority="60"/>
+    <w:lsdException w:name="Light List Accent 4" w:uiPriority="61"/>
+    <w:lsdException w:name="Light Grid Accent 4" w:uiPriority="62"/>
+    <w:lsdException w:name="Medium Shading 1 Accent 4" w:uiPriority="63"/>
+    <w:lsdException w:name="Medium Shading 2 Accent 4" w:uiPriority="64"/>
+    <w:lsdException w:name="Medium List 1 Accent 4" w:uiPriority="65"/>
+    <w:lsdException w:name="Medium List 2 Accent 4" w:uiPriority="66"/>
+    <w:lsdException w:name="Medium Grid 1 Accent 4" w:uiPriority="67"/>
+    <w:lsdException w:name="Medium Grid 2 Accent 4" w:uiPriority="68"/>
+    <w:lsdException w:name="Medium Grid 3 Accent 4" w:uiPriority="69"/>
+    <w:lsdException w:name="Dark List Accent 4" w:uiPriority="70"/>
+    <w:lsdException w:name="Colorful Shading Accent 4" w:uiPriority="71"/>
+    <w:lsdException w:name="Colorful List Accent 4" w:uiPriority="72"/>
+    <w:lsdException w:name="Colorful Grid Accent 4" w:uiPriority="73"/>
+    <w:lsdException w:name="Light Shading Accent 5" w:uiPriority="60"/>
+    <w:lsdException w:name="Light List Accent 5" w:uiPriority="61"/>
+    <w:lsdException w:name="Light Grid Accent 5" w:uiPriority="62"/>
+    <w:lsdException w:name="Medium Shading 1 Accent 5" w:uiPriority="63"/>
+    <w:lsdException w:name="Medium Shading 2 Accent 5" w:uiPriority="64"/>
+    <w:lsdException w:name="Medium List 1 Accent 5" w:uiPriority="65"/>
+    <w:lsdException w:name="Medium List 2 Accent 5" w:uiPriority="66"/>
+    <w:lsdException w:name="Medium Grid 1 Accent 5" w:uiPriority="67"/>
+    <w:lsdException w:name="Medium Grid 2 Accent 5" w:uiPriority="68"/>
+    <w:lsdException w:name="Medium Grid 3 Accent 5" w:uiPriority="69"/>
+    <w:lsdException w:name="Dark List Accent 5" w:uiPriority="70"/>
+    <w:lsdException w:name="Colorful Shading Accent 5" w:uiPriority="71"/>
+    <w:lsdException w:name="Colorful List Accent 5" w:uiPriority="72"/>
+    <w:lsdException w:name="Colorful Grid Accent 5" w:uiPriority="73"/>
+    <w:lsdException w:name="Light Shading Accent 6" w:uiPriority="60"/>
+    <w:lsdException w:name="Light List Accent 6" w:uiPriority="61"/>
+    <w:lsdException w:name="Light Grid Accent 6" w:uiPriority="62"/>
+    <w:lsdException w:name="Medium Shading 1 Accent 6" w:uiPriority="63"/>
+    <w:lsdException w:name="Medium Shading 2 Accent 6" w:uiPriority="64"/>
+    <w:lsdException w:name="Medium List 1 Accent 6" w:uiPriority="65"/>
+    <w:lsdException w:name="Medium List 2 Accent 6" w:uiPriority="66"/>
+    <w:lsdException w:name="Medium Grid 1 Accent 6" w:uiPriority="67"/>
+    <w:lsdException w:name="Medium Grid 2 Accent 6" w:uiPriority="68"/>
+    <w:lsdException w:name="Medium Grid 3 Accent 6" w:uiPriority="69"/>
+    <w:lsdException w:name="Dark List Accent 6" w:uiPriority="70"/>
+    <w:lsdException w:name="Colorful Shading Accent 6" w:uiPriority="71"/>
+    <w:lsdException w:name="Colorful List Accent 6" w:uiPriority="72"/>
+    <w:lsdException w:name="Colorful Grid Accent 6" w:uiPriority="73"/>
+    <w:lsdException w:name="Subtle Emphasis" w:uiPriority="19" w:qFormat="1"/>
+    <w:lsdException w:name="Intense Emphasis" w:uiPriority="21" w:qFormat="1"/>
+    <w:lsdException w:name="Subtle Reference" w:uiPriority="31" w:qFormat="1"/>
+    <w:lsdException w:name="Intense Reference" w:uiPriority="32" w:qFormat="1"/>
+    <w:lsdException w:name="Book Title" w:uiPriority="33" w:qFormat="1"/>
+    <w:lsdException w:name="Bibliography" w:semiHidden="1" w:uiPriority="37" w:unhideWhenUsed="1"/>
+    <w:lsdException w:name="TOC Heading" w:semiHidden="1" w:uiPriority="39" w:unhideWhenUsed="1" w:qFormat="1"/>
+    <w:lsdException w:name="Plain Table 1" w:uiPriority="41"/>
+    <w:lsdException w:name="Plain Table 2" w:uiPriority="42"/>
+    <w:lsdException w:name="Plain Table 3" w:uiPriority="43"/>
+    <w:lsdException w:name="Plain Table 4" w:uiPriority="44"/>
+    <w:lsdException w:name="Plain Table 5" w:uiPriority="45"/>
+    <w:lsdException w:name="Grid Table Light" w:uiPriority="40"/>
+    <w:lsdException w:name="Grid Table 1 Light" w:uiPriority="46"/>
+    <w:lsdException w:name="Grid Table 2" w:uiPriority="47"/>
+    <w:lsdException w:name="Grid Table 3" w:uiPriority="48"/>
+    <w:lsdException w:name="Grid Table 4" w:uiPriority="49"/>
+    <w:lsdException w:name="Grid Table 5 Dark" w:uiPriority="50"/>
+    <w:lsdException w:name="Grid Table 6 Colorful" w:uiPriority="51"/>
+    <w:lsdException w:name="Grid Table 7 Colorful" w:uiPriority="52"/>
+    <w:lsdException w:name="Grid Table 1 Light Accent 1" w:uiPriority="46"/>
+    <w:lsdException w:name="Grid Table 2 Accent 1" w:uiPriority="47"/>
+    <w:lsdException w:name="Grid Table 3 Accent 1" w:uiPriority="48"/>
+    <w:lsdException w:name="Grid Table 4 Accent 1" w:uiPriority="49"/>
+    <w:lsdException w:name="Grid Table 5 Dark Accent 1" w:uiPriority="50"/>
+    <w:lsdException w:name="Grid Table 6 Colorful Accent 1" w:uiPriority="51"/>
+    <w:lsdException w:name="Grid Table 7 Colorful Accent 1" w:uiPriority="52"/>
+    <w:lsdException w:name="Grid Table 1 Light Accent 2" w:uiPriority="46"/>
+    <w:lsdException w:name="Grid Table 2 Accent 2" w:uiPriority="47"/>
+    <w:lsdException w:name="Grid Table 3 Accent 2" w:uiPriority="48"/>
+    <w:lsdException w:name="Grid Table 4 Accent 2" w:uiPriority="49"/>
+    <w:lsdException w:name="Grid Table 5 Dark Accent 2" w:uiPriority="50"/>
+    <w:lsdException w:name="Grid Table 6 Colorful Accent 2" w:uiPriority="51"/>
+    <w:lsdException w:name="Grid Table 7 Colorful Accent 2" w:uiPriority="52"/>
+    <w:lsdException w:name="Grid Table 1 Light Accent 3" w:uiPriority="46"/>
+    <w:lsdException w:name="Grid Table 2 Accent 3" w:uiPriority="47"/>
+    <w:lsdException w:name="Grid Table 3 Accent 3" w:uiPriority="48"/>
+    <w:lsdException w:name="Grid Table 4 Accent 3" w:uiPriority="49"/>
+    <w:lsdException w:name="Grid Table 5 Dark Accent 3" w:uiPriority="50"/>
+    <w:lsdException w:name="Grid Table 6 Colorful Accent 3" w:uiPriority="51"/>
+    <w:lsdException w:name="Grid Table 7 Colorful Accent 3" w:uiPriority="52"/>
+    <w:lsdException w:name="Grid Table 1 Light Accent 4" w:uiPriority="46"/>
+    <w:lsdException w:name="Grid Table 2 Accent 4" w:uiPriority="47"/>
+    <w:lsdException w:name="Grid Table 3 Accent 4" w:uiPriority="48"/>
+    <w:lsdException w:name="Grid Table 4 Accent 4" w:uiPriority="49"/>
+    <w:lsdException w:name="Grid Table 5 Dark Accent 4" w:uiPriority="50"/>
+    <w:lsdException w:name="Grid Table 6 Colorful Accent 4" w:uiPriority="51"/>
+    <w:lsdException w:name="Grid Table 7 Colorful Accent 4" w:uiPriority="52"/>
+    <w:lsdException w:name="Grid Table 1 Light Accent 5" w:uiPriority="46"/>
+    <w:lsdException w:name="Grid Table 2 Accent 5" w:uiPriority="47"/>
+    <w:lsdException w:name="Grid Table 3 Accent 5" w:uiPriority="48"/>
+    <w:lsdException w:name="Grid Table 4 Accent 5" w:uiPriority="49"/>
+    <w:lsdException w:name="Grid Table 5 Dark Accent 5" w:uiPriority="50"/>
+    <w:lsdException w:name="Grid Table 6 Colorful Accent 5" w:uiPriority="51"/>
+    <w:lsdException w:name="Grid Table 7 Colorful Accent 5" w:uiPriority="52"/>
+    <w:lsdException w:name="Grid Table 1 Light Accent 6" w:uiPriority="46"/>
+    <w:lsdException w:name="Grid Table 2 Accent 6" w:uiPriority="47"/>
+    <w:lsdException w:name="Grid Table 3 Accent 6" w:uiPriority="48"/>
+    <w:lsdException w:name="Grid Table 4 Accent 6" w:uiPriority="49"/>
+    <w:lsdException w:name="Grid Table 5 Dark Accent 6" w:uiPriority="50"/>
+    <w:lsdException w:name="Grid Table 6 Colorful Accent 6" w:uiPriority="51"/>
+    <w:lsdException w:name="Grid Table 7 Colorful Accent 6" w:uiPriority="52"/>
+    <w:lsdException w:name="List Table 1 Light" w:uiPriority="46"/>
+    <w:lsdException w:name="List Table 2" w:uiPriority="47"/>
+    <w:lsdException w:name="List Table 3" w:uiPriority="48"/>
+    <w:lsdException w:name="List Table 4" w:uiPriority="49"/>
+    <w:lsdException w:name="List Table 5 Dark" w:uiPriority="50"/>
+    <w:lsdException w:name="List Table 6 Colorful" w:uiPriority="51"/>
+    <w:lsdException w:name="List Table 7 Colorful" w:uiPriority="52"/>
+    <w:lsdException w:name="List Table 1 Light Accent 1" w:uiPriority="46"/>
+    <w:lsdException w:name="List Table 2 Accent 1" w:uiPriority="47"/>
+    <w:lsdException w:name="List Table 3 Accent 1" w:uiPriority="48"/>
+    <w:lsdException w:name="List Table 4 Accent 1" w:uiPriority="49"/>
+    <w:lsdException w:name="List Table 5 Dark Accent 1" w:uiPriority="50"/>
+    <w:lsdException w:name="List Table 6 Colorful Accent 1" w:uiPriority="51"/>
+    <w:lsdException w:name="List Table 7 Colorful Accent 1" w:uiPriority="52"/>
+    <w:lsdException w:name="List Table 1 Light Accent 2" w:uiPriority="46"/>
+    <w:lsdException w:name="List Table 2 Accent 2" w:uiPriority="47"/>
+    <w:lsdException w:name="List Table 3 Accent 2" w:uiPriority="48"/>
+    <w:lsdException w:name="List Table 4 Accent 2" w:uiPriority="49"/>
+    <w:lsdException w:name="List Table 5 Dark Accent 2" w:uiPriority="50"/>
+    <w:lsdException w:name="List Table 6 Colorful Accent 2" w:uiPriority="51"/>
+    <w:lsdException w:name="List Table 7 Colorful Accent 2" w:uiPriority="52"/>
+    <w:lsdException w:name="List Table 1 Light Accent 3" w:uiPriority="46"/>
+    <w:lsdException w:name="List Table 2 Accent 3" w:uiPriority="47"/>
+    <w:lsdException w:name="List Table 3 Accent 3" w:uiPriority="48"/>
+    <w:lsdException w:name="List Table 4 Accent 3" w:uiPriority="49"/>
+    <w:lsdException w:name="List Table 5 Dark Accent 3" w:uiPriority="50"/>
+    <w:lsdException w:name="List Table 6 Colorful Accent 3" w:uiPriority="51"/>
+    <w:lsdException w:name="List Table 7 Colorful Accent 3" w:uiPriority="52"/>
+    <w:lsdException w:name="List Table 1 Light Accent 4" w:uiPriority="46"/>
+    <w:lsdException w:name="List Table 2 Accent 4" w:uiPriority="47"/>
+    <w:lsdException w:name="List Table 3 Accent 4" w:uiPriority="48"/>
+    <w:lsdException w:name="List Table 4 Accent 4" w:uiPriority="49"/>
+    <w:lsdException w:name="List Table 5 Dark Accent 4" w:uiPriority="50"/>
+    <w:lsdException w:name="List Table 6 Colorful Accent 4" w:uiPriority="51"/>
+    <w:lsdException w:name="List Table 7 Colorful Accent 4" w:uiPriority="52"/>
+    <w:lsdException w:name="List Table 1 Light Accent 5" w:uiPriority="46"/>
+    <w:lsdException w:name="List Table 2 Accent 5" w:uiPriority="47"/>
+    <w:lsdException w:name="List Table 3 Accent 5" w:uiPriority="48"/>
+    <w:lsdException w:name="List Table 4 Accent 5" w:uiPriority="49"/>
+    <w:lsdException w:name="List Table 5 Dark Accent 5" w:uiPriority="50"/>
+    <w:lsdException w:name="List Table 6 Colorful Accent 5" w:uiPriority="51"/>
+    <w:lsdException w:name="List Table 7 Colorful Accent 5" w:uiPriority="52"/>
+    <w:lsdException w:name="List Table 1 Light Accent 6" w:uiPriority="46"/>
+    <w:lsdException w:name="List Table 2 Accent 6" w:uiPriority="47"/>
+    <w:lsdException w:name="List Table 3 Accent 6" w:uiPriority="48"/>
+    <w:lsdException w:name="List Table 4 Accent 6" w:uiPriority="49"/>
+    <w:lsdException w:name="List Table 5 Dark Accent 6" w:uiPriority="50"/>
+    <w:lsdException w:name="List Table 6 Colorful Accent 6" w:uiPriority="51"/>
+    <w:lsdException w:name="List Table 7 Colorful Accent 6" w:uiPriority="52"/>
   </w:latentStyles>
   <w:style w:type="paragraph" w:default="1" w:styleId="Normal">
     <w:name w:val="Normal"/>

</xml_diff>

<commit_message>
Postmorten of the 2 sprint
</commit_message>
<xml_diff>
--- a/Documentação/Iteração 1/Postmortem T1 .docx
+++ b/Documentação/Iteração 1/Postmortem T1 .docx
@@ -1,6 +1,6 @@
 
 <file path=word/document.xml><?xml version="1.0" encoding="utf-8"?>
-<w:document xmlns:wpc="http://schemas.microsoft.com/office/word/2010/wordprocessingCanvas" xmlns:cx="http://schemas.microsoft.com/office/drawing/2014/chartex" xmlns:mc="http://schemas.openxmlformats.org/markup-compatibility/2006" xmlns:o="urn:schemas-microsoft-com:office:office" xmlns:r="http://schemas.openxmlformats.org/officeDocument/2006/relationships" xmlns:m="http://schemas.openxmlformats.org/officeDocument/2006/math" xmlns:v="urn:schemas-microsoft-com:vml" xmlns:wp14="http://schemas.microsoft.com/office/word/2010/wordprocessingDrawing" xmlns:wp="http://schemas.openxmlformats.org/drawingml/2006/wordprocessingDrawing" xmlns:w10="urn:schemas-microsoft-com:office:word" xmlns:w="http://schemas.openxmlformats.org/wordprocessingml/2006/main" xmlns:w14="http://schemas.microsoft.com/office/word/2010/wordml" xmlns:w15="http://schemas.microsoft.com/office/word/2012/wordml" xmlns:w16se="http://schemas.microsoft.com/office/word/2015/wordml/symex" xmlns:wpg="http://schemas.microsoft.com/office/word/2010/wordprocessingGroup" xmlns:wpi="http://schemas.microsoft.com/office/word/2010/wordprocessingInk" xmlns:wne="http://schemas.microsoft.com/office/word/2006/wordml" xmlns:wps="http://schemas.microsoft.com/office/word/2010/wordprocessingShape" mc:Ignorable="w14 w15 w16se wp14">
+<w:document xmlns:wpc="http://schemas.microsoft.com/office/word/2010/wordprocessingCanvas" xmlns:mc="http://schemas.openxmlformats.org/markup-compatibility/2006" xmlns:o="urn:schemas-microsoft-com:office:office" xmlns:r="http://schemas.openxmlformats.org/officeDocument/2006/relationships" xmlns:m="http://schemas.openxmlformats.org/officeDocument/2006/math" xmlns:v="urn:schemas-microsoft-com:vml" xmlns:wp14="http://schemas.microsoft.com/office/word/2010/wordprocessingDrawing" xmlns:wp="http://schemas.openxmlformats.org/drawingml/2006/wordprocessingDrawing" xmlns:w10="urn:schemas-microsoft-com:office:word" xmlns:w="http://schemas.openxmlformats.org/wordprocessingml/2006/main" xmlns:w14="http://schemas.microsoft.com/office/word/2010/wordml" xmlns:wpg="http://schemas.microsoft.com/office/word/2010/wordprocessingGroup" xmlns:wpi="http://schemas.microsoft.com/office/word/2010/wordprocessingInk" xmlns:wne="http://schemas.microsoft.com/office/word/2006/wordml" xmlns:wps="http://schemas.microsoft.com/office/word/2010/wordprocessingShape" mc:Ignorable="w14 wp14">
   <w:background w:color="FFFFFF"/>
   <w:body>
     <w:p>
@@ -1367,6 +1367,1280 @@
     </w:p>
     <w:p>
       <w:pPr>
+        <w:rPr>
+          <w:b/>
+          <w:sz w:val="24"/>
+          <w:szCs w:val="32"/>
+        </w:rPr>
+      </w:pPr>
+    </w:p>
+    <w:p>
+      <w:pPr>
+        <w:rPr>
+          <w:b/>
+          <w:sz w:val="24"/>
+          <w:szCs w:val="32"/>
+        </w:rPr>
+      </w:pPr>
+    </w:p>
+    <w:p>
+      <w:pPr>
+        <w:jc w:val="center"/>
+        <w:rPr>
+          <w:b/>
+          <w:sz w:val="32"/>
+          <w:szCs w:val="32"/>
+        </w:rPr>
+      </w:pPr>
+    </w:p>
+    <w:p>
+      <w:pPr>
+        <w:jc w:val="center"/>
+        <w:rPr>
+          <w:b/>
+          <w:sz w:val="32"/>
+          <w:szCs w:val="32"/>
+        </w:rPr>
+      </w:pPr>
+    </w:p>
+    <w:p>
+      <w:pPr>
+        <w:jc w:val="center"/>
+        <w:rPr>
+          <w:b/>
+          <w:sz w:val="32"/>
+          <w:szCs w:val="32"/>
+        </w:rPr>
+      </w:pPr>
+    </w:p>
+    <w:p>
+      <w:pPr>
+        <w:jc w:val="center"/>
+        <w:rPr>
+          <w:b/>
+          <w:sz w:val="32"/>
+          <w:szCs w:val="32"/>
+        </w:rPr>
+      </w:pPr>
+    </w:p>
+    <w:p>
+      <w:pPr>
+        <w:jc w:val="center"/>
+        <w:rPr>
+          <w:b/>
+          <w:sz w:val="32"/>
+          <w:szCs w:val="32"/>
+        </w:rPr>
+      </w:pPr>
+    </w:p>
+    <w:p>
+      <w:pPr>
+        <w:jc w:val="center"/>
+        <w:rPr>
+          <w:b/>
+          <w:sz w:val="32"/>
+          <w:szCs w:val="32"/>
+        </w:rPr>
+      </w:pPr>
+    </w:p>
+    <w:p>
+      <w:pPr>
+        <w:jc w:val="center"/>
+        <w:rPr>
+          <w:b/>
+          <w:sz w:val="32"/>
+          <w:szCs w:val="32"/>
+        </w:rPr>
+      </w:pPr>
+    </w:p>
+    <w:p>
+      <w:pPr>
+        <w:rPr>
+          <w:b/>
+          <w:sz w:val="32"/>
+          <w:szCs w:val="32"/>
+        </w:rPr>
+      </w:pPr>
+      <w:r>
+        <w:rPr>
+          <w:b/>
+          <w:sz w:val="32"/>
+          <w:szCs w:val="32"/>
+        </w:rPr>
+        <w:t xml:space="preserve">Período da </w:t>
+      </w:r>
+      <w:proofErr w:type="gramStart"/>
+      <w:r>
+        <w:rPr>
+          <w:b/>
+          <w:sz w:val="32"/>
+          <w:szCs w:val="32"/>
+        </w:rPr>
+        <w:t>iteração :</w:t>
+      </w:r>
+      <w:proofErr w:type="gramEnd"/>
+    </w:p>
+    <w:p>
+      <w:pPr>
+        <w:rPr>
+          <w:b/>
+          <w:sz w:val="32"/>
+          <w:szCs w:val="32"/>
+        </w:rPr>
+      </w:pPr>
+      <w:r>
+        <w:rPr>
+          <w:b/>
+          <w:sz w:val="32"/>
+          <w:szCs w:val="32"/>
+        </w:rPr>
+        <w:t>07/10/2016</w:t>
+      </w:r>
+      <w:r>
+        <w:rPr>
+          <w:b/>
+          <w:sz w:val="32"/>
+          <w:szCs w:val="32"/>
+        </w:rPr>
+        <w:t xml:space="preserve"> – 17/10/2016</w:t>
+      </w:r>
+    </w:p>
+    <w:p>
+      <w:pPr>
+        <w:rPr>
+          <w:b/>
+          <w:sz w:val="32"/>
+          <w:szCs w:val="32"/>
+        </w:rPr>
+      </w:pPr>
+    </w:p>
+    <w:p>
+      <w:pPr>
+        <w:rPr>
+          <w:b/>
+          <w:sz w:val="32"/>
+          <w:szCs w:val="32"/>
+        </w:rPr>
+      </w:pPr>
+    </w:p>
+    <w:p>
+      <w:pPr>
+        <w:jc w:val="center"/>
+        <w:rPr>
+          <w:b/>
+          <w:sz w:val="32"/>
+          <w:szCs w:val="32"/>
+        </w:rPr>
+      </w:pPr>
+      <w:r>
+        <w:rPr>
+          <w:b/>
+          <w:sz w:val="32"/>
+          <w:szCs w:val="32"/>
+        </w:rPr>
+        <w:t>O QUE FOI ESPERADO</w:t>
+      </w:r>
+    </w:p>
+    <w:p>
+      <w:pPr>
+        <w:rPr>
+          <w:b/>
+          <w:sz w:val="24"/>
+          <w:szCs w:val="32"/>
+        </w:rPr>
+      </w:pPr>
+    </w:p>
+    <w:p>
+      <w:pPr>
+        <w:jc w:val="center"/>
+        <w:rPr>
+          <w:b/>
+          <w:color w:val="434343"/>
+          <w:sz w:val="32"/>
+          <w:szCs w:val="32"/>
+          <w:shd w:val="clear" w:color="auto" w:fill="FFFFFF"/>
+        </w:rPr>
+      </w:pPr>
+    </w:p>
+    <w:p>
+      <w:pPr>
+        <w:pStyle w:val="PargrafodaLista"/>
+        <w:numPr>
+          <w:ilvl w:val="0"/>
+          <w:numId w:val="11"/>
+        </w:numPr>
+        <w:jc w:val="both"/>
+        <w:rPr>
+          <w:sz w:val="24"/>
+          <w:szCs w:val="24"/>
+        </w:rPr>
+      </w:pPr>
+      <w:r>
+        <w:rPr>
+          <w:sz w:val="24"/>
+          <w:szCs w:val="24"/>
+        </w:rPr>
+        <w:t>Validação do cadastro do fornecedor, para inicio do desenvolvimento</w:t>
+      </w:r>
+      <w:r>
+        <w:rPr>
+          <w:sz w:val="24"/>
+          <w:szCs w:val="24"/>
+        </w:rPr>
+        <w:t xml:space="preserve"> [</w:t>
+      </w:r>
+      <w:proofErr w:type="spellStart"/>
+      <w:r>
+        <w:rPr>
+          <w:sz w:val="24"/>
+          <w:szCs w:val="24"/>
+        </w:rPr>
+        <w:t>Lerisson</w:t>
+      </w:r>
+      <w:proofErr w:type="spellEnd"/>
+      <w:r>
+        <w:rPr>
+          <w:sz w:val="24"/>
+          <w:szCs w:val="24"/>
+        </w:rPr>
+        <w:t>, Robson, Lucas]</w:t>
+      </w:r>
+      <w:r>
+        <w:rPr>
+          <w:sz w:val="24"/>
+          <w:szCs w:val="24"/>
+        </w:rPr>
+        <w:t>;</w:t>
+      </w:r>
+    </w:p>
+    <w:p>
+      <w:pPr>
+        <w:pStyle w:val="PargrafodaLista"/>
+        <w:numPr>
+          <w:ilvl w:val="0"/>
+          <w:numId w:val="11"/>
+        </w:numPr>
+        <w:jc w:val="both"/>
+        <w:rPr>
+          <w:sz w:val="24"/>
+          <w:szCs w:val="24"/>
+        </w:rPr>
+      </w:pPr>
+      <w:r>
+        <w:rPr>
+          <w:sz w:val="24"/>
+          <w:szCs w:val="24"/>
+        </w:rPr>
+        <w:t>Tomada de decisão para, escolha de um ou mais fornecedores [</w:t>
+      </w:r>
+      <w:proofErr w:type="spellStart"/>
+      <w:r>
+        <w:rPr>
+          <w:sz w:val="24"/>
+          <w:szCs w:val="24"/>
+        </w:rPr>
+        <w:t>Lerisson</w:t>
+      </w:r>
+      <w:proofErr w:type="spellEnd"/>
+      <w:r>
+        <w:rPr>
+          <w:sz w:val="24"/>
+          <w:szCs w:val="24"/>
+        </w:rPr>
+        <w:t>, Robson, Lucas]</w:t>
+      </w:r>
+      <w:r>
+        <w:rPr>
+          <w:sz w:val="24"/>
+          <w:szCs w:val="24"/>
+        </w:rPr>
+        <w:t>;</w:t>
+      </w:r>
+    </w:p>
+    <w:p>
+      <w:pPr>
+        <w:pStyle w:val="PargrafodaLista"/>
+        <w:numPr>
+          <w:ilvl w:val="0"/>
+          <w:numId w:val="11"/>
+        </w:numPr>
+        <w:jc w:val="both"/>
+        <w:rPr>
+          <w:sz w:val="24"/>
+          <w:szCs w:val="24"/>
+        </w:rPr>
+      </w:pPr>
+      <w:r>
+        <w:rPr>
+          <w:sz w:val="24"/>
+          <w:szCs w:val="24"/>
+        </w:rPr>
+        <w:t xml:space="preserve">Desenvolvimento da tela de </w:t>
+      </w:r>
+      <w:proofErr w:type="spellStart"/>
+      <w:r>
+        <w:rPr>
+          <w:sz w:val="24"/>
+          <w:szCs w:val="24"/>
+        </w:rPr>
+        <w:t>login</w:t>
+      </w:r>
+      <w:proofErr w:type="spellEnd"/>
+      <w:r>
+        <w:rPr>
+          <w:sz w:val="24"/>
+          <w:szCs w:val="24"/>
+        </w:rPr>
+        <w:t xml:space="preserve"> [TODOS];</w:t>
+      </w:r>
+    </w:p>
+    <w:p>
+      <w:pPr>
+        <w:pStyle w:val="PargrafodaLista"/>
+        <w:numPr>
+          <w:ilvl w:val="0"/>
+          <w:numId w:val="11"/>
+        </w:numPr>
+        <w:jc w:val="both"/>
+        <w:rPr>
+          <w:sz w:val="24"/>
+          <w:szCs w:val="24"/>
+        </w:rPr>
+      </w:pPr>
+      <w:r>
+        <w:rPr>
+          <w:sz w:val="24"/>
+          <w:szCs w:val="24"/>
+        </w:rPr>
+        <w:t>Desenvolvimento do front-</w:t>
+      </w:r>
+      <w:proofErr w:type="spellStart"/>
+      <w:r>
+        <w:rPr>
+          <w:sz w:val="24"/>
+          <w:szCs w:val="24"/>
+        </w:rPr>
+        <w:t>end</w:t>
+      </w:r>
+      <w:proofErr w:type="spellEnd"/>
+      <w:r>
+        <w:rPr>
+          <w:sz w:val="24"/>
+          <w:szCs w:val="24"/>
+        </w:rPr>
+        <w:t xml:space="preserve"> do e-commerce [Leitinho];</w:t>
+      </w:r>
+    </w:p>
+    <w:p>
+      <w:pPr>
+        <w:pStyle w:val="PargrafodaLista"/>
+        <w:numPr>
+          <w:ilvl w:val="0"/>
+          <w:numId w:val="11"/>
+        </w:numPr>
+        <w:jc w:val="both"/>
+        <w:rPr>
+          <w:sz w:val="24"/>
+          <w:szCs w:val="24"/>
+        </w:rPr>
+      </w:pPr>
+      <w:r>
+        <w:rPr>
+          <w:sz w:val="24"/>
+          <w:szCs w:val="24"/>
+        </w:rPr>
+        <w:t>Pesquisar a respeito da legislação de alimentos para anuncio no e-commerce [Robson].</w:t>
+      </w:r>
+    </w:p>
+    <w:p>
+      <w:pPr>
+        <w:rPr>
+          <w:b/>
+          <w:sz w:val="24"/>
+          <w:szCs w:val="32"/>
+        </w:rPr>
+      </w:pPr>
+    </w:p>
+    <w:p>
+      <w:pPr>
+        <w:rPr>
+          <w:b/>
+          <w:sz w:val="24"/>
+          <w:szCs w:val="32"/>
+        </w:rPr>
+      </w:pPr>
+    </w:p>
+    <w:p>
+      <w:pPr>
+        <w:rPr>
+          <w:b/>
+          <w:sz w:val="24"/>
+          <w:szCs w:val="32"/>
+        </w:rPr>
+      </w:pPr>
+    </w:p>
+    <w:p>
+      <w:pPr>
+        <w:jc w:val="center"/>
+        <w:rPr>
+          <w:b/>
+          <w:sz w:val="32"/>
+          <w:szCs w:val="32"/>
+        </w:rPr>
+      </w:pPr>
+      <w:r>
+        <w:rPr>
+          <w:b/>
+          <w:sz w:val="32"/>
+          <w:szCs w:val="32"/>
+        </w:rPr>
+        <w:t>O QUE FOI FEITO</w:t>
+      </w:r>
+    </w:p>
+    <w:p>
+      <w:pPr>
+        <w:rPr>
+          <w:b/>
+          <w:sz w:val="24"/>
+          <w:szCs w:val="32"/>
+        </w:rPr>
+      </w:pPr>
+    </w:p>
+    <w:p>
+      <w:pPr>
+        <w:jc w:val="center"/>
+        <w:rPr>
+          <w:b/>
+          <w:color w:val="434343"/>
+          <w:sz w:val="32"/>
+          <w:szCs w:val="32"/>
+          <w:shd w:val="clear" w:color="auto" w:fill="FFFFFF"/>
+        </w:rPr>
+      </w:pPr>
+    </w:p>
+    <w:p>
+      <w:pPr>
+        <w:pStyle w:val="PargrafodaLista"/>
+        <w:numPr>
+          <w:ilvl w:val="0"/>
+          <w:numId w:val="11"/>
+        </w:numPr>
+        <w:jc w:val="both"/>
+        <w:rPr>
+          <w:sz w:val="24"/>
+          <w:szCs w:val="24"/>
+        </w:rPr>
+      </w:pPr>
+      <w:r>
+        <w:rPr>
+          <w:sz w:val="24"/>
+          <w:szCs w:val="24"/>
+        </w:rPr>
+        <w:t>Validação do cadastro do fornecedor, para inicio do desenvolvimento</w:t>
+      </w:r>
+      <w:r>
+        <w:rPr>
+          <w:sz w:val="24"/>
+          <w:szCs w:val="24"/>
+        </w:rPr>
+        <w:t xml:space="preserve"> [</w:t>
+      </w:r>
+      <w:proofErr w:type="spellStart"/>
+      <w:r>
+        <w:rPr>
+          <w:sz w:val="24"/>
+          <w:szCs w:val="24"/>
+        </w:rPr>
+        <w:t>Lerisson</w:t>
+      </w:r>
+      <w:proofErr w:type="spellEnd"/>
+      <w:r>
+        <w:rPr>
+          <w:sz w:val="24"/>
+          <w:szCs w:val="24"/>
+        </w:rPr>
+        <w:t>, Robson, Lucas]</w:t>
+      </w:r>
+      <w:r>
+        <w:rPr>
+          <w:sz w:val="24"/>
+          <w:szCs w:val="24"/>
+        </w:rPr>
+        <w:t>;</w:t>
+      </w:r>
+    </w:p>
+    <w:p>
+      <w:pPr>
+        <w:pStyle w:val="PargrafodaLista"/>
+        <w:numPr>
+          <w:ilvl w:val="0"/>
+          <w:numId w:val="11"/>
+        </w:numPr>
+        <w:jc w:val="both"/>
+        <w:rPr>
+          <w:sz w:val="24"/>
+          <w:szCs w:val="24"/>
+        </w:rPr>
+      </w:pPr>
+      <w:r>
+        <w:rPr>
+          <w:sz w:val="24"/>
+          <w:szCs w:val="24"/>
+        </w:rPr>
+        <w:t>Tomada de decisão para, escolha de um ou mais fornecedores [</w:t>
+      </w:r>
+      <w:proofErr w:type="spellStart"/>
+      <w:r>
+        <w:rPr>
+          <w:sz w:val="24"/>
+          <w:szCs w:val="24"/>
+        </w:rPr>
+        <w:t>Lerisson</w:t>
+      </w:r>
+      <w:proofErr w:type="spellEnd"/>
+      <w:r>
+        <w:rPr>
+          <w:sz w:val="24"/>
+          <w:szCs w:val="24"/>
+        </w:rPr>
+        <w:t>, Robson, Lucas]</w:t>
+      </w:r>
+      <w:r>
+        <w:rPr>
+          <w:sz w:val="24"/>
+          <w:szCs w:val="24"/>
+        </w:rPr>
+        <w:t>;</w:t>
+      </w:r>
+    </w:p>
+    <w:p>
+      <w:pPr>
+        <w:pStyle w:val="PargrafodaLista"/>
+        <w:numPr>
+          <w:ilvl w:val="0"/>
+          <w:numId w:val="11"/>
+        </w:numPr>
+        <w:jc w:val="both"/>
+        <w:rPr>
+          <w:sz w:val="24"/>
+          <w:szCs w:val="24"/>
+        </w:rPr>
+      </w:pPr>
+      <w:r>
+        <w:rPr>
+          <w:sz w:val="24"/>
+          <w:szCs w:val="24"/>
+        </w:rPr>
+        <w:t xml:space="preserve">Desenvolvimento da tela de </w:t>
+      </w:r>
+      <w:proofErr w:type="spellStart"/>
+      <w:r>
+        <w:rPr>
+          <w:sz w:val="24"/>
+          <w:szCs w:val="24"/>
+        </w:rPr>
+        <w:t>login</w:t>
+      </w:r>
+      <w:proofErr w:type="spellEnd"/>
+      <w:r>
+        <w:rPr>
+          <w:sz w:val="24"/>
+          <w:szCs w:val="24"/>
+        </w:rPr>
+        <w:t xml:space="preserve"> [</w:t>
+      </w:r>
+      <w:r>
+        <w:rPr>
+          <w:sz w:val="24"/>
+          <w:szCs w:val="24"/>
+        </w:rPr>
+        <w:t>Lucas, Robson</w:t>
+      </w:r>
+      <w:r>
+        <w:rPr>
+          <w:sz w:val="24"/>
+          <w:szCs w:val="24"/>
+        </w:rPr>
+        <w:t>];</w:t>
+      </w:r>
+    </w:p>
+    <w:p>
+      <w:pPr>
+        <w:pStyle w:val="PargrafodaLista"/>
+        <w:numPr>
+          <w:ilvl w:val="0"/>
+          <w:numId w:val="11"/>
+        </w:numPr>
+        <w:jc w:val="both"/>
+        <w:rPr>
+          <w:sz w:val="24"/>
+          <w:szCs w:val="24"/>
+        </w:rPr>
+      </w:pPr>
+      <w:r>
+        <w:rPr>
+          <w:sz w:val="24"/>
+          <w:szCs w:val="24"/>
+        </w:rPr>
+        <w:t>Desenvolvimento do front-</w:t>
+      </w:r>
+      <w:proofErr w:type="spellStart"/>
+      <w:r>
+        <w:rPr>
+          <w:sz w:val="24"/>
+          <w:szCs w:val="24"/>
+        </w:rPr>
+        <w:t>end</w:t>
+      </w:r>
+      <w:proofErr w:type="spellEnd"/>
+      <w:r>
+        <w:rPr>
+          <w:sz w:val="24"/>
+          <w:szCs w:val="24"/>
+        </w:rPr>
+        <w:t xml:space="preserve"> do e-commerce [Leitinho];</w:t>
+      </w:r>
+    </w:p>
+    <w:p>
+      <w:pPr>
+        <w:pStyle w:val="PargrafodaLista"/>
+        <w:numPr>
+          <w:ilvl w:val="0"/>
+          <w:numId w:val="11"/>
+        </w:numPr>
+        <w:jc w:val="both"/>
+        <w:rPr>
+          <w:sz w:val="24"/>
+          <w:szCs w:val="24"/>
+        </w:rPr>
+      </w:pPr>
+      <w:r>
+        <w:rPr>
+          <w:sz w:val="24"/>
+          <w:szCs w:val="24"/>
+        </w:rPr>
+        <w:t>Pesquisar a respeito da legislação de alimentos para anuncio no e-commerce [Robson].</w:t>
+      </w:r>
+    </w:p>
+    <w:p>
+      <w:pPr>
+        <w:rPr>
+          <w:b/>
+          <w:sz w:val="24"/>
+          <w:szCs w:val="32"/>
+        </w:rPr>
+      </w:pPr>
+    </w:p>
+    <w:p>
+      <w:pPr>
+        <w:rPr>
+          <w:b/>
+          <w:sz w:val="24"/>
+          <w:szCs w:val="32"/>
+        </w:rPr>
+      </w:pPr>
+    </w:p>
+    <w:p>
+      <w:pPr>
+        <w:rPr>
+          <w:b/>
+          <w:sz w:val="24"/>
+          <w:szCs w:val="32"/>
+        </w:rPr>
+      </w:pPr>
+    </w:p>
+    <w:p>
+      <w:pPr>
+        <w:rPr>
+          <w:b/>
+          <w:sz w:val="24"/>
+          <w:szCs w:val="32"/>
+        </w:rPr>
+      </w:pPr>
+    </w:p>
+    <w:p>
+      <w:pPr>
+        <w:rPr>
+          <w:b/>
+          <w:sz w:val="24"/>
+          <w:szCs w:val="32"/>
+        </w:rPr>
+      </w:pPr>
+    </w:p>
+    <w:p>
+      <w:pPr>
+        <w:rPr>
+          <w:b/>
+          <w:sz w:val="24"/>
+          <w:szCs w:val="32"/>
+        </w:rPr>
+      </w:pPr>
+    </w:p>
+    <w:p>
+      <w:pPr>
+        <w:rPr>
+          <w:b/>
+          <w:sz w:val="24"/>
+          <w:szCs w:val="32"/>
+        </w:rPr>
+      </w:pPr>
+    </w:p>
+    <w:p>
+      <w:pPr>
+        <w:rPr>
+          <w:b/>
+          <w:sz w:val="24"/>
+          <w:szCs w:val="32"/>
+        </w:rPr>
+      </w:pPr>
+    </w:p>
+    <w:p>
+      <w:pPr>
+        <w:rPr>
+          <w:b/>
+          <w:sz w:val="24"/>
+          <w:szCs w:val="32"/>
+        </w:rPr>
+      </w:pPr>
+    </w:p>
+    <w:p>
+      <w:pPr>
+        <w:rPr>
+          <w:b/>
+          <w:sz w:val="24"/>
+          <w:szCs w:val="32"/>
+        </w:rPr>
+      </w:pPr>
+    </w:p>
+    <w:p>
+      <w:pPr>
+        <w:rPr>
+          <w:b/>
+          <w:sz w:val="24"/>
+          <w:szCs w:val="32"/>
+        </w:rPr>
+      </w:pPr>
+    </w:p>
+    <w:p>
+      <w:pPr>
+        <w:pStyle w:val="PargrafodaLista"/>
+        <w:jc w:val="center"/>
+        <w:rPr>
+          <w:b/>
+          <w:sz w:val="32"/>
+          <w:szCs w:val="32"/>
+        </w:rPr>
+      </w:pPr>
+      <w:r>
+        <w:rPr>
+          <w:b/>
+          <w:sz w:val="32"/>
+          <w:szCs w:val="32"/>
+        </w:rPr>
+        <w:t>O QUE DEU CERTO</w:t>
+      </w:r>
+    </w:p>
+    <w:p>
+      <w:pPr>
+        <w:rPr>
+          <w:b/>
+          <w:sz w:val="24"/>
+          <w:szCs w:val="32"/>
+        </w:rPr>
+      </w:pPr>
+    </w:p>
+    <w:p>
+      <w:pPr>
+        <w:pStyle w:val="PargrafodaLista"/>
+        <w:numPr>
+          <w:ilvl w:val="0"/>
+          <w:numId w:val="11"/>
+        </w:numPr>
+        <w:rPr>
+          <w:b/>
+          <w:sz w:val="24"/>
+          <w:szCs w:val="32"/>
+        </w:rPr>
+      </w:pPr>
+      <w:r>
+        <w:rPr>
+          <w:sz w:val="24"/>
+          <w:szCs w:val="32"/>
+        </w:rPr>
+        <w:t xml:space="preserve">O que foi estipulado para a </w:t>
+      </w:r>
+      <w:proofErr w:type="spellStart"/>
+      <w:r>
+        <w:rPr>
+          <w:sz w:val="24"/>
+          <w:szCs w:val="32"/>
+        </w:rPr>
+        <w:t>sprint</w:t>
+      </w:r>
+      <w:proofErr w:type="spellEnd"/>
+      <w:r>
+        <w:rPr>
+          <w:sz w:val="24"/>
+          <w:szCs w:val="32"/>
+        </w:rPr>
+        <w:t xml:space="preserve"> foi cumprido;</w:t>
+      </w:r>
+    </w:p>
+    <w:p>
+      <w:pPr>
+        <w:pStyle w:val="PargrafodaLista"/>
+        <w:numPr>
+          <w:ilvl w:val="0"/>
+          <w:numId w:val="11"/>
+        </w:numPr>
+        <w:rPr>
+          <w:b/>
+          <w:sz w:val="24"/>
+          <w:szCs w:val="32"/>
+        </w:rPr>
+      </w:pPr>
+      <w:r>
+        <w:rPr>
+          <w:sz w:val="24"/>
+          <w:szCs w:val="32"/>
+        </w:rPr>
+        <w:t xml:space="preserve">Todos os membros da equipe conseguiram ficar com as </w:t>
+      </w:r>
+      <w:proofErr w:type="spellStart"/>
+      <w:r>
+        <w:rPr>
+          <w:sz w:val="24"/>
+          <w:szCs w:val="32"/>
+        </w:rPr>
+        <w:t>CR’s</w:t>
+      </w:r>
+      <w:proofErr w:type="spellEnd"/>
+      <w:r>
+        <w:rPr>
+          <w:sz w:val="24"/>
+          <w:szCs w:val="32"/>
+        </w:rPr>
+        <w:t xml:space="preserve"> que mais gostariam.</w:t>
+      </w:r>
+    </w:p>
+    <w:p>
+      <w:pPr>
+        <w:rPr>
+          <w:b/>
+          <w:sz w:val="24"/>
+          <w:szCs w:val="32"/>
+        </w:rPr>
+      </w:pPr>
+    </w:p>
+    <w:p>
+      <w:pPr>
+        <w:rPr>
+          <w:b/>
+          <w:sz w:val="24"/>
+          <w:szCs w:val="32"/>
+        </w:rPr>
+      </w:pPr>
+    </w:p>
+    <w:p>
+      <w:pPr>
+        <w:jc w:val="both"/>
+        <w:rPr>
+          <w:sz w:val="24"/>
+          <w:szCs w:val="24"/>
+        </w:rPr>
+      </w:pPr>
+    </w:p>
+    <w:p>
+      <w:pPr>
+        <w:jc w:val="center"/>
+        <w:rPr>
+          <w:b/>
+          <w:sz w:val="32"/>
+          <w:szCs w:val="32"/>
+        </w:rPr>
+      </w:pPr>
+      <w:r>
+        <w:rPr>
+          <w:b/>
+          <w:sz w:val="32"/>
+          <w:szCs w:val="32"/>
+        </w:rPr>
+        <w:t>O QUE DEU ERRADO</w:t>
+      </w:r>
+    </w:p>
+    <w:p>
+      <w:pPr>
+        <w:jc w:val="center"/>
+        <w:rPr>
+          <w:b/>
+          <w:sz w:val="32"/>
+          <w:szCs w:val="32"/>
+        </w:rPr>
+      </w:pPr>
+    </w:p>
+    <w:p>
+      <w:pPr>
+        <w:pStyle w:val="PargrafodaLista"/>
+        <w:numPr>
+          <w:ilvl w:val="0"/>
+          <w:numId w:val="17"/>
+        </w:numPr>
+        <w:rPr>
+          <w:sz w:val="24"/>
+          <w:szCs w:val="32"/>
+        </w:rPr>
+      </w:pPr>
+      <w:r>
+        <w:rPr>
+          <w:sz w:val="24"/>
+          <w:szCs w:val="32"/>
+        </w:rPr>
+        <w:t xml:space="preserve">O tempo estimado para o desenvolvimento das </w:t>
+      </w:r>
+      <w:proofErr w:type="spellStart"/>
+      <w:r>
+        <w:rPr>
+          <w:sz w:val="24"/>
+          <w:szCs w:val="32"/>
+        </w:rPr>
+        <w:t>CR’s</w:t>
+      </w:r>
+      <w:proofErr w:type="spellEnd"/>
+      <w:r>
+        <w:rPr>
+          <w:sz w:val="24"/>
+          <w:szCs w:val="32"/>
+        </w:rPr>
+        <w:t xml:space="preserve"> foi subestimado.</w:t>
+      </w:r>
+    </w:p>
+    <w:p>
+      <w:pPr>
+        <w:rPr>
+          <w:sz w:val="24"/>
+          <w:szCs w:val="32"/>
+        </w:rPr>
+      </w:pPr>
+    </w:p>
+    <w:p>
+      <w:pPr>
+        <w:rPr>
+          <w:sz w:val="24"/>
+          <w:szCs w:val="32"/>
+        </w:rPr>
+      </w:pPr>
+    </w:p>
+    <w:p>
+      <w:pPr>
+        <w:jc w:val="both"/>
+        <w:rPr>
+          <w:sz w:val="24"/>
+          <w:szCs w:val="24"/>
+        </w:rPr>
+      </w:pPr>
+    </w:p>
+    <w:p>
+      <w:pPr>
+        <w:jc w:val="center"/>
+        <w:rPr>
+          <w:b/>
+          <w:color w:val="434343"/>
+          <w:sz w:val="32"/>
+          <w:szCs w:val="32"/>
+          <w:shd w:val="clear" w:color="auto" w:fill="FFFFFF"/>
+        </w:rPr>
+      </w:pPr>
+      <w:r>
+        <w:rPr>
+          <w:b/>
+          <w:color w:val="434343"/>
+          <w:sz w:val="32"/>
+          <w:szCs w:val="32"/>
+          <w:shd w:val="clear" w:color="auto" w:fill="FFFFFF"/>
+        </w:rPr>
+        <w:t>O QUE PRECISA MELHORAR</w:t>
+      </w:r>
+    </w:p>
+    <w:p>
+      <w:pPr>
+        <w:rPr>
+          <w:sz w:val="24"/>
+          <w:szCs w:val="32"/>
+        </w:rPr>
+      </w:pPr>
+    </w:p>
+    <w:p>
+      <w:pPr>
+        <w:pStyle w:val="PargrafodaLista"/>
+        <w:numPr>
+          <w:ilvl w:val="0"/>
+          <w:numId w:val="17"/>
+        </w:numPr>
+        <w:rPr>
+          <w:sz w:val="24"/>
+          <w:szCs w:val="32"/>
+        </w:rPr>
+      </w:pPr>
+      <w:r>
+        <w:rPr>
+          <w:sz w:val="24"/>
+          <w:szCs w:val="32"/>
+        </w:rPr>
+        <w:t xml:space="preserve">Com o avanço do projeto e a fixação da pontuação por Sprint, esperamos que o tempo seja </w:t>
+      </w:r>
+      <w:proofErr w:type="gramStart"/>
+      <w:r>
+        <w:rPr>
+          <w:sz w:val="24"/>
+          <w:szCs w:val="32"/>
+        </w:rPr>
+        <w:t>melhor</w:t>
+      </w:r>
+      <w:proofErr w:type="gramEnd"/>
+      <w:r>
+        <w:rPr>
+          <w:sz w:val="24"/>
+          <w:szCs w:val="32"/>
+        </w:rPr>
+        <w:t xml:space="preserve"> estipulado.</w:t>
+      </w:r>
+    </w:p>
+    <w:p>
+      <w:pPr>
+        <w:rPr>
+          <w:sz w:val="24"/>
+          <w:szCs w:val="32"/>
+        </w:rPr>
+      </w:pPr>
+    </w:p>
+    <w:p>
+      <w:pPr>
+        <w:jc w:val="both"/>
+        <w:rPr>
+          <w:sz w:val="24"/>
+          <w:szCs w:val="24"/>
+        </w:rPr>
+      </w:pPr>
+    </w:p>
+    <w:p>
+      <w:pPr>
+        <w:jc w:val="center"/>
+        <w:rPr>
+          <w:b/>
+          <w:color w:val="434343"/>
+          <w:sz w:val="32"/>
+          <w:szCs w:val="32"/>
+          <w:shd w:val="clear" w:color="auto" w:fill="FFFFFF"/>
+        </w:rPr>
+      </w:pPr>
+      <w:r>
+        <w:rPr>
+          <w:b/>
+          <w:color w:val="434343"/>
+          <w:sz w:val="32"/>
+          <w:szCs w:val="32"/>
+          <w:shd w:val="clear" w:color="auto" w:fill="FFFFFF"/>
+        </w:rPr>
+        <w:t xml:space="preserve">O </w:t>
+      </w:r>
+      <w:r>
+        <w:rPr>
+          <w:b/>
+          <w:color w:val="434343"/>
+          <w:sz w:val="32"/>
+          <w:szCs w:val="32"/>
+          <w:shd w:val="clear" w:color="auto" w:fill="FFFFFF"/>
+        </w:rPr>
+        <w:t>QUE ESTÁ PLANEJADO PARA A PROXIMA ITERAÇÃO</w:t>
+      </w:r>
+    </w:p>
+    <w:p>
+      <w:pPr>
+        <w:rPr>
+          <w:sz w:val="24"/>
+          <w:szCs w:val="32"/>
+        </w:rPr>
+      </w:pPr>
+    </w:p>
+    <w:p>
+      <w:pPr>
+        <w:pStyle w:val="PargrafodaLista"/>
+        <w:numPr>
+          <w:ilvl w:val="0"/>
+          <w:numId w:val="17"/>
+        </w:numPr>
+        <w:rPr>
+          <w:sz w:val="24"/>
+          <w:szCs w:val="32"/>
+        </w:rPr>
+      </w:pPr>
+      <w:r>
+        <w:rPr>
+          <w:sz w:val="24"/>
+          <w:szCs w:val="32"/>
+        </w:rPr>
+        <w:t xml:space="preserve">Colocar o CSS na tela de </w:t>
+      </w:r>
+      <w:proofErr w:type="spellStart"/>
+      <w:r>
+        <w:rPr>
+          <w:sz w:val="24"/>
+          <w:szCs w:val="32"/>
+        </w:rPr>
+        <w:t>login</w:t>
+      </w:r>
+      <w:proofErr w:type="spellEnd"/>
+      <w:proofErr w:type="gramStart"/>
+      <w:r>
+        <w:rPr>
+          <w:sz w:val="24"/>
+          <w:szCs w:val="32"/>
+        </w:rPr>
+        <w:t xml:space="preserve">  </w:t>
+      </w:r>
+      <w:proofErr w:type="gramEnd"/>
+      <w:r>
+        <w:rPr>
+          <w:sz w:val="24"/>
+          <w:szCs w:val="32"/>
+        </w:rPr>
+        <w:t>[Robson, Raphael];</w:t>
+      </w:r>
+    </w:p>
+    <w:p>
+      <w:pPr>
+        <w:pStyle w:val="PargrafodaLista"/>
+        <w:numPr>
+          <w:ilvl w:val="0"/>
+          <w:numId w:val="17"/>
+        </w:numPr>
+        <w:rPr>
+          <w:sz w:val="24"/>
+          <w:szCs w:val="32"/>
+        </w:rPr>
+      </w:pPr>
+      <w:r>
+        <w:rPr>
+          <w:sz w:val="24"/>
+          <w:szCs w:val="32"/>
+        </w:rPr>
+        <w:t>Colocar o CSS na tela de registro [Robson, Raphael</w:t>
+      </w:r>
+      <w:proofErr w:type="gramStart"/>
+      <w:r>
+        <w:rPr>
+          <w:sz w:val="24"/>
+          <w:szCs w:val="32"/>
+        </w:rPr>
+        <w:t xml:space="preserve"> ]</w:t>
+      </w:r>
+      <w:proofErr w:type="gramEnd"/>
+      <w:r>
+        <w:rPr>
+          <w:sz w:val="24"/>
+          <w:szCs w:val="32"/>
+        </w:rPr>
+        <w:t>;</w:t>
+      </w:r>
+    </w:p>
+    <w:p>
+      <w:pPr>
+        <w:pStyle w:val="PargrafodaLista"/>
+        <w:numPr>
+          <w:ilvl w:val="0"/>
+          <w:numId w:val="17"/>
+        </w:numPr>
+        <w:rPr>
+          <w:sz w:val="24"/>
+          <w:szCs w:val="32"/>
+        </w:rPr>
+      </w:pPr>
+      <w:r>
+        <w:rPr>
+          <w:sz w:val="24"/>
+          <w:szCs w:val="32"/>
+        </w:rPr>
+        <w:t xml:space="preserve">Colocar o CSS na tela do site </w:t>
+      </w:r>
+      <w:proofErr w:type="gramStart"/>
+      <w:r>
+        <w:rPr>
+          <w:sz w:val="24"/>
+          <w:szCs w:val="32"/>
+        </w:rPr>
+        <w:t>corporativo[</w:t>
+      </w:r>
+      <w:proofErr w:type="gramEnd"/>
+      <w:r>
+        <w:rPr>
+          <w:sz w:val="24"/>
+          <w:szCs w:val="32"/>
+        </w:rPr>
+        <w:t>Raphael, Robson];</w:t>
+      </w:r>
+    </w:p>
+    <w:p>
+      <w:pPr>
+        <w:pStyle w:val="PargrafodaLista"/>
+        <w:numPr>
+          <w:ilvl w:val="0"/>
+          <w:numId w:val="17"/>
+        </w:numPr>
+        <w:rPr>
+          <w:sz w:val="24"/>
+          <w:szCs w:val="32"/>
+        </w:rPr>
+      </w:pPr>
+      <w:r>
+        <w:rPr>
+          <w:sz w:val="24"/>
+          <w:szCs w:val="32"/>
+        </w:rPr>
+        <w:t xml:space="preserve">Inicio da </w:t>
+      </w:r>
+      <w:proofErr w:type="gramStart"/>
+      <w:r>
+        <w:rPr>
+          <w:sz w:val="24"/>
+          <w:szCs w:val="32"/>
+        </w:rPr>
+        <w:t>implementação</w:t>
+      </w:r>
+      <w:proofErr w:type="gramEnd"/>
+      <w:r>
+        <w:rPr>
+          <w:sz w:val="24"/>
+          <w:szCs w:val="32"/>
+        </w:rPr>
+        <w:t xml:space="preserve"> do cadastro de novos produtos [Lucas, </w:t>
+      </w:r>
+      <w:proofErr w:type="spellStart"/>
+      <w:r>
+        <w:rPr>
+          <w:sz w:val="24"/>
+          <w:szCs w:val="32"/>
+        </w:rPr>
+        <w:t>Lerisson</w:t>
+      </w:r>
+      <w:proofErr w:type="spellEnd"/>
+      <w:r>
+        <w:rPr>
+          <w:sz w:val="24"/>
+          <w:szCs w:val="32"/>
+        </w:rPr>
+        <w:t>];</w:t>
+      </w:r>
+    </w:p>
+    <w:p>
+      <w:pPr>
+        <w:rPr>
+          <w:sz w:val="24"/>
+          <w:szCs w:val="32"/>
+        </w:rPr>
+      </w:pPr>
+    </w:p>
+    <w:p>
+      <w:pPr>
         <w:jc w:val="center"/>
         <w:rPr>
           <w:b/>
@@ -1384,17 +2658,7 @@
           <w:szCs w:val="20"/>
           <w:shd w:val="clear" w:color="auto" w:fill="FFFFFF"/>
         </w:rPr>
-        <w:t>LIÇÕES APRENDIDAS</w:t>
-      </w:r>
-      <w:r>
-        <w:rPr>
-          <w:b/>
-          <w:color w:val="434343"/>
-          <w:sz w:val="32"/>
-          <w:szCs w:val="20"/>
-          <w:shd w:val="clear" w:color="auto" w:fill="FFFFFF"/>
-        </w:rPr>
-        <w:t xml:space="preserve"> (Post Mortem / </w:t>
+        <w:t xml:space="preserve">LIÇÕES APRENDIDAS (Post Mortem / </w:t>
       </w:r>
       <w:proofErr w:type="spellStart"/>
       <w:r>
@@ -1458,13 +2722,30 @@
           <w:sz w:val="24"/>
           <w:szCs w:val="32"/>
         </w:rPr>
-        <w:t>Aprendemos a usar o cucumber</w:t>
-      </w:r>
+        <w:t xml:space="preserve">Aprendemos a usar o </w:t>
+      </w:r>
+      <w:proofErr w:type="spellStart"/>
+      <w:r>
+        <w:rPr>
+          <w:sz w:val="24"/>
+          <w:szCs w:val="32"/>
+        </w:rPr>
+        <w:t>cucumber</w:t>
+      </w:r>
+      <w:proofErr w:type="spellEnd"/>
+    </w:p>
+    <w:p>
+      <w:pPr>
+        <w:rPr>
+          <w:sz w:val="24"/>
+          <w:szCs w:val="32"/>
+        </w:rPr>
+      </w:pPr>
       <w:bookmarkStart w:id="0" w:name="_GoBack"/>
       <w:bookmarkEnd w:id="0"/>
     </w:p>
     <w:sectPr>
-      <w:headerReference w:type="default" r:id="rId7"/>
+      <w:headerReference w:type="default" r:id="rId8"/>
       <w:pgSz w:w="11909" w:h="16834"/>
       <w:pgMar w:top="1440" w:right="1440" w:bottom="1440" w:left="1440" w:header="720" w:footer="720" w:gutter="0"/>
       <w:pgNumType w:start="1"/>
@@ -1475,7 +2756,7 @@
 </file>
 
 <file path=word/endnotes.xml><?xml version="1.0" encoding="utf-8"?>
-<w:endnotes xmlns:wpc="http://schemas.microsoft.com/office/word/2010/wordprocessingCanvas" xmlns:cx="http://schemas.microsoft.com/office/drawing/2014/chartex" xmlns:mc="http://schemas.openxmlformats.org/markup-compatibility/2006" xmlns:o="urn:schemas-microsoft-com:office:office" xmlns:r="http://schemas.openxmlformats.org/officeDocument/2006/relationships" xmlns:m="http://schemas.openxmlformats.org/officeDocument/2006/math" xmlns:v="urn:schemas-microsoft-com:vml" xmlns:wp14="http://schemas.microsoft.com/office/word/2010/wordprocessingDrawing" xmlns:wp="http://schemas.openxmlformats.org/drawingml/2006/wordprocessingDrawing" xmlns:w10="urn:schemas-microsoft-com:office:word" xmlns:w="http://schemas.openxmlformats.org/wordprocessingml/2006/main" xmlns:w14="http://schemas.microsoft.com/office/word/2010/wordml" xmlns:w15="http://schemas.microsoft.com/office/word/2012/wordml" xmlns:w16se="http://schemas.microsoft.com/office/word/2015/wordml/symex" xmlns:wpg="http://schemas.microsoft.com/office/word/2010/wordprocessingGroup" xmlns:wpi="http://schemas.microsoft.com/office/word/2010/wordprocessingInk" xmlns:wne="http://schemas.microsoft.com/office/word/2006/wordml" xmlns:wps="http://schemas.microsoft.com/office/word/2010/wordprocessingShape" mc:Ignorable="w14 w15 w16se wp14">
+<w:endnotes xmlns:wpc="http://schemas.microsoft.com/office/word/2010/wordprocessingCanvas" xmlns:mc="http://schemas.openxmlformats.org/markup-compatibility/2006" xmlns:o="urn:schemas-microsoft-com:office:office" xmlns:r="http://schemas.openxmlformats.org/officeDocument/2006/relationships" xmlns:m="http://schemas.openxmlformats.org/officeDocument/2006/math" xmlns:v="urn:schemas-microsoft-com:vml" xmlns:wp14="http://schemas.microsoft.com/office/word/2010/wordprocessingDrawing" xmlns:wp="http://schemas.openxmlformats.org/drawingml/2006/wordprocessingDrawing" xmlns:w10="urn:schemas-microsoft-com:office:word" xmlns:w="http://schemas.openxmlformats.org/wordprocessingml/2006/main" xmlns:w14="http://schemas.microsoft.com/office/word/2010/wordml" xmlns:wpg="http://schemas.microsoft.com/office/word/2010/wordprocessingGroup" xmlns:wpi="http://schemas.microsoft.com/office/word/2010/wordprocessingInk" xmlns:wne="http://schemas.microsoft.com/office/word/2006/wordml" xmlns:wps="http://schemas.microsoft.com/office/word/2010/wordprocessingShape" mc:Ignorable="w14 wp14">
   <w:endnote w:type="separator" w:id="-1">
     <w:p>
       <w:pPr>
@@ -1500,7 +2781,7 @@
 </file>
 
 <file path=word/footnotes.xml><?xml version="1.0" encoding="utf-8"?>
-<w:footnotes xmlns:wpc="http://schemas.microsoft.com/office/word/2010/wordprocessingCanvas" xmlns:cx="http://schemas.microsoft.com/office/drawing/2014/chartex" xmlns:mc="http://schemas.openxmlformats.org/markup-compatibility/2006" xmlns:o="urn:schemas-microsoft-com:office:office" xmlns:r="http://schemas.openxmlformats.org/officeDocument/2006/relationships" xmlns:m="http://schemas.openxmlformats.org/officeDocument/2006/math" xmlns:v="urn:schemas-microsoft-com:vml" xmlns:wp14="http://schemas.microsoft.com/office/word/2010/wordprocessingDrawing" xmlns:wp="http://schemas.openxmlformats.org/drawingml/2006/wordprocessingDrawing" xmlns:w10="urn:schemas-microsoft-com:office:word" xmlns:w="http://schemas.openxmlformats.org/wordprocessingml/2006/main" xmlns:w14="http://schemas.microsoft.com/office/word/2010/wordml" xmlns:w15="http://schemas.microsoft.com/office/word/2012/wordml" xmlns:w16se="http://schemas.microsoft.com/office/word/2015/wordml/symex" xmlns:wpg="http://schemas.microsoft.com/office/word/2010/wordprocessingGroup" xmlns:wpi="http://schemas.microsoft.com/office/word/2010/wordprocessingInk" xmlns:wne="http://schemas.microsoft.com/office/word/2006/wordml" xmlns:wps="http://schemas.microsoft.com/office/word/2010/wordprocessingShape" mc:Ignorable="w14 w15 w16se wp14">
+<w:footnotes xmlns:wpc="http://schemas.microsoft.com/office/word/2010/wordprocessingCanvas" xmlns:mc="http://schemas.openxmlformats.org/markup-compatibility/2006" xmlns:o="urn:schemas-microsoft-com:office:office" xmlns:r="http://schemas.openxmlformats.org/officeDocument/2006/relationships" xmlns:m="http://schemas.openxmlformats.org/officeDocument/2006/math" xmlns:v="urn:schemas-microsoft-com:vml" xmlns:wp14="http://schemas.microsoft.com/office/word/2010/wordprocessingDrawing" xmlns:wp="http://schemas.openxmlformats.org/drawingml/2006/wordprocessingDrawing" xmlns:w10="urn:schemas-microsoft-com:office:word" xmlns:w="http://schemas.openxmlformats.org/wordprocessingml/2006/main" xmlns:w14="http://schemas.microsoft.com/office/word/2010/wordml" xmlns:wpg="http://schemas.microsoft.com/office/word/2010/wordprocessingGroup" xmlns:wpi="http://schemas.microsoft.com/office/word/2010/wordprocessingInk" xmlns:wne="http://schemas.microsoft.com/office/word/2006/wordml" xmlns:wps="http://schemas.microsoft.com/office/word/2010/wordprocessingShape" mc:Ignorable="w14 wp14">
   <w:footnote w:type="separator" w:id="-1">
     <w:p>
       <w:pPr>
@@ -1525,7 +2806,7 @@
 </file>
 
 <file path=word/header1.xml><?xml version="1.0" encoding="utf-8"?>
-<w:hdr xmlns:wpc="http://schemas.microsoft.com/office/word/2010/wordprocessingCanvas" xmlns:cx="http://schemas.microsoft.com/office/drawing/2014/chartex" xmlns:mc="http://schemas.openxmlformats.org/markup-compatibility/2006" xmlns:o="urn:schemas-microsoft-com:office:office" xmlns:r="http://schemas.openxmlformats.org/officeDocument/2006/relationships" xmlns:m="http://schemas.openxmlformats.org/officeDocument/2006/math" xmlns:v="urn:schemas-microsoft-com:vml" xmlns:wp14="http://schemas.microsoft.com/office/word/2010/wordprocessingDrawing" xmlns:wp="http://schemas.openxmlformats.org/drawingml/2006/wordprocessingDrawing" xmlns:w10="urn:schemas-microsoft-com:office:word" xmlns:w="http://schemas.openxmlformats.org/wordprocessingml/2006/main" xmlns:w14="http://schemas.microsoft.com/office/word/2010/wordml" xmlns:w15="http://schemas.microsoft.com/office/word/2012/wordml" xmlns:w16se="http://schemas.microsoft.com/office/word/2015/wordml/symex" xmlns:wpg="http://schemas.microsoft.com/office/word/2010/wordprocessingGroup" xmlns:wpi="http://schemas.microsoft.com/office/word/2010/wordprocessingInk" xmlns:wne="http://schemas.microsoft.com/office/word/2006/wordml" xmlns:wps="http://schemas.microsoft.com/office/word/2010/wordprocessingShape" mc:Ignorable="w14 w15 w16se wp14">
+<w:hdr xmlns:wpc="http://schemas.microsoft.com/office/word/2010/wordprocessingCanvas" xmlns:mc="http://schemas.openxmlformats.org/markup-compatibility/2006" xmlns:o="urn:schemas-microsoft-com:office:office" xmlns:r="http://schemas.openxmlformats.org/officeDocument/2006/relationships" xmlns:m="http://schemas.openxmlformats.org/officeDocument/2006/math" xmlns:v="urn:schemas-microsoft-com:vml" xmlns:wp14="http://schemas.microsoft.com/office/word/2010/wordprocessingDrawing" xmlns:wp="http://schemas.openxmlformats.org/drawingml/2006/wordprocessingDrawing" xmlns:w10="urn:schemas-microsoft-com:office:word" xmlns:w="http://schemas.openxmlformats.org/wordprocessingml/2006/main" xmlns:w14="http://schemas.microsoft.com/office/word/2010/wordml" xmlns:wpg="http://schemas.microsoft.com/office/word/2010/wordprocessingGroup" xmlns:wpi="http://schemas.microsoft.com/office/word/2010/wordprocessingInk" xmlns:wne="http://schemas.microsoft.com/office/word/2006/wordml" xmlns:wps="http://schemas.microsoft.com/office/word/2010/wordprocessingShape" mc:Ignorable="w14 wp14">
   <w:p>
     <w:pPr>
       <w:jc w:val="center"/>
@@ -1575,8 +2856,8 @@
 </file>
 
 <file path=word/numbering.xml><?xml version="1.0" encoding="utf-8"?>
-<w:numbering xmlns:wpc="http://schemas.microsoft.com/office/word/2010/wordprocessingCanvas" xmlns:cx="http://schemas.microsoft.com/office/drawing/2014/chartex" xmlns:mc="http://schemas.openxmlformats.org/markup-compatibility/2006" xmlns:o="urn:schemas-microsoft-com:office:office" xmlns:r="http://schemas.openxmlformats.org/officeDocument/2006/relationships" xmlns:m="http://schemas.openxmlformats.org/officeDocument/2006/math" xmlns:v="urn:schemas-microsoft-com:vml" xmlns:wp14="http://schemas.microsoft.com/office/word/2010/wordprocessingDrawing" xmlns:wp="http://schemas.openxmlformats.org/drawingml/2006/wordprocessingDrawing" xmlns:w10="urn:schemas-microsoft-com:office:word" xmlns:w="http://schemas.openxmlformats.org/wordprocessingml/2006/main" xmlns:w14="http://schemas.microsoft.com/office/word/2010/wordml" xmlns:w15="http://schemas.microsoft.com/office/word/2012/wordml" xmlns:w16se="http://schemas.microsoft.com/office/word/2015/wordml/symex" xmlns:wpg="http://schemas.microsoft.com/office/word/2010/wordprocessingGroup" xmlns:wpi="http://schemas.microsoft.com/office/word/2010/wordprocessingInk" xmlns:wne="http://schemas.microsoft.com/office/word/2006/wordml" xmlns:wps="http://schemas.microsoft.com/office/word/2010/wordprocessingShape" mc:Ignorable="w14 w15 w16se wp14">
-  <w:abstractNum w:abstractNumId="0" w15:restartNumberingAfterBreak="0">
+<w:numbering xmlns:wpc="http://schemas.microsoft.com/office/word/2010/wordprocessingCanvas" xmlns:mc="http://schemas.openxmlformats.org/markup-compatibility/2006" xmlns:o="urn:schemas-microsoft-com:office:office" xmlns:r="http://schemas.openxmlformats.org/officeDocument/2006/relationships" xmlns:m="http://schemas.openxmlformats.org/officeDocument/2006/math" xmlns:v="urn:schemas-microsoft-com:vml" xmlns:wp14="http://schemas.microsoft.com/office/word/2010/wordprocessingDrawing" xmlns:wp="http://schemas.openxmlformats.org/drawingml/2006/wordprocessingDrawing" xmlns:w10="urn:schemas-microsoft-com:office:word" xmlns:w="http://schemas.openxmlformats.org/wordprocessingml/2006/main" xmlns:w14="http://schemas.microsoft.com/office/word/2010/wordml" xmlns:wpg="http://schemas.microsoft.com/office/word/2010/wordprocessingGroup" xmlns:wpi="http://schemas.microsoft.com/office/word/2010/wordprocessingInk" xmlns:wne="http://schemas.microsoft.com/office/word/2006/wordml" xmlns:wps="http://schemas.microsoft.com/office/word/2010/wordprocessingShape" mc:Ignorable="w14 wp14">
+  <w:abstractNum w:abstractNumId="0">
     <w:nsid w:val="012E7F7B"/>
     <w:multiLevelType w:val="hybridMultilevel"/>
     <w:tmpl w:val="31EEC478"/>
@@ -1689,7 +2970,7 @@
       </w:rPr>
     </w:lvl>
   </w:abstractNum>
-  <w:abstractNum w:abstractNumId="1" w15:restartNumberingAfterBreak="0">
+  <w:abstractNum w:abstractNumId="1">
     <w:nsid w:val="07C363CB"/>
     <w:multiLevelType w:val="hybridMultilevel"/>
     <w:tmpl w:val="67C44A4E"/>
@@ -1775,7 +3056,7 @@
       </w:pPr>
     </w:lvl>
   </w:abstractNum>
-  <w:abstractNum w:abstractNumId="2" w15:restartNumberingAfterBreak="0">
+  <w:abstractNum w:abstractNumId="2">
     <w:nsid w:val="0FE322E2"/>
     <w:multiLevelType w:val="hybridMultilevel"/>
     <w:tmpl w:val="E6306906"/>
@@ -1888,7 +3169,7 @@
       </w:rPr>
     </w:lvl>
   </w:abstractNum>
-  <w:abstractNum w:abstractNumId="3" w15:restartNumberingAfterBreak="0">
+  <w:abstractNum w:abstractNumId="3">
     <w:nsid w:val="26AE22F0"/>
     <w:multiLevelType w:val="hybridMultilevel"/>
     <w:tmpl w:val="02C0E282"/>
@@ -2001,7 +3282,7 @@
       </w:rPr>
     </w:lvl>
   </w:abstractNum>
-  <w:abstractNum w:abstractNumId="4" w15:restartNumberingAfterBreak="0">
+  <w:abstractNum w:abstractNumId="4">
     <w:nsid w:val="2A122CE2"/>
     <w:multiLevelType w:val="hybridMultilevel"/>
     <w:tmpl w:val="136A0EE4"/>
@@ -2114,7 +3395,233 @@
       </w:rPr>
     </w:lvl>
   </w:abstractNum>
-  <w:abstractNum w:abstractNumId="5" w15:restartNumberingAfterBreak="0">
+  <w:abstractNum w:abstractNumId="5">
+    <w:nsid w:val="3F31789E"/>
+    <w:multiLevelType w:val="hybridMultilevel"/>
+    <w:tmpl w:val="9C18E250"/>
+    <w:lvl w:ilvl="0" w:tplc="04160001">
+      <w:start w:val="1"/>
+      <w:numFmt w:val="bullet"/>
+      <w:lvlText w:val=""/>
+      <w:lvlJc w:val="left"/>
+      <w:pPr>
+        <w:ind w:left="720" w:hanging="360"/>
+      </w:pPr>
+      <w:rPr>
+        <w:rFonts w:ascii="Symbol" w:hAnsi="Symbol" w:hint="default"/>
+      </w:rPr>
+    </w:lvl>
+    <w:lvl w:ilvl="1" w:tplc="04160003" w:tentative="1">
+      <w:start w:val="1"/>
+      <w:numFmt w:val="bullet"/>
+      <w:lvlText w:val="o"/>
+      <w:lvlJc w:val="left"/>
+      <w:pPr>
+        <w:ind w:left="1440" w:hanging="360"/>
+      </w:pPr>
+      <w:rPr>
+        <w:rFonts w:ascii="Courier New" w:hAnsi="Courier New" w:cs="Courier New" w:hint="default"/>
+      </w:rPr>
+    </w:lvl>
+    <w:lvl w:ilvl="2" w:tplc="04160005" w:tentative="1">
+      <w:start w:val="1"/>
+      <w:numFmt w:val="bullet"/>
+      <w:lvlText w:val=""/>
+      <w:lvlJc w:val="left"/>
+      <w:pPr>
+        <w:ind w:left="2160" w:hanging="360"/>
+      </w:pPr>
+      <w:rPr>
+        <w:rFonts w:ascii="Wingdings" w:hAnsi="Wingdings" w:hint="default"/>
+      </w:rPr>
+    </w:lvl>
+    <w:lvl w:ilvl="3" w:tplc="04160001" w:tentative="1">
+      <w:start w:val="1"/>
+      <w:numFmt w:val="bullet"/>
+      <w:lvlText w:val=""/>
+      <w:lvlJc w:val="left"/>
+      <w:pPr>
+        <w:ind w:left="2880" w:hanging="360"/>
+      </w:pPr>
+      <w:rPr>
+        <w:rFonts w:ascii="Symbol" w:hAnsi="Symbol" w:hint="default"/>
+      </w:rPr>
+    </w:lvl>
+    <w:lvl w:ilvl="4" w:tplc="04160003" w:tentative="1">
+      <w:start w:val="1"/>
+      <w:numFmt w:val="bullet"/>
+      <w:lvlText w:val="o"/>
+      <w:lvlJc w:val="left"/>
+      <w:pPr>
+        <w:ind w:left="3600" w:hanging="360"/>
+      </w:pPr>
+      <w:rPr>
+        <w:rFonts w:ascii="Courier New" w:hAnsi="Courier New" w:cs="Courier New" w:hint="default"/>
+      </w:rPr>
+    </w:lvl>
+    <w:lvl w:ilvl="5" w:tplc="04160005" w:tentative="1">
+      <w:start w:val="1"/>
+      <w:numFmt w:val="bullet"/>
+      <w:lvlText w:val=""/>
+      <w:lvlJc w:val="left"/>
+      <w:pPr>
+        <w:ind w:left="4320" w:hanging="360"/>
+      </w:pPr>
+      <w:rPr>
+        <w:rFonts w:ascii="Wingdings" w:hAnsi="Wingdings" w:hint="default"/>
+      </w:rPr>
+    </w:lvl>
+    <w:lvl w:ilvl="6" w:tplc="04160001" w:tentative="1">
+      <w:start w:val="1"/>
+      <w:numFmt w:val="bullet"/>
+      <w:lvlText w:val=""/>
+      <w:lvlJc w:val="left"/>
+      <w:pPr>
+        <w:ind w:left="5040" w:hanging="360"/>
+      </w:pPr>
+      <w:rPr>
+        <w:rFonts w:ascii="Symbol" w:hAnsi="Symbol" w:hint="default"/>
+      </w:rPr>
+    </w:lvl>
+    <w:lvl w:ilvl="7" w:tplc="04160003" w:tentative="1">
+      <w:start w:val="1"/>
+      <w:numFmt w:val="bullet"/>
+      <w:lvlText w:val="o"/>
+      <w:lvlJc w:val="left"/>
+      <w:pPr>
+        <w:ind w:left="5760" w:hanging="360"/>
+      </w:pPr>
+      <w:rPr>
+        <w:rFonts w:ascii="Courier New" w:hAnsi="Courier New" w:cs="Courier New" w:hint="default"/>
+      </w:rPr>
+    </w:lvl>
+    <w:lvl w:ilvl="8" w:tplc="04160005" w:tentative="1">
+      <w:start w:val="1"/>
+      <w:numFmt w:val="bullet"/>
+      <w:lvlText w:val=""/>
+      <w:lvlJc w:val="left"/>
+      <w:pPr>
+        <w:ind w:left="6480" w:hanging="360"/>
+      </w:pPr>
+      <w:rPr>
+        <w:rFonts w:ascii="Wingdings" w:hAnsi="Wingdings" w:hint="default"/>
+      </w:rPr>
+    </w:lvl>
+  </w:abstractNum>
+  <w:abstractNum w:abstractNumId="6">
+    <w:nsid w:val="42B30AF6"/>
+    <w:multiLevelType w:val="hybridMultilevel"/>
+    <w:tmpl w:val="3BBAB52C"/>
+    <w:lvl w:ilvl="0" w:tplc="04160001">
+      <w:start w:val="1"/>
+      <w:numFmt w:val="bullet"/>
+      <w:lvlText w:val=""/>
+      <w:lvlJc w:val="left"/>
+      <w:pPr>
+        <w:ind w:left="720" w:hanging="360"/>
+      </w:pPr>
+      <w:rPr>
+        <w:rFonts w:ascii="Symbol" w:hAnsi="Symbol" w:hint="default"/>
+      </w:rPr>
+    </w:lvl>
+    <w:lvl w:ilvl="1" w:tplc="04160003" w:tentative="1">
+      <w:start w:val="1"/>
+      <w:numFmt w:val="bullet"/>
+      <w:lvlText w:val="o"/>
+      <w:lvlJc w:val="left"/>
+      <w:pPr>
+        <w:ind w:left="1440" w:hanging="360"/>
+      </w:pPr>
+      <w:rPr>
+        <w:rFonts w:ascii="Courier New" w:hAnsi="Courier New" w:cs="Courier New" w:hint="default"/>
+      </w:rPr>
+    </w:lvl>
+    <w:lvl w:ilvl="2" w:tplc="04160005" w:tentative="1">
+      <w:start w:val="1"/>
+      <w:numFmt w:val="bullet"/>
+      <w:lvlText w:val=""/>
+      <w:lvlJc w:val="left"/>
+      <w:pPr>
+        <w:ind w:left="2160" w:hanging="360"/>
+      </w:pPr>
+      <w:rPr>
+        <w:rFonts w:ascii="Wingdings" w:hAnsi="Wingdings" w:hint="default"/>
+      </w:rPr>
+    </w:lvl>
+    <w:lvl w:ilvl="3" w:tplc="04160001" w:tentative="1">
+      <w:start w:val="1"/>
+      <w:numFmt w:val="bullet"/>
+      <w:lvlText w:val=""/>
+      <w:lvlJc w:val="left"/>
+      <w:pPr>
+        <w:ind w:left="2880" w:hanging="360"/>
+      </w:pPr>
+      <w:rPr>
+        <w:rFonts w:ascii="Symbol" w:hAnsi="Symbol" w:hint="default"/>
+      </w:rPr>
+    </w:lvl>
+    <w:lvl w:ilvl="4" w:tplc="04160003" w:tentative="1">
+      <w:start w:val="1"/>
+      <w:numFmt w:val="bullet"/>
+      <w:lvlText w:val="o"/>
+      <w:lvlJc w:val="left"/>
+      <w:pPr>
+        <w:ind w:left="3600" w:hanging="360"/>
+      </w:pPr>
+      <w:rPr>
+        <w:rFonts w:ascii="Courier New" w:hAnsi="Courier New" w:cs="Courier New" w:hint="default"/>
+      </w:rPr>
+    </w:lvl>
+    <w:lvl w:ilvl="5" w:tplc="04160005" w:tentative="1">
+      <w:start w:val="1"/>
+      <w:numFmt w:val="bullet"/>
+      <w:lvlText w:val=""/>
+      <w:lvlJc w:val="left"/>
+      <w:pPr>
+        <w:ind w:left="4320" w:hanging="360"/>
+      </w:pPr>
+      <w:rPr>
+        <w:rFonts w:ascii="Wingdings" w:hAnsi="Wingdings" w:hint="default"/>
+      </w:rPr>
+    </w:lvl>
+    <w:lvl w:ilvl="6" w:tplc="04160001" w:tentative="1">
+      <w:start w:val="1"/>
+      <w:numFmt w:val="bullet"/>
+      <w:lvlText w:val=""/>
+      <w:lvlJc w:val="left"/>
+      <w:pPr>
+        <w:ind w:left="5040" w:hanging="360"/>
+      </w:pPr>
+      <w:rPr>
+        <w:rFonts w:ascii="Symbol" w:hAnsi="Symbol" w:hint="default"/>
+      </w:rPr>
+    </w:lvl>
+    <w:lvl w:ilvl="7" w:tplc="04160003" w:tentative="1">
+      <w:start w:val="1"/>
+      <w:numFmt w:val="bullet"/>
+      <w:lvlText w:val="o"/>
+      <w:lvlJc w:val="left"/>
+      <w:pPr>
+        <w:ind w:left="5760" w:hanging="360"/>
+      </w:pPr>
+      <w:rPr>
+        <w:rFonts w:ascii="Courier New" w:hAnsi="Courier New" w:cs="Courier New" w:hint="default"/>
+      </w:rPr>
+    </w:lvl>
+    <w:lvl w:ilvl="8" w:tplc="04160005" w:tentative="1">
+      <w:start w:val="1"/>
+      <w:numFmt w:val="bullet"/>
+      <w:lvlText w:val=""/>
+      <w:lvlJc w:val="left"/>
+      <w:pPr>
+        <w:ind w:left="6480" w:hanging="360"/>
+      </w:pPr>
+      <w:rPr>
+        <w:rFonts w:ascii="Wingdings" w:hAnsi="Wingdings" w:hint="default"/>
+      </w:rPr>
+    </w:lvl>
+  </w:abstractNum>
+  <w:abstractNum w:abstractNumId="7">
     <w:nsid w:val="476779BE"/>
     <w:multiLevelType w:val="hybridMultilevel"/>
     <w:tmpl w:val="953EE0A0"/>
@@ -2227,7 +3734,7 @@
       </w:rPr>
     </w:lvl>
   </w:abstractNum>
-  <w:abstractNum w:abstractNumId="6" w15:restartNumberingAfterBreak="0">
+  <w:abstractNum w:abstractNumId="8">
     <w:nsid w:val="593756DB"/>
     <w:multiLevelType w:val="hybridMultilevel"/>
     <w:tmpl w:val="A40CCD1E"/>
@@ -2340,7 +3847,7 @@
       </w:rPr>
     </w:lvl>
   </w:abstractNum>
-  <w:abstractNum w:abstractNumId="7" w15:restartNumberingAfterBreak="0">
+  <w:abstractNum w:abstractNumId="9">
     <w:nsid w:val="5A0420FD"/>
     <w:multiLevelType w:val="hybridMultilevel"/>
     <w:tmpl w:val="67C44A4E"/>
@@ -2426,10 +3933,10 @@
       </w:pPr>
     </w:lvl>
   </w:abstractNum>
-  <w:abstractNum w:abstractNumId="8" w15:restartNumberingAfterBreak="0">
+  <w:abstractNum w:abstractNumId="10">
     <w:nsid w:val="63977641"/>
     <w:multiLevelType w:val="hybridMultilevel"/>
-    <w:tmpl w:val="D1461B9A"/>
+    <w:tmpl w:val="49DA7EE6"/>
     <w:lvl w:ilvl="0" w:tplc="04160001">
       <w:start w:val="1"/>
       <w:numFmt w:val="bullet"/>
@@ -2539,7 +4046,120 @@
       </w:rPr>
     </w:lvl>
   </w:abstractNum>
-  <w:abstractNum w:abstractNumId="9" w15:restartNumberingAfterBreak="0">
+  <w:abstractNum w:abstractNumId="11">
+    <w:nsid w:val="647113AC"/>
+    <w:multiLevelType w:val="hybridMultilevel"/>
+    <w:tmpl w:val="BED6CD12"/>
+    <w:lvl w:ilvl="0" w:tplc="04160001">
+      <w:start w:val="1"/>
+      <w:numFmt w:val="bullet"/>
+      <w:lvlText w:val=""/>
+      <w:lvlJc w:val="left"/>
+      <w:pPr>
+        <w:ind w:left="1440" w:hanging="360"/>
+      </w:pPr>
+      <w:rPr>
+        <w:rFonts w:ascii="Symbol" w:hAnsi="Symbol" w:hint="default"/>
+      </w:rPr>
+    </w:lvl>
+    <w:lvl w:ilvl="1" w:tplc="04160003" w:tentative="1">
+      <w:start w:val="1"/>
+      <w:numFmt w:val="bullet"/>
+      <w:lvlText w:val="o"/>
+      <w:lvlJc w:val="left"/>
+      <w:pPr>
+        <w:ind w:left="2160" w:hanging="360"/>
+      </w:pPr>
+      <w:rPr>
+        <w:rFonts w:ascii="Courier New" w:hAnsi="Courier New" w:cs="Courier New" w:hint="default"/>
+      </w:rPr>
+    </w:lvl>
+    <w:lvl w:ilvl="2" w:tplc="04160005" w:tentative="1">
+      <w:start w:val="1"/>
+      <w:numFmt w:val="bullet"/>
+      <w:lvlText w:val=""/>
+      <w:lvlJc w:val="left"/>
+      <w:pPr>
+        <w:ind w:left="2880" w:hanging="360"/>
+      </w:pPr>
+      <w:rPr>
+        <w:rFonts w:ascii="Wingdings" w:hAnsi="Wingdings" w:hint="default"/>
+      </w:rPr>
+    </w:lvl>
+    <w:lvl w:ilvl="3" w:tplc="04160001" w:tentative="1">
+      <w:start w:val="1"/>
+      <w:numFmt w:val="bullet"/>
+      <w:lvlText w:val=""/>
+      <w:lvlJc w:val="left"/>
+      <w:pPr>
+        <w:ind w:left="3600" w:hanging="360"/>
+      </w:pPr>
+      <w:rPr>
+        <w:rFonts w:ascii="Symbol" w:hAnsi="Symbol" w:hint="default"/>
+      </w:rPr>
+    </w:lvl>
+    <w:lvl w:ilvl="4" w:tplc="04160003" w:tentative="1">
+      <w:start w:val="1"/>
+      <w:numFmt w:val="bullet"/>
+      <w:lvlText w:val="o"/>
+      <w:lvlJc w:val="left"/>
+      <w:pPr>
+        <w:ind w:left="4320" w:hanging="360"/>
+      </w:pPr>
+      <w:rPr>
+        <w:rFonts w:ascii="Courier New" w:hAnsi="Courier New" w:cs="Courier New" w:hint="default"/>
+      </w:rPr>
+    </w:lvl>
+    <w:lvl w:ilvl="5" w:tplc="04160005" w:tentative="1">
+      <w:start w:val="1"/>
+      <w:numFmt w:val="bullet"/>
+      <w:lvlText w:val=""/>
+      <w:lvlJc w:val="left"/>
+      <w:pPr>
+        <w:ind w:left="5040" w:hanging="360"/>
+      </w:pPr>
+      <w:rPr>
+        <w:rFonts w:ascii="Wingdings" w:hAnsi="Wingdings" w:hint="default"/>
+      </w:rPr>
+    </w:lvl>
+    <w:lvl w:ilvl="6" w:tplc="04160001" w:tentative="1">
+      <w:start w:val="1"/>
+      <w:numFmt w:val="bullet"/>
+      <w:lvlText w:val=""/>
+      <w:lvlJc w:val="left"/>
+      <w:pPr>
+        <w:ind w:left="5760" w:hanging="360"/>
+      </w:pPr>
+      <w:rPr>
+        <w:rFonts w:ascii="Symbol" w:hAnsi="Symbol" w:hint="default"/>
+      </w:rPr>
+    </w:lvl>
+    <w:lvl w:ilvl="7" w:tplc="04160003" w:tentative="1">
+      <w:start w:val="1"/>
+      <w:numFmt w:val="bullet"/>
+      <w:lvlText w:val="o"/>
+      <w:lvlJc w:val="left"/>
+      <w:pPr>
+        <w:ind w:left="6480" w:hanging="360"/>
+      </w:pPr>
+      <w:rPr>
+        <w:rFonts w:ascii="Courier New" w:hAnsi="Courier New" w:cs="Courier New" w:hint="default"/>
+      </w:rPr>
+    </w:lvl>
+    <w:lvl w:ilvl="8" w:tplc="04160005" w:tentative="1">
+      <w:start w:val="1"/>
+      <w:numFmt w:val="bullet"/>
+      <w:lvlText w:val=""/>
+      <w:lvlJc w:val="left"/>
+      <w:pPr>
+        <w:ind w:left="7200" w:hanging="360"/>
+      </w:pPr>
+      <w:rPr>
+        <w:rFonts w:ascii="Wingdings" w:hAnsi="Wingdings" w:hint="default"/>
+      </w:rPr>
+    </w:lvl>
+  </w:abstractNum>
+  <w:abstractNum w:abstractNumId="12">
     <w:nsid w:val="723356D7"/>
     <w:multiLevelType w:val="hybridMultilevel"/>
     <w:tmpl w:val="64E6588E"/>
@@ -2652,7 +4272,7 @@
       </w:rPr>
     </w:lvl>
   </w:abstractNum>
-  <w:abstractNum w:abstractNumId="10" w15:restartNumberingAfterBreak="0">
+  <w:abstractNum w:abstractNumId="13">
     <w:nsid w:val="740243C8"/>
     <w:multiLevelType w:val="hybridMultilevel"/>
     <w:tmpl w:val="2FC4CD90"/>
@@ -2765,7 +4385,7 @@
       </w:rPr>
     </w:lvl>
   </w:abstractNum>
-  <w:abstractNum w:abstractNumId="11" w15:restartNumberingAfterBreak="0">
+  <w:abstractNum w:abstractNumId="14">
     <w:nsid w:val="7441215C"/>
     <w:multiLevelType w:val="hybridMultilevel"/>
     <w:tmpl w:val="E76EED06"/>
@@ -2878,7 +4498,7 @@
       </w:rPr>
     </w:lvl>
   </w:abstractNum>
-  <w:abstractNum w:abstractNumId="12" w15:restartNumberingAfterBreak="0">
+  <w:abstractNum w:abstractNumId="15">
     <w:nsid w:val="74BC1D21"/>
     <w:multiLevelType w:val="multilevel"/>
     <w:tmpl w:val="71BA7FA6"/>
@@ -2991,7 +4611,7 @@
       </w:rPr>
     </w:lvl>
   </w:abstractNum>
-  <w:abstractNum w:abstractNumId="13" w15:restartNumberingAfterBreak="0">
+  <w:abstractNum w:abstractNumId="16">
     <w:nsid w:val="77E14E5D"/>
     <w:multiLevelType w:val="hybridMultilevel"/>
     <w:tmpl w:val="CA164A8E"/>
@@ -3081,10 +4701,10 @@
     </w:lvl>
   </w:abstractNum>
   <w:num w:numId="1">
-    <w:abstractNumId w:val="12"/>
+    <w:abstractNumId w:val="15"/>
   </w:num>
   <w:num w:numId="2">
-    <w:abstractNumId w:val="13"/>
+    <w:abstractNumId w:val="16"/>
   </w:num>
   <w:num w:numId="3">
     <w:abstractNumId w:val="4"/>
@@ -3093,25 +4713,25 @@
     <w:abstractNumId w:val="2"/>
   </w:num>
   <w:num w:numId="5">
-    <w:abstractNumId w:val="5"/>
+    <w:abstractNumId w:val="7"/>
   </w:num>
   <w:num w:numId="6">
+    <w:abstractNumId w:val="12"/>
+  </w:num>
+  <w:num w:numId="7">
     <w:abstractNumId w:val="9"/>
   </w:num>
-  <w:num w:numId="7">
-    <w:abstractNumId w:val="7"/>
-  </w:num>
   <w:num w:numId="8">
-    <w:abstractNumId w:val="10"/>
+    <w:abstractNumId w:val="13"/>
   </w:num>
   <w:num w:numId="9">
-    <w:abstractNumId w:val="11"/>
+    <w:abstractNumId w:val="14"/>
   </w:num>
   <w:num w:numId="10">
     <w:abstractNumId w:val="0"/>
   </w:num>
   <w:num w:numId="11">
-    <w:abstractNumId w:val="8"/>
+    <w:abstractNumId w:val="10"/>
   </w:num>
   <w:num w:numId="12">
     <w:abstractNumId w:val="1"/>
@@ -3120,13 +4740,22 @@
     <w:abstractNumId w:val="3"/>
   </w:num>
   <w:num w:numId="14">
+    <w:abstractNumId w:val="8"/>
+  </w:num>
+  <w:num w:numId="15">
     <w:abstractNumId w:val="6"/>
+  </w:num>
+  <w:num w:numId="16">
+    <w:abstractNumId w:val="11"/>
+  </w:num>
+  <w:num w:numId="17">
+    <w:abstractNumId w:val="5"/>
   </w:num>
 </w:numbering>
 </file>
 
 <file path=word/styles.xml><?xml version="1.0" encoding="utf-8"?>
-<w:styles xmlns:mc="http://schemas.openxmlformats.org/markup-compatibility/2006" xmlns:r="http://schemas.openxmlformats.org/officeDocument/2006/relationships" xmlns:w="http://schemas.openxmlformats.org/wordprocessingml/2006/main" xmlns:w14="http://schemas.microsoft.com/office/word/2010/wordml" xmlns:w15="http://schemas.microsoft.com/office/word/2012/wordml" xmlns:w16se="http://schemas.microsoft.com/office/word/2015/wordml/symex" mc:Ignorable="w14 w15 w16se">
+<w:styles xmlns:mc="http://schemas.openxmlformats.org/markup-compatibility/2006" xmlns:r="http://schemas.openxmlformats.org/officeDocument/2006/relationships" xmlns:w="http://schemas.openxmlformats.org/wordprocessingml/2006/main" xmlns:w14="http://schemas.microsoft.com/office/word/2010/wordml" mc:Ignorable="w14">
   <w:docDefaults>
     <w:rPrDefault>
       <w:rPr>
@@ -3143,378 +4772,561 @@
       </w:pPr>
     </w:pPrDefault>
   </w:docDefaults>
-  <w:latentStyles w:defLockedState="0" w:defUIPriority="99" w:defSemiHidden="0" w:defUnhideWhenUsed="0" w:defQFormat="0" w:count="371">
-    <w:lsdException w:name="Normal" w:uiPriority="0" w:qFormat="1"/>
-    <w:lsdException w:name="heading 1" w:uiPriority="9" w:qFormat="1"/>
-    <w:lsdException w:name="heading 2" w:semiHidden="1" w:uiPriority="9" w:unhideWhenUsed="1" w:qFormat="1"/>
-    <w:lsdException w:name="heading 3" w:semiHidden="1" w:uiPriority="9" w:unhideWhenUsed="1" w:qFormat="1"/>
-    <w:lsdException w:name="heading 4" w:semiHidden="1" w:uiPriority="9" w:unhideWhenUsed="1" w:qFormat="1"/>
-    <w:lsdException w:name="heading 5" w:semiHidden="1" w:uiPriority="9" w:unhideWhenUsed="1" w:qFormat="1"/>
-    <w:lsdException w:name="heading 6" w:semiHidden="1" w:uiPriority="9" w:unhideWhenUsed="1" w:qFormat="1"/>
-    <w:lsdException w:name="heading 7" w:semiHidden="1" w:uiPriority="9" w:unhideWhenUsed="1" w:qFormat="1"/>
-    <w:lsdException w:name="heading 8" w:semiHidden="1" w:uiPriority="9" w:unhideWhenUsed="1" w:qFormat="1"/>
-    <w:lsdException w:name="heading 9" w:semiHidden="1" w:uiPriority="9" w:unhideWhenUsed="1" w:qFormat="1"/>
-    <w:lsdException w:name="index 1" w:semiHidden="1" w:unhideWhenUsed="1"/>
-    <w:lsdException w:name="index 2" w:semiHidden="1" w:unhideWhenUsed="1"/>
-    <w:lsdException w:name="index 3" w:semiHidden="1" w:unhideWhenUsed="1"/>
-    <w:lsdException w:name="index 4" w:semiHidden="1" w:unhideWhenUsed="1"/>
-    <w:lsdException w:name="index 5" w:semiHidden="1" w:unhideWhenUsed="1"/>
-    <w:lsdException w:name="index 6" w:semiHidden="1" w:unhideWhenUsed="1"/>
-    <w:lsdException w:name="index 7" w:semiHidden="1" w:unhideWhenUsed="1"/>
-    <w:lsdException w:name="index 8" w:semiHidden="1" w:unhideWhenUsed="1"/>
-    <w:lsdException w:name="index 9" w:semiHidden="1" w:unhideWhenUsed="1"/>
-    <w:lsdException w:name="toc 1" w:semiHidden="1" w:uiPriority="39" w:unhideWhenUsed="1"/>
-    <w:lsdException w:name="toc 2" w:semiHidden="1" w:uiPriority="39" w:unhideWhenUsed="1"/>
-    <w:lsdException w:name="toc 3" w:semiHidden="1" w:uiPriority="39" w:unhideWhenUsed="1"/>
-    <w:lsdException w:name="toc 4" w:semiHidden="1" w:uiPriority="39" w:unhideWhenUsed="1"/>
-    <w:lsdException w:name="toc 5" w:semiHidden="1" w:uiPriority="39" w:unhideWhenUsed="1"/>
-    <w:lsdException w:name="toc 6" w:semiHidden="1" w:uiPriority="39" w:unhideWhenUsed="1"/>
-    <w:lsdException w:name="toc 7" w:semiHidden="1" w:uiPriority="39" w:unhideWhenUsed="1"/>
-    <w:lsdException w:name="toc 8" w:semiHidden="1" w:uiPriority="39" w:unhideWhenUsed="1"/>
-    <w:lsdException w:name="toc 9" w:semiHidden="1" w:uiPriority="39" w:unhideWhenUsed="1"/>
-    <w:lsdException w:name="Normal Indent" w:semiHidden="1" w:unhideWhenUsed="1"/>
-    <w:lsdException w:name="footnote text" w:semiHidden="1" w:unhideWhenUsed="1"/>
-    <w:lsdException w:name="annotation text" w:semiHidden="1" w:unhideWhenUsed="1"/>
-    <w:lsdException w:name="header" w:semiHidden="1" w:unhideWhenUsed="1"/>
-    <w:lsdException w:name="footer" w:semiHidden="1" w:unhideWhenUsed="1"/>
-    <w:lsdException w:name="index heading" w:semiHidden="1" w:unhideWhenUsed="1"/>
-    <w:lsdException w:name="caption" w:semiHidden="1" w:uiPriority="35" w:unhideWhenUsed="1" w:qFormat="1"/>
-    <w:lsdException w:name="table of figures" w:semiHidden="1" w:unhideWhenUsed="1"/>
-    <w:lsdException w:name="envelope address" w:semiHidden="1" w:unhideWhenUsed="1"/>
-    <w:lsdException w:name="envelope return" w:semiHidden="1" w:unhideWhenUsed="1"/>
-    <w:lsdException w:name="footnote reference" w:semiHidden="1" w:unhideWhenUsed="1"/>
-    <w:lsdException w:name="annotation reference" w:semiHidden="1" w:unhideWhenUsed="1"/>
-    <w:lsdException w:name="line number" w:semiHidden="1" w:unhideWhenUsed="1"/>
-    <w:lsdException w:name="page number" w:semiHidden="1" w:unhideWhenUsed="1"/>
-    <w:lsdException w:name="endnote reference" w:semiHidden="1" w:unhideWhenUsed="1"/>
-    <w:lsdException w:name="endnote text" w:semiHidden="1" w:unhideWhenUsed="1"/>
-    <w:lsdException w:name="table of authorities" w:semiHidden="1" w:unhideWhenUsed="1"/>
-    <w:lsdException w:name="macro" w:semiHidden="1" w:unhideWhenUsed="1"/>
-    <w:lsdException w:name="toa heading" w:semiHidden="1" w:unhideWhenUsed="1"/>
-    <w:lsdException w:name="List" w:semiHidden="1" w:unhideWhenUsed="1"/>
-    <w:lsdException w:name="List Bullet" w:semiHidden="1" w:unhideWhenUsed="1"/>
-    <w:lsdException w:name="List Number" w:semiHidden="1" w:unhideWhenUsed="1"/>
-    <w:lsdException w:name="List 2" w:semiHidden="1" w:unhideWhenUsed="1"/>
-    <w:lsdException w:name="List 3" w:semiHidden="1" w:unhideWhenUsed="1"/>
-    <w:lsdException w:name="List 4" w:semiHidden="1" w:unhideWhenUsed="1"/>
-    <w:lsdException w:name="List 5" w:semiHidden="1" w:unhideWhenUsed="1"/>
-    <w:lsdException w:name="List Bullet 2" w:semiHidden="1" w:unhideWhenUsed="1"/>
-    <w:lsdException w:name="List Bullet 3" w:semiHidden="1" w:unhideWhenUsed="1"/>
-    <w:lsdException w:name="List Bullet 4" w:semiHidden="1" w:unhideWhenUsed="1"/>
-    <w:lsdException w:name="List Bullet 5" w:semiHidden="1" w:unhideWhenUsed="1"/>
-    <w:lsdException w:name="List Number 2" w:semiHidden="1" w:unhideWhenUsed="1"/>
-    <w:lsdException w:name="List Number 3" w:semiHidden="1" w:unhideWhenUsed="1"/>
-    <w:lsdException w:name="List Number 4" w:semiHidden="1" w:unhideWhenUsed="1"/>
-    <w:lsdException w:name="List Number 5" w:semiHidden="1" w:unhideWhenUsed="1"/>
-    <w:lsdException w:name="Title" w:uiPriority="10" w:qFormat="1"/>
-    <w:lsdException w:name="Closing" w:semiHidden="1" w:unhideWhenUsed="1"/>
-    <w:lsdException w:name="Signature" w:semiHidden="1" w:unhideWhenUsed="1"/>
-    <w:lsdException w:name="Default Paragraph Font" w:semiHidden="1" w:uiPriority="1" w:unhideWhenUsed="1"/>
-    <w:lsdException w:name="Body Text" w:semiHidden="1" w:unhideWhenUsed="1"/>
-    <w:lsdException w:name="Body Text Indent" w:semiHidden="1" w:unhideWhenUsed="1"/>
-    <w:lsdException w:name="List Continue" w:semiHidden="1" w:unhideWhenUsed="1"/>
-    <w:lsdException w:name="List Continue 2" w:semiHidden="1" w:unhideWhenUsed="1"/>
-    <w:lsdException w:name="List Continue 3" w:semiHidden="1" w:unhideWhenUsed="1"/>
-    <w:lsdException w:name="List Continue 4" w:semiHidden="1" w:unhideWhenUsed="1"/>
-    <w:lsdException w:name="List Continue 5" w:semiHidden="1" w:unhideWhenUsed="1"/>
-    <w:lsdException w:name="Message Header" w:semiHidden="1" w:unhideWhenUsed="1"/>
-    <w:lsdException w:name="Subtitle" w:uiPriority="11" w:qFormat="1"/>
-    <w:lsdException w:name="Salutation" w:semiHidden="1" w:unhideWhenUsed="1"/>
-    <w:lsdException w:name="Date" w:semiHidden="1" w:unhideWhenUsed="1"/>
-    <w:lsdException w:name="Body Text First Indent" w:semiHidden="1" w:unhideWhenUsed="1"/>
-    <w:lsdException w:name="Body Text First Indent 2" w:semiHidden="1" w:unhideWhenUsed="1"/>
-    <w:lsdException w:name="Note Heading" w:semiHidden="1" w:unhideWhenUsed="1"/>
-    <w:lsdException w:name="Body Text 2" w:semiHidden="1" w:unhideWhenUsed="1"/>
-    <w:lsdException w:name="Body Text 3" w:semiHidden="1" w:unhideWhenUsed="1"/>
-    <w:lsdException w:name="Body Text Indent 2" w:semiHidden="1" w:unhideWhenUsed="1"/>
-    <w:lsdException w:name="Body Text Indent 3" w:semiHidden="1" w:unhideWhenUsed="1"/>
-    <w:lsdException w:name="Block Text" w:semiHidden="1" w:unhideWhenUsed="1"/>
-    <w:lsdException w:name="Hyperlink" w:semiHidden="1" w:unhideWhenUsed="1"/>
-    <w:lsdException w:name="FollowedHyperlink" w:semiHidden="1" w:unhideWhenUsed="1"/>
-    <w:lsdException w:name="Strong" w:uiPriority="22" w:qFormat="1"/>
-    <w:lsdException w:name="Emphasis" w:uiPriority="20" w:qFormat="1"/>
-    <w:lsdException w:name="Document Map" w:semiHidden="1" w:unhideWhenUsed="1"/>
-    <w:lsdException w:name="Plain Text" w:semiHidden="1" w:unhideWhenUsed="1"/>
-    <w:lsdException w:name="E-mail Signature" w:semiHidden="1" w:unhideWhenUsed="1"/>
-    <w:lsdException w:name="HTML Top of Form" w:semiHidden="1" w:unhideWhenUsed="1"/>
-    <w:lsdException w:name="HTML Bottom of Form" w:semiHidden="1" w:unhideWhenUsed="1"/>
-    <w:lsdException w:name="Normal (Web)" w:semiHidden="1" w:unhideWhenUsed="1"/>
-    <w:lsdException w:name="HTML Acronym" w:semiHidden="1" w:unhideWhenUsed="1"/>
-    <w:lsdException w:name="HTML Address" w:semiHidden="1" w:unhideWhenUsed="1"/>
-    <w:lsdException w:name="HTML Cite" w:semiHidden="1" w:unhideWhenUsed="1"/>
-    <w:lsdException w:name="HTML Code" w:semiHidden="1" w:unhideWhenUsed="1"/>
-    <w:lsdException w:name="HTML Definition" w:semiHidden="1" w:unhideWhenUsed="1"/>
-    <w:lsdException w:name="HTML Keyboard" w:semiHidden="1" w:unhideWhenUsed="1"/>
-    <w:lsdException w:name="HTML Preformatted" w:semiHidden="1" w:unhideWhenUsed="1"/>
-    <w:lsdException w:name="HTML Sample" w:semiHidden="1" w:unhideWhenUsed="1"/>
-    <w:lsdException w:name="HTML Typewriter" w:semiHidden="1" w:unhideWhenUsed="1"/>
-    <w:lsdException w:name="HTML Variable" w:semiHidden="1" w:unhideWhenUsed="1"/>
-    <w:lsdException w:name="Normal Table" w:semiHidden="1" w:unhideWhenUsed="1"/>
-    <w:lsdException w:name="annotation subject" w:semiHidden="1" w:unhideWhenUsed="1"/>
-    <w:lsdException w:name="No List" w:semiHidden="1" w:unhideWhenUsed="1"/>
-    <w:lsdException w:name="Outline List 1" w:semiHidden="1" w:unhideWhenUsed="1"/>
-    <w:lsdException w:name="Outline List 2" w:semiHidden="1" w:unhideWhenUsed="1"/>
-    <w:lsdException w:name="Outline List 3" w:semiHidden="1" w:unhideWhenUsed="1"/>
-    <w:lsdException w:name="Table Simple 1" w:semiHidden="1" w:unhideWhenUsed="1"/>
-    <w:lsdException w:name="Table Simple 2" w:semiHidden="1" w:unhideWhenUsed="1"/>
-    <w:lsdException w:name="Table Simple 3" w:semiHidden="1" w:unhideWhenUsed="1"/>
-    <w:lsdException w:name="Table Classic 1" w:semiHidden="1" w:unhideWhenUsed="1"/>
-    <w:lsdException w:name="Table Classic 2" w:semiHidden="1" w:unhideWhenUsed="1"/>
-    <w:lsdException w:name="Table Classic 3" w:semiHidden="1" w:unhideWhenUsed="1"/>
-    <w:lsdException w:name="Table Classic 4" w:semiHidden="1" w:unhideWhenUsed="1"/>
-    <w:lsdException w:name="Table Colorful 1" w:semiHidden="1" w:unhideWhenUsed="1"/>
-    <w:lsdException w:name="Table Colorful 2" w:semiHidden="1" w:unhideWhenUsed="1"/>
-    <w:lsdException w:name="Table Colorful 3" w:semiHidden="1" w:unhideWhenUsed="1"/>
-    <w:lsdException w:name="Table Columns 1" w:semiHidden="1" w:unhideWhenUsed="1"/>
-    <w:lsdException w:name="Table Columns 2" w:semiHidden="1" w:unhideWhenUsed="1"/>
-    <w:lsdException w:name="Table Columns 3" w:semiHidden="1" w:unhideWhenUsed="1"/>
-    <w:lsdException w:name="Table Columns 4" w:semiHidden="1" w:unhideWhenUsed="1"/>
-    <w:lsdException w:name="Table Columns 5" w:semiHidden="1" w:unhideWhenUsed="1"/>
-    <w:lsdException w:name="Table Grid 1" w:semiHidden="1" w:unhideWhenUsed="1"/>
-    <w:lsdException w:name="Table Grid 2" w:semiHidden="1" w:unhideWhenUsed="1"/>
-    <w:lsdException w:name="Table Grid 3" w:semiHidden="1" w:unhideWhenUsed="1"/>
-    <w:lsdException w:name="Table Grid 4" w:semiHidden="1" w:unhideWhenUsed="1"/>
-    <w:lsdException w:name="Table Grid 5" w:semiHidden="1" w:unhideWhenUsed="1"/>
-    <w:lsdException w:name="Table Grid 6" w:semiHidden="1" w:unhideWhenUsed="1"/>
-    <w:lsdException w:name="Table Grid 7" w:semiHidden="1" w:unhideWhenUsed="1"/>
-    <w:lsdException w:name="Table Grid 8" w:semiHidden="1" w:unhideWhenUsed="1"/>
-    <w:lsdException w:name="Table List 1" w:semiHidden="1" w:unhideWhenUsed="1"/>
-    <w:lsdException w:name="Table List 2" w:semiHidden="1" w:unhideWhenUsed="1"/>
-    <w:lsdException w:name="Table List 3" w:semiHidden="1" w:unhideWhenUsed="1"/>
-    <w:lsdException w:name="Table List 4" w:semiHidden="1" w:unhideWhenUsed="1"/>
-    <w:lsdException w:name="Table List 5" w:semiHidden="1" w:unhideWhenUsed="1"/>
-    <w:lsdException w:name="Table List 6" w:semiHidden="1" w:unhideWhenUsed="1"/>
-    <w:lsdException w:name="Table List 7" w:semiHidden="1" w:unhideWhenUsed="1"/>
-    <w:lsdException w:name="Table List 8" w:semiHidden="1" w:unhideWhenUsed="1"/>
-    <w:lsdException w:name="Table 3D effects 1" w:semiHidden="1" w:unhideWhenUsed="1"/>
-    <w:lsdException w:name="Table 3D effects 2" w:semiHidden="1" w:unhideWhenUsed="1"/>
-    <w:lsdException w:name="Table 3D effects 3" w:semiHidden="1" w:unhideWhenUsed="1"/>
-    <w:lsdException w:name="Table Contemporary" w:semiHidden="1" w:unhideWhenUsed="1"/>
-    <w:lsdException w:name="Table Elegant" w:semiHidden="1" w:unhideWhenUsed="1"/>
-    <w:lsdException w:name="Table Professional" w:semiHidden="1" w:unhideWhenUsed="1"/>
-    <w:lsdException w:name="Table Subtle 1" w:semiHidden="1" w:unhideWhenUsed="1"/>
-    <w:lsdException w:name="Table Subtle 2" w:semiHidden="1" w:unhideWhenUsed="1"/>
-    <w:lsdException w:name="Table Web 1" w:semiHidden="1" w:unhideWhenUsed="1"/>
-    <w:lsdException w:name="Table Web 2" w:semiHidden="1" w:unhideWhenUsed="1"/>
-    <w:lsdException w:name="Table Web 3" w:semiHidden="1" w:unhideWhenUsed="1"/>
-    <w:lsdException w:name="Balloon Text" w:semiHidden="1" w:unhideWhenUsed="1"/>
-    <w:lsdException w:name="Table Grid" w:uiPriority="59"/>
-    <w:lsdException w:name="Table Theme" w:semiHidden="1" w:unhideWhenUsed="1"/>
-    <w:lsdException w:name="Placeholder Text" w:semiHidden="1"/>
-    <w:lsdException w:name="No Spacing" w:uiPriority="1" w:qFormat="1"/>
-    <w:lsdException w:name="Light Shading" w:uiPriority="60"/>
-    <w:lsdException w:name="Light List" w:uiPriority="61"/>
-    <w:lsdException w:name="Light Grid" w:uiPriority="62"/>
-    <w:lsdException w:name="Medium Shading 1" w:uiPriority="63"/>
-    <w:lsdException w:name="Medium Shading 2" w:uiPriority="64"/>
-    <w:lsdException w:name="Medium List 1" w:uiPriority="65"/>
-    <w:lsdException w:name="Medium List 2" w:uiPriority="66"/>
-    <w:lsdException w:name="Medium Grid 1" w:uiPriority="67"/>
-    <w:lsdException w:name="Medium Grid 2" w:uiPriority="68"/>
-    <w:lsdException w:name="Medium Grid 3" w:uiPriority="69"/>
-    <w:lsdException w:name="Dark List" w:uiPriority="70"/>
-    <w:lsdException w:name="Colorful Shading" w:uiPriority="71"/>
-    <w:lsdException w:name="Colorful List" w:uiPriority="72"/>
-    <w:lsdException w:name="Colorful Grid" w:uiPriority="73"/>
-    <w:lsdException w:name="Light Shading Accent 1" w:uiPriority="60"/>
-    <w:lsdException w:name="Light List Accent 1" w:uiPriority="61"/>
-    <w:lsdException w:name="Light Grid Accent 1" w:uiPriority="62"/>
-    <w:lsdException w:name="Medium Shading 1 Accent 1" w:uiPriority="63"/>
-    <w:lsdException w:name="Medium Shading 2 Accent 1" w:uiPriority="64"/>
-    <w:lsdException w:name="Medium List 1 Accent 1" w:uiPriority="65"/>
-    <w:lsdException w:name="Revision" w:semiHidden="1"/>
-    <w:lsdException w:name="List Paragraph" w:uiPriority="34" w:qFormat="1"/>
-    <w:lsdException w:name="Quote" w:uiPriority="29" w:qFormat="1"/>
-    <w:lsdException w:name="Intense Quote" w:uiPriority="30" w:qFormat="1"/>
-    <w:lsdException w:name="Medium List 2 Accent 1" w:uiPriority="66"/>
-    <w:lsdException w:name="Medium Grid 1 Accent 1" w:uiPriority="67"/>
-    <w:lsdException w:name="Medium Grid 2 Accent 1" w:uiPriority="68"/>
-    <w:lsdException w:name="Medium Grid 3 Accent 1" w:uiPriority="69"/>
-    <w:lsdException w:name="Dark List Accent 1" w:uiPriority="70"/>
-    <w:lsdException w:name="Colorful Shading Accent 1" w:uiPriority="71"/>
-    <w:lsdException w:name="Colorful List Accent 1" w:uiPriority="72"/>
-    <w:lsdException w:name="Colorful Grid Accent 1" w:uiPriority="73"/>
-    <w:lsdException w:name="Light Shading Accent 2" w:uiPriority="60"/>
-    <w:lsdException w:name="Light List Accent 2" w:uiPriority="61"/>
-    <w:lsdException w:name="Light Grid Accent 2" w:uiPriority="62"/>
-    <w:lsdException w:name="Medium Shading 1 Accent 2" w:uiPriority="63"/>
-    <w:lsdException w:name="Medium Shading 2 Accent 2" w:uiPriority="64"/>
-    <w:lsdException w:name="Medium List 1 Accent 2" w:uiPriority="65"/>
-    <w:lsdException w:name="Medium List 2 Accent 2" w:uiPriority="66"/>
-    <w:lsdException w:name="Medium Grid 1 Accent 2" w:uiPriority="67"/>
-    <w:lsdException w:name="Medium Grid 2 Accent 2" w:uiPriority="68"/>
-    <w:lsdException w:name="Medium Grid 3 Accent 2" w:uiPriority="69"/>
-    <w:lsdException w:name="Dark List Accent 2" w:uiPriority="70"/>
-    <w:lsdException w:name="Colorful Shading Accent 2" w:uiPriority="71"/>
-    <w:lsdException w:name="Colorful List Accent 2" w:uiPriority="72"/>
-    <w:lsdException w:name="Colorful Grid Accent 2" w:uiPriority="73"/>
-    <w:lsdException w:name="Light Shading Accent 3" w:uiPriority="60"/>
-    <w:lsdException w:name="Light List Accent 3" w:uiPriority="61"/>
-    <w:lsdException w:name="Light Grid Accent 3" w:uiPriority="62"/>
-    <w:lsdException w:name="Medium Shading 1 Accent 3" w:uiPriority="63"/>
-    <w:lsdException w:name="Medium Shading 2 Accent 3" w:uiPriority="64"/>
-    <w:lsdException w:name="Medium List 1 Accent 3" w:uiPriority="65"/>
-    <w:lsdException w:name="Medium List 2 Accent 3" w:uiPriority="66"/>
-    <w:lsdException w:name="Medium Grid 1 Accent 3" w:uiPriority="67"/>
-    <w:lsdException w:name="Medium Grid 2 Accent 3" w:uiPriority="68"/>
-    <w:lsdException w:name="Medium Grid 3 Accent 3" w:uiPriority="69"/>
-    <w:lsdException w:name="Dark List Accent 3" w:uiPriority="70"/>
-    <w:lsdException w:name="Colorful Shading Accent 3" w:uiPriority="71"/>
-    <w:lsdException w:name="Colorful List Accent 3" w:uiPriority="72"/>
-    <w:lsdException w:name="Colorful Grid Accent 3" w:uiPriority="73"/>
-    <w:lsdException w:name="Light Shading Accent 4" w:uiPriority="60"/>
-    <w:lsdException w:name="Light List Accent 4" w:uiPriority="61"/>
-    <w:lsdException w:name="Light Grid Accent 4" w:uiPriority="62"/>
-    <w:lsdException w:name="Medium Shading 1 Accent 4" w:uiPriority="63"/>
-    <w:lsdException w:name="Medium Shading 2 Accent 4" w:uiPriority="64"/>
-    <w:lsdException w:name="Medium List 1 Accent 4" w:uiPriority="65"/>
-    <w:lsdException w:name="Medium List 2 Accent 4" w:uiPriority="66"/>
-    <w:lsdException w:name="Medium Grid 1 Accent 4" w:uiPriority="67"/>
-    <w:lsdException w:name="Medium Grid 2 Accent 4" w:uiPriority="68"/>
-    <w:lsdException w:name="Medium Grid 3 Accent 4" w:uiPriority="69"/>
-    <w:lsdException w:name="Dark List Accent 4" w:uiPriority="70"/>
-    <w:lsdException w:name="Colorful Shading Accent 4" w:uiPriority="71"/>
-    <w:lsdException w:name="Colorful List Accent 4" w:uiPriority="72"/>
-    <w:lsdException w:name="Colorful Grid Accent 4" w:uiPriority="73"/>
-    <w:lsdException w:name="Light Shading Accent 5" w:uiPriority="60"/>
-    <w:lsdException w:name="Light List Accent 5" w:uiPriority="61"/>
-    <w:lsdException w:name="Light Grid Accent 5" w:uiPriority="62"/>
-    <w:lsdException w:name="Medium Shading 1 Accent 5" w:uiPriority="63"/>
-    <w:lsdException w:name="Medium Shading 2 Accent 5" w:uiPriority="64"/>
-    <w:lsdException w:name="Medium List 1 Accent 5" w:uiPriority="65"/>
-    <w:lsdException w:name="Medium List 2 Accent 5" w:uiPriority="66"/>
-    <w:lsdException w:name="Medium Grid 1 Accent 5" w:uiPriority="67"/>
-    <w:lsdException w:name="Medium Grid 2 Accent 5" w:uiPriority="68"/>
-    <w:lsdException w:name="Medium Grid 3 Accent 5" w:uiPriority="69"/>
-    <w:lsdException w:name="Dark List Accent 5" w:uiPriority="70"/>
-    <w:lsdException w:name="Colorful Shading Accent 5" w:uiPriority="71"/>
-    <w:lsdException w:name="Colorful List Accent 5" w:uiPriority="72"/>
-    <w:lsdException w:name="Colorful Grid Accent 5" w:uiPriority="73"/>
-    <w:lsdException w:name="Light Shading Accent 6" w:uiPriority="60"/>
-    <w:lsdException w:name="Light List Accent 6" w:uiPriority="61"/>
-    <w:lsdException w:name="Light Grid Accent 6" w:uiPriority="62"/>
-    <w:lsdException w:name="Medium Shading 1 Accent 6" w:uiPriority="63"/>
-    <w:lsdException w:name="Medium Shading 2 Accent 6" w:uiPriority="64"/>
-    <w:lsdException w:name="Medium List 1 Accent 6" w:uiPriority="65"/>
-    <w:lsdException w:name="Medium List 2 Accent 6" w:uiPriority="66"/>
-    <w:lsdException w:name="Medium Grid 1 Accent 6" w:uiPriority="67"/>
-    <w:lsdException w:name="Medium Grid 2 Accent 6" w:uiPriority="68"/>
-    <w:lsdException w:name="Medium Grid 3 Accent 6" w:uiPriority="69"/>
-    <w:lsdException w:name="Dark List Accent 6" w:uiPriority="70"/>
-    <w:lsdException w:name="Colorful Shading Accent 6" w:uiPriority="71"/>
-    <w:lsdException w:name="Colorful List Accent 6" w:uiPriority="72"/>
-    <w:lsdException w:name="Colorful Grid Accent 6" w:uiPriority="73"/>
-    <w:lsdException w:name="Subtle Emphasis" w:uiPriority="19" w:qFormat="1"/>
-    <w:lsdException w:name="Intense Emphasis" w:uiPriority="21" w:qFormat="1"/>
-    <w:lsdException w:name="Subtle Reference" w:uiPriority="31" w:qFormat="1"/>
-    <w:lsdException w:name="Intense Reference" w:uiPriority="32" w:qFormat="1"/>
-    <w:lsdException w:name="Book Title" w:uiPriority="33" w:qFormat="1"/>
-    <w:lsdException w:name="Bibliography" w:semiHidden="1" w:uiPriority="37" w:unhideWhenUsed="1"/>
-    <w:lsdException w:name="TOC Heading" w:semiHidden="1" w:uiPriority="39" w:unhideWhenUsed="1" w:qFormat="1"/>
-    <w:lsdException w:name="Plain Table 1" w:uiPriority="41"/>
-    <w:lsdException w:name="Plain Table 2" w:uiPriority="42"/>
-    <w:lsdException w:name="Plain Table 3" w:uiPriority="43"/>
-    <w:lsdException w:name="Plain Table 4" w:uiPriority="44"/>
-    <w:lsdException w:name="Plain Table 5" w:uiPriority="45"/>
-    <w:lsdException w:name="Grid Table Light" w:uiPriority="40"/>
-    <w:lsdException w:name="Grid Table 1 Light" w:uiPriority="46"/>
-    <w:lsdException w:name="Grid Table 2" w:uiPriority="47"/>
-    <w:lsdException w:name="Grid Table 3" w:uiPriority="48"/>
-    <w:lsdException w:name="Grid Table 4" w:uiPriority="49"/>
-    <w:lsdException w:name="Grid Table 5 Dark" w:uiPriority="50"/>
-    <w:lsdException w:name="Grid Table 6 Colorful" w:uiPriority="51"/>
-    <w:lsdException w:name="Grid Table 7 Colorful" w:uiPriority="52"/>
-    <w:lsdException w:name="Grid Table 1 Light Accent 1" w:uiPriority="46"/>
-    <w:lsdException w:name="Grid Table 2 Accent 1" w:uiPriority="47"/>
-    <w:lsdException w:name="Grid Table 3 Accent 1" w:uiPriority="48"/>
-    <w:lsdException w:name="Grid Table 4 Accent 1" w:uiPriority="49"/>
-    <w:lsdException w:name="Grid Table 5 Dark Accent 1" w:uiPriority="50"/>
-    <w:lsdException w:name="Grid Table 6 Colorful Accent 1" w:uiPriority="51"/>
-    <w:lsdException w:name="Grid Table 7 Colorful Accent 1" w:uiPriority="52"/>
-    <w:lsdException w:name="Grid Table 1 Light Accent 2" w:uiPriority="46"/>
-    <w:lsdException w:name="Grid Table 2 Accent 2" w:uiPriority="47"/>
-    <w:lsdException w:name="Grid Table 3 Accent 2" w:uiPriority="48"/>
-    <w:lsdException w:name="Grid Table 4 Accent 2" w:uiPriority="49"/>
-    <w:lsdException w:name="Grid Table 5 Dark Accent 2" w:uiPriority="50"/>
-    <w:lsdException w:name="Grid Table 6 Colorful Accent 2" w:uiPriority="51"/>
-    <w:lsdException w:name="Grid Table 7 Colorful Accent 2" w:uiPriority="52"/>
-    <w:lsdException w:name="Grid Table 1 Light Accent 3" w:uiPriority="46"/>
-    <w:lsdException w:name="Grid Table 2 Accent 3" w:uiPriority="47"/>
-    <w:lsdException w:name="Grid Table 3 Accent 3" w:uiPriority="48"/>
-    <w:lsdException w:name="Grid Table 4 Accent 3" w:uiPriority="49"/>
-    <w:lsdException w:name="Grid Table 5 Dark Accent 3" w:uiPriority="50"/>
-    <w:lsdException w:name="Grid Table 6 Colorful Accent 3" w:uiPriority="51"/>
-    <w:lsdException w:name="Grid Table 7 Colorful Accent 3" w:uiPriority="52"/>
-    <w:lsdException w:name="Grid Table 1 Light Accent 4" w:uiPriority="46"/>
-    <w:lsdException w:name="Grid Table 2 Accent 4" w:uiPriority="47"/>
-    <w:lsdException w:name="Grid Table 3 Accent 4" w:uiPriority="48"/>
-    <w:lsdException w:name="Grid Table 4 Accent 4" w:uiPriority="49"/>
-    <w:lsdException w:name="Grid Table 5 Dark Accent 4" w:uiPriority="50"/>
-    <w:lsdException w:name="Grid Table 6 Colorful Accent 4" w:uiPriority="51"/>
-    <w:lsdException w:name="Grid Table 7 Colorful Accent 4" w:uiPriority="52"/>
-    <w:lsdException w:name="Grid Table 1 Light Accent 5" w:uiPriority="46"/>
-    <w:lsdException w:name="Grid Table 2 Accent 5" w:uiPriority="47"/>
-    <w:lsdException w:name="Grid Table 3 Accent 5" w:uiPriority="48"/>
-    <w:lsdException w:name="Grid Table 4 Accent 5" w:uiPriority="49"/>
-    <w:lsdException w:name="Grid Table 5 Dark Accent 5" w:uiPriority="50"/>
-    <w:lsdException w:name="Grid Table 6 Colorful Accent 5" w:uiPriority="51"/>
-    <w:lsdException w:name="Grid Table 7 Colorful Accent 5" w:uiPriority="52"/>
-    <w:lsdException w:name="Grid Table 1 Light Accent 6" w:uiPriority="46"/>
-    <w:lsdException w:name="Grid Table 2 Accent 6" w:uiPriority="47"/>
-    <w:lsdException w:name="Grid Table 3 Accent 6" w:uiPriority="48"/>
-    <w:lsdException w:name="Grid Table 4 Accent 6" w:uiPriority="49"/>
-    <w:lsdException w:name="Grid Table 5 Dark Accent 6" w:uiPriority="50"/>
-    <w:lsdException w:name="Grid Table 6 Colorful Accent 6" w:uiPriority="51"/>
-    <w:lsdException w:name="Grid Table 7 Colorful Accent 6" w:uiPriority="52"/>
-    <w:lsdException w:name="List Table 1 Light" w:uiPriority="46"/>
-    <w:lsdException w:name="List Table 2" w:uiPriority="47"/>
-    <w:lsdException w:name="List Table 3" w:uiPriority="48"/>
-    <w:lsdException w:name="List Table 4" w:uiPriority="49"/>
-    <w:lsdException w:name="List Table 5 Dark" w:uiPriority="50"/>
-    <w:lsdException w:name="List Table 6 Colorful" w:uiPriority="51"/>
-    <w:lsdException w:name="List Table 7 Colorful" w:uiPriority="52"/>
-    <w:lsdException w:name="List Table 1 Light Accent 1" w:uiPriority="46"/>
-    <w:lsdException w:name="List Table 2 Accent 1" w:uiPriority="47"/>
-    <w:lsdException w:name="List Table 3 Accent 1" w:uiPriority="48"/>
-    <w:lsdException w:name="List Table 4 Accent 1" w:uiPriority="49"/>
-    <w:lsdException w:name="List Table 5 Dark Accent 1" w:uiPriority="50"/>
-    <w:lsdException w:name="List Table 6 Colorful Accent 1" w:uiPriority="51"/>
-    <w:lsdException w:name="List Table 7 Colorful Accent 1" w:uiPriority="52"/>
-    <w:lsdException w:name="List Table 1 Light Accent 2" w:uiPriority="46"/>
-    <w:lsdException w:name="List Table 2 Accent 2" w:uiPriority="47"/>
-    <w:lsdException w:name="List Table 3 Accent 2" w:uiPriority="48"/>
-    <w:lsdException w:name="List Table 4 Accent 2" w:uiPriority="49"/>
-    <w:lsdException w:name="List Table 5 Dark Accent 2" w:uiPriority="50"/>
-    <w:lsdException w:name="List Table 6 Colorful Accent 2" w:uiPriority="51"/>
-    <w:lsdException w:name="List Table 7 Colorful Accent 2" w:uiPriority="52"/>
-    <w:lsdException w:name="List Table 1 Light Accent 3" w:uiPriority="46"/>
-    <w:lsdException w:name="List Table 2 Accent 3" w:uiPriority="47"/>
-    <w:lsdException w:name="List Table 3 Accent 3" w:uiPriority="48"/>
-    <w:lsdException w:name="List Table 4 Accent 3" w:uiPriority="49"/>
-    <w:lsdException w:name="List Table 5 Dark Accent 3" w:uiPriority="50"/>
-    <w:lsdException w:name="List Table 6 Colorful Accent 3" w:uiPriority="51"/>
-    <w:lsdException w:name="List Table 7 Colorful Accent 3" w:uiPriority="52"/>
-    <w:lsdException w:name="List Table 1 Light Accent 4" w:uiPriority="46"/>
-    <w:lsdException w:name="List Table 2 Accent 4" w:uiPriority="47"/>
-    <w:lsdException w:name="List Table 3 Accent 4" w:uiPriority="48"/>
-    <w:lsdException w:name="List Table 4 Accent 4" w:uiPriority="49"/>
-    <w:lsdException w:name="List Table 5 Dark Accent 4" w:uiPriority="50"/>
-    <w:lsdException w:name="List Table 6 Colorful Accent 4" w:uiPriority="51"/>
-    <w:lsdException w:name="List Table 7 Colorful Accent 4" w:uiPriority="52"/>
-    <w:lsdException w:name="List Table 1 Light Accent 5" w:uiPriority="46"/>
-    <w:lsdException w:name="List Table 2 Accent 5" w:uiPriority="47"/>
-    <w:lsdException w:name="List Table 3 Accent 5" w:uiPriority="48"/>
-    <w:lsdException w:name="List Table 4 Accent 5" w:uiPriority="49"/>
-    <w:lsdException w:name="List Table 5 Dark Accent 5" w:uiPriority="50"/>
-    <w:lsdException w:name="List Table 6 Colorful Accent 5" w:uiPriority="51"/>
-    <w:lsdException w:name="List Table 7 Colorful Accent 5" w:uiPriority="52"/>
-    <w:lsdException w:name="List Table 1 Light Accent 6" w:uiPriority="46"/>
-    <w:lsdException w:name="List Table 2 Accent 6" w:uiPriority="47"/>
-    <w:lsdException w:name="List Table 3 Accent 6" w:uiPriority="48"/>
-    <w:lsdException w:name="List Table 4 Accent 6" w:uiPriority="49"/>
-    <w:lsdException w:name="List Table 5 Dark Accent 6" w:uiPriority="50"/>
-    <w:lsdException w:name="List Table 6 Colorful Accent 6" w:uiPriority="51"/>
-    <w:lsdException w:name="List Table 7 Colorful Accent 6" w:uiPriority="52"/>
+  <w:latentStyles w:defLockedState="0" w:defUIPriority="99" w:defSemiHidden="1" w:defUnhideWhenUsed="1" w:defQFormat="0" w:count="267">
+    <w:lsdException w:name="Normal" w:semiHidden="0" w:uiPriority="0" w:unhideWhenUsed="0" w:qFormat="1"/>
+    <w:lsdException w:name="heading 1" w:semiHidden="0" w:uiPriority="9" w:unhideWhenUsed="0" w:qFormat="1"/>
+    <w:lsdException w:name="heading 2" w:uiPriority="9" w:qFormat="1"/>
+    <w:lsdException w:name="heading 3" w:uiPriority="9" w:qFormat="1"/>
+    <w:lsdException w:name="heading 4" w:uiPriority="9" w:qFormat="1"/>
+    <w:lsdException w:name="heading 5" w:uiPriority="9" w:qFormat="1"/>
+    <w:lsdException w:name="heading 6" w:uiPriority="9" w:qFormat="1"/>
+    <w:lsdException w:name="heading 7" w:uiPriority="9" w:qFormat="1"/>
+    <w:lsdException w:name="heading 8" w:uiPriority="9" w:qFormat="1"/>
+    <w:lsdException w:name="heading 9" w:uiPriority="9" w:qFormat="1"/>
+    <w:lsdException w:name="toc 1" w:uiPriority="39"/>
+    <w:lsdException w:name="toc 2" w:uiPriority="39"/>
+    <w:lsdException w:name="toc 3" w:uiPriority="39"/>
+    <w:lsdException w:name="toc 4" w:uiPriority="39"/>
+    <w:lsdException w:name="toc 5" w:uiPriority="39"/>
+    <w:lsdException w:name="toc 6" w:uiPriority="39"/>
+    <w:lsdException w:name="toc 7" w:uiPriority="39"/>
+    <w:lsdException w:name="toc 8" w:uiPriority="39"/>
+    <w:lsdException w:name="toc 9" w:uiPriority="39"/>
+    <w:lsdException w:name="caption" w:uiPriority="35" w:qFormat="1"/>
+    <w:lsdException w:name="Title" w:semiHidden="0" w:uiPriority="10" w:unhideWhenUsed="0" w:qFormat="1"/>
+    <w:lsdException w:name="Default Paragraph Font" w:uiPriority="1"/>
+    <w:lsdException w:name="Subtitle" w:semiHidden="0" w:uiPriority="11" w:unhideWhenUsed="0" w:qFormat="1"/>
+    <w:lsdException w:name="Strong" w:semiHidden="0" w:uiPriority="22" w:unhideWhenUsed="0" w:qFormat="1"/>
+    <w:lsdException w:name="Emphasis" w:semiHidden="0" w:uiPriority="20" w:unhideWhenUsed="0" w:qFormat="1"/>
+    <w:lsdException w:name="Table Grid" w:semiHidden="0" w:uiPriority="59" w:unhideWhenUsed="0"/>
+    <w:lsdException w:name="Placeholder Text" w:unhideWhenUsed="0"/>
+    <w:lsdException w:name="No Spacing" w:semiHidden="0" w:uiPriority="1" w:unhideWhenUsed="0" w:qFormat="1"/>
+    <w:lsdException w:name="Light Shading" w:semiHidden="0" w:uiPriority="60" w:unhideWhenUsed="0"/>
+    <w:lsdException w:name="Light List" w:semiHidden="0" w:uiPriority="61" w:unhideWhenUsed="0"/>
+    <w:lsdException w:name="Light Grid" w:semiHidden="0" w:uiPriority="62" w:unhideWhenUsed="0"/>
+    <w:lsdException w:name="Medium Shading 1" w:semiHidden="0" w:uiPriority="63" w:unhideWhenUsed="0"/>
+    <w:lsdException w:name="Medium Shading 2" w:semiHidden="0" w:uiPriority="64" w:unhideWhenUsed="0"/>
+    <w:lsdException w:name="Medium List 1" w:semiHidden="0" w:uiPriority="65" w:unhideWhenUsed="0"/>
+    <w:lsdException w:name="Medium List 2" w:semiHidden="0" w:uiPriority="66" w:unhideWhenUsed="0"/>
+    <w:lsdException w:name="Medium Grid 1" w:semiHidden="0" w:uiPriority="67" w:unhideWhenUsed="0"/>
+    <w:lsdException w:name="Medium Grid 2" w:semiHidden="0" w:uiPriority="68" w:unhideWhenUsed="0"/>
+    <w:lsdException w:name="Medium Grid 3" w:semiHidden="0" w:uiPriority="69" w:unhideWhenUsed="0"/>
+    <w:lsdException w:name="Dark List" w:semiHidden="0" w:uiPriority="70" w:unhideWhenUsed="0"/>
+    <w:lsdException w:name="Colorful Shading" w:semiHidden="0" w:uiPriority="71" w:unhideWhenUsed="0"/>
+    <w:lsdException w:name="Colorful List" w:semiHidden="0" w:uiPriority="72" w:unhideWhenUsed="0"/>
+    <w:lsdException w:name="Colorful Grid" w:semiHidden="0" w:uiPriority="73" w:unhideWhenUsed="0"/>
+    <w:lsdException w:name="Light Shading Accent 1" w:semiHidden="0" w:uiPriority="60" w:unhideWhenUsed="0"/>
+    <w:lsdException w:name="Light List Accent 1" w:semiHidden="0" w:uiPriority="61" w:unhideWhenUsed="0"/>
+    <w:lsdException w:name="Light Grid Accent 1" w:semiHidden="0" w:uiPriority="62" w:unhideWhenUsed="0"/>
+    <w:lsdException w:name="Medium Shading 1 Accent 1" w:semiHidden="0" w:uiPriority="63" w:unhideWhenUsed="0"/>
+    <w:lsdException w:name="Medium Shading 2 Accent 1" w:semiHidden="0" w:uiPriority="64" w:unhideWhenUsed="0"/>
+    <w:lsdException w:name="Medium List 1 Accent 1" w:semiHidden="0" w:uiPriority="65" w:unhideWhenUsed="0"/>
+    <w:lsdException w:name="Revision" w:unhideWhenUsed="0"/>
+    <w:lsdException w:name="List Paragraph" w:semiHidden="0" w:uiPriority="34" w:unhideWhenUsed="0" w:qFormat="1"/>
+    <w:lsdException w:name="Quote" w:semiHidden="0" w:uiPriority="29" w:unhideWhenUsed="0" w:qFormat="1"/>
+    <w:lsdException w:name="Intense Quote" w:semiHidden="0" w:uiPriority="30" w:unhideWhenUsed="0" w:qFormat="1"/>
+    <w:lsdException w:name="Medium List 2 Accent 1" w:semiHidden="0" w:uiPriority="66" w:unhideWhenUsed="0"/>
+    <w:lsdException w:name="Medium Grid 1 Accent 1" w:semiHidden="0" w:uiPriority="67" w:unhideWhenUsed="0"/>
+    <w:lsdException w:name="Medium Grid 2 Accent 1" w:semiHidden="0" w:uiPriority="68" w:unhideWhenUsed="0"/>
+    <w:lsdException w:name="Medium Grid 3 Accent 1" w:semiHidden="0" w:uiPriority="69" w:unhideWhenUsed="0"/>
+    <w:lsdException w:name="Dark List Accent 1" w:semiHidden="0" w:uiPriority="70" w:unhideWhenUsed="0"/>
+    <w:lsdException w:name="Colorful Shading Accent 1" w:semiHidden="0" w:uiPriority="71" w:unhideWhenUsed="0"/>
+    <w:lsdException w:name="Colorful List Accent 1" w:semiHidden="0" w:uiPriority="72" w:unhideWhenUsed="0"/>
+    <w:lsdException w:name="Colorful Grid Accent 1" w:semiHidden="0" w:uiPriority="73" w:unhideWhenUsed="0"/>
+    <w:lsdException w:name="Light Shading Accent 2" w:semiHidden="0" w:uiPriority="60" w:unhideWhenUsed="0"/>
+    <w:lsdException w:name="Light List Accent 2" w:semiHidden="0" w:uiPriority="61" w:unhideWhenUsed="0"/>
+    <w:lsdException w:name="Light Grid Accent 2" w:semiHidden="0" w:uiPriority="62" w:unhideWhenUsed="0"/>
+    <w:lsdException w:name="Medium Shading 1 Accent 2" w:semiHidden="0" w:uiPriority="63" w:unhideWhenUsed="0"/>
+    <w:lsdException w:name="Medium Shading 2 Accent 2" w:semiHidden="0" w:uiPriority="64" w:unhideWhenUsed="0"/>
+    <w:lsdException w:name="Medium List 1 Accent 2" w:semiHidden="0" w:uiPriority="65" w:unhideWhenUsed="0"/>
+    <w:lsdException w:name="Medium List 2 Accent 2" w:semiHidden="0" w:uiPriority="66" w:unhideWhenUsed="0"/>
+    <w:lsdException w:name="Medium Grid 1 Accent 2" w:semiHidden="0" w:uiPriority="67" w:unhideWhenUsed="0"/>
+    <w:lsdException w:name="Medium Grid 2 Accent 2" w:semiHidden="0" w:uiPriority="68" w:unhideWhenUsed="0"/>
+    <w:lsdException w:name="Medium Grid 3 Accent 2" w:semiHidden="0" w:uiPriority="69" w:unhideWhenUsed="0"/>
+    <w:lsdException w:name="Dark List Accent 2" w:semiHidden="0" w:uiPriority="70" w:unhideWhenUsed="0"/>
+    <w:lsdException w:name="Colorful Shading Accent 2" w:semiHidden="0" w:uiPriority="71" w:unhideWhenUsed="0"/>
+    <w:lsdException w:name="Colorful List Accent 2" w:semiHidden="0" w:uiPriority="72" w:unhideWhenUsed="0"/>
+    <w:lsdException w:name="Colorful Grid Accent 2" w:semiHidden="0" w:uiPriority="73" w:unhideWhenUsed="0"/>
+    <w:lsdException w:name="Light Shading Accent 3" w:semiHidden="0" w:uiPriority="60" w:unhideWhenUsed="0"/>
+    <w:lsdException w:name="Light List Accent 3" w:semiHidden="0" w:uiPriority="61" w:unhideWhenUsed="0"/>
+    <w:lsdException w:name="Light Grid Accent 3" w:semiHidden="0" w:uiPriority="62" w:unhideWhenUsed="0"/>
+    <w:lsdException w:name="Medium Shading 1 Accent 3" w:semiHidden="0" w:uiPriority="63" w:unhideWhenUsed="0"/>
+    <w:lsdException w:name="Medium Shading 2 Accent 3" w:semiHidden="0" w:uiPriority="64" w:unhideWhenUsed="0"/>
+    <w:lsdException w:name="Medium List 1 Accent 3" w:semiHidden="0" w:uiPriority="65" w:unhideWhenUsed="0"/>
+    <w:lsdException w:name="Medium List 2 Accent 3" w:semiHidden="0" w:uiPriority="66" w:unhideWhenUsed="0"/>
+    <w:lsdException w:name="Medium Grid 1 Accent 3" w:semiHidden="0" w:uiPriority="67" w:unhideWhenUsed="0"/>
+    <w:lsdException w:name="Medium Grid 2 Accent 3" w:semiHidden="0" w:uiPriority="68" w:unhideWhenUsed="0"/>
+    <w:lsdException w:name="Medium Grid 3 Accent 3" w:semiHidden="0" w:uiPriority="69" w:unhideWhenUsed="0"/>
+    <w:lsdException w:name="Dark List Accent 3" w:semiHidden="0" w:uiPriority="70" w:unhideWhenUsed="0"/>
+    <w:lsdException w:name="Colorful Shading Accent 3" w:semiHidden="0" w:uiPriority="71" w:unhideWhenUsed="0"/>
+    <w:lsdException w:name="Colorful List Accent 3" w:semiHidden="0" w:uiPriority="72" w:unhideWhenUsed="0"/>
+    <w:lsdException w:name="Colorful Grid Accent 3" w:semiHidden="0" w:uiPriority="73" w:unhideWhenUsed="0"/>
+    <w:lsdException w:name="Light Shading Accent 4" w:semiHidden="0" w:uiPriority="60" w:unhideWhenUsed="0"/>
+    <w:lsdException w:name="Light List Accent 4" w:semiHidden="0" w:uiPriority="61" w:unhideWhenUsed="0"/>
+    <w:lsdException w:name="Light Grid Accent 4" w:semiHidden="0" w:uiPriority="62" w:unhideWhenUsed="0"/>
+    <w:lsdException w:name="Medium Shading 1 Accent 4" w:semiHidden="0" w:uiPriority="63" w:unhideWhenUsed="0"/>
+    <w:lsdException w:name="Medium Shading 2 Accent 4" w:semiHidden="0" w:uiPriority="64" w:unhideWhenUsed="0"/>
+    <w:lsdException w:name="Medium List 1 Accent 4" w:semiHidden="0" w:uiPriority="65" w:unhideWhenUsed="0"/>
+    <w:lsdException w:name="Medium List 2 Accent 4" w:semiHidden="0" w:uiPriority="66" w:unhideWhenUsed="0"/>
+    <w:lsdException w:name="Medium Grid 1 Accent 4" w:semiHidden="0" w:uiPriority="67" w:unhideWhenUsed="0"/>
+    <w:lsdException w:name="Medium Grid 2 Accent 4" w:semiHidden="0" w:uiPriority="68" w:unhideWhenUsed="0"/>
+    <w:lsdException w:name="Medium Grid 3 Accent 4" w:semiHidden="0" w:uiPriority="69" w:unhideWhenUsed="0"/>
+    <w:lsdException w:name="Dark List Accent 4" w:semiHidden="0" w:uiPriority="70" w:unhideWhenUsed="0"/>
+    <w:lsdException w:name="Colorful Shading Accent 4" w:semiHidden="0" w:uiPriority="71" w:unhideWhenUsed="0"/>
+    <w:lsdException w:name="Colorful List Accent 4" w:semiHidden="0" w:uiPriority="72" w:unhideWhenUsed="0"/>
+    <w:lsdException w:name="Colorful Grid Accent 4" w:semiHidden="0" w:uiPriority="73" w:unhideWhenUsed="0"/>
+    <w:lsdException w:name="Light Shading Accent 5" w:semiHidden="0" w:uiPriority="60" w:unhideWhenUsed="0"/>
+    <w:lsdException w:name="Light List Accent 5" w:semiHidden="0" w:uiPriority="61" w:unhideWhenUsed="0"/>
+    <w:lsdException w:name="Light Grid Accent 5" w:semiHidden="0" w:uiPriority="62" w:unhideWhenUsed="0"/>
+    <w:lsdException w:name="Medium Shading 1 Accent 5" w:semiHidden="0" w:uiPriority="63" w:unhideWhenUsed="0"/>
+    <w:lsdException w:name="Medium Shading 2 Accent 5" w:semiHidden="0" w:uiPriority="64" w:unhideWhenUsed="0"/>
+    <w:lsdException w:name="Medium List 1 Accent 5" w:semiHidden="0" w:uiPriority="65" w:unhideWhenUsed="0"/>
+    <w:lsdException w:name="Medium List 2 Accent 5" w:semiHidden="0" w:uiPriority="66" w:unhideWhenUsed="0"/>
+    <w:lsdException w:name="Medium Grid 1 Accent 5" w:semiHidden="0" w:uiPriority="67" w:unhideWhenUsed="0"/>
+    <w:lsdException w:name="Medium Grid 2 Accent 5" w:semiHidden="0" w:uiPriority="68" w:unhideWhenUsed="0"/>
+    <w:lsdException w:name="Medium Grid 3 Accent 5" w:semiHidden="0" w:uiPriority="69" w:unhideWhenUsed="0"/>
+    <w:lsdException w:name="Dark List Accent 5" w:semiHidden="0" w:uiPriority="70" w:unhideWhenUsed="0"/>
+    <w:lsdException w:name="Colorful Shading Accent 5" w:semiHidden="0" w:uiPriority="71" w:unhideWhenUsed="0"/>
+    <w:lsdException w:name="Colorful List Accent 5" w:semiHidden="0" w:uiPriority="72" w:unhideWhenUsed="0"/>
+    <w:lsdException w:name="Colorful Grid Accent 5" w:semiHidden="0" w:uiPriority="73" w:unhideWhenUsed="0"/>
+    <w:lsdException w:name="Light Shading Accent 6" w:semiHidden="0" w:uiPriority="60" w:unhideWhenUsed="0"/>
+    <w:lsdException w:name="Light List Accent 6" w:semiHidden="0" w:uiPriority="61" w:unhideWhenUsed="0"/>
+    <w:lsdException w:name="Light Grid Accent 6" w:semiHidden="0" w:uiPriority="62" w:unhideWhenUsed="0"/>
+    <w:lsdException w:name="Medium Shading 1 Accent 6" w:semiHidden="0" w:uiPriority="63" w:unhideWhenUsed="0"/>
+    <w:lsdException w:name="Medium Shading 2 Accent 6" w:semiHidden="0" w:uiPriority="64" w:unhideWhenUsed="0"/>
+    <w:lsdException w:name="Medium List 1 Accent 6" w:semiHidden="0" w:uiPriority="65" w:unhideWhenUsed="0"/>
+    <w:lsdException w:name="Medium List 2 Accent 6" w:semiHidden="0" w:uiPriority="66" w:unhideWhenUsed="0"/>
+    <w:lsdException w:name="Medium Grid 1 Accent 6" w:semiHidden="0" w:uiPriority="67" w:unhideWhenUsed="0"/>
+    <w:lsdException w:name="Medium Grid 2 Accent 6" w:semiHidden="0" w:uiPriority="68" w:unhideWhenUsed="0"/>
+    <w:lsdException w:name="Medium Grid 3 Accent 6" w:semiHidden="0" w:uiPriority="69" w:unhideWhenUsed="0"/>
+    <w:lsdException w:name="Dark List Accent 6" w:semiHidden="0" w:uiPriority="70" w:unhideWhenUsed="0"/>
+    <w:lsdException w:name="Colorful Shading Accent 6" w:semiHidden="0" w:uiPriority="71" w:unhideWhenUsed="0"/>
+    <w:lsdException w:name="Colorful List Accent 6" w:semiHidden="0" w:uiPriority="72" w:unhideWhenUsed="0"/>
+    <w:lsdException w:name="Colorful Grid Accent 6" w:semiHidden="0" w:uiPriority="73" w:unhideWhenUsed="0"/>
+    <w:lsdException w:name="Subtle Emphasis" w:semiHidden="0" w:uiPriority="19" w:unhideWhenUsed="0" w:qFormat="1"/>
+    <w:lsdException w:name="Intense Emphasis" w:semiHidden="0" w:uiPriority="21" w:unhideWhenUsed="0" w:qFormat="1"/>
+    <w:lsdException w:name="Subtle Reference" w:semiHidden="0" w:uiPriority="31" w:unhideWhenUsed="0" w:qFormat="1"/>
+    <w:lsdException w:name="Intense Reference" w:semiHidden="0" w:uiPriority="32" w:unhideWhenUsed="0" w:qFormat="1"/>
+    <w:lsdException w:name="Book Title" w:semiHidden="0" w:uiPriority="33" w:unhideWhenUsed="0" w:qFormat="1"/>
+    <w:lsdException w:name="Bibliography" w:uiPriority="37"/>
+    <w:lsdException w:name="TOC Heading" w:uiPriority="39" w:qFormat="1"/>
+  </w:latentStyles>
+  <w:style w:type="paragraph" w:default="1" w:styleId="Normal">
+    <w:name w:val="Normal"/>
+  </w:style>
+  <w:style w:type="paragraph" w:styleId="Ttulo1">
+    <w:name w:val="heading 1"/>
+    <w:basedOn w:val="Normal"/>
+    <w:next w:val="Normal"/>
+    <w:pPr>
+      <w:keepNext/>
+      <w:keepLines/>
+      <w:spacing w:before="400" w:after="120"/>
+      <w:contextualSpacing/>
+      <w:outlineLvl w:val="0"/>
+    </w:pPr>
+    <w:rPr>
+      <w:sz w:val="40"/>
+      <w:szCs w:val="40"/>
+    </w:rPr>
+  </w:style>
+  <w:style w:type="paragraph" w:styleId="Ttulo2">
+    <w:name w:val="heading 2"/>
+    <w:basedOn w:val="Normal"/>
+    <w:next w:val="Normal"/>
+    <w:pPr>
+      <w:keepNext/>
+      <w:keepLines/>
+      <w:spacing w:before="360" w:after="120"/>
+      <w:contextualSpacing/>
+      <w:outlineLvl w:val="1"/>
+    </w:pPr>
+    <w:rPr>
+      <w:sz w:val="32"/>
+      <w:szCs w:val="32"/>
+    </w:rPr>
+  </w:style>
+  <w:style w:type="paragraph" w:styleId="Ttulo3">
+    <w:name w:val="heading 3"/>
+    <w:basedOn w:val="Normal"/>
+    <w:next w:val="Normal"/>
+    <w:pPr>
+      <w:keepNext/>
+      <w:keepLines/>
+      <w:spacing w:before="320" w:after="80"/>
+      <w:contextualSpacing/>
+      <w:outlineLvl w:val="2"/>
+    </w:pPr>
+    <w:rPr>
+      <w:color w:val="434343"/>
+      <w:sz w:val="28"/>
+      <w:szCs w:val="28"/>
+    </w:rPr>
+  </w:style>
+  <w:style w:type="paragraph" w:styleId="Ttulo4">
+    <w:name w:val="heading 4"/>
+    <w:basedOn w:val="Normal"/>
+    <w:next w:val="Normal"/>
+    <w:pPr>
+      <w:keepNext/>
+      <w:keepLines/>
+      <w:spacing w:before="280" w:after="80"/>
+      <w:contextualSpacing/>
+      <w:outlineLvl w:val="3"/>
+    </w:pPr>
+    <w:rPr>
+      <w:color w:val="666666"/>
+      <w:sz w:val="24"/>
+      <w:szCs w:val="24"/>
+    </w:rPr>
+  </w:style>
+  <w:style w:type="paragraph" w:styleId="Ttulo5">
+    <w:name w:val="heading 5"/>
+    <w:basedOn w:val="Normal"/>
+    <w:next w:val="Normal"/>
+    <w:pPr>
+      <w:keepNext/>
+      <w:keepLines/>
+      <w:spacing w:before="240" w:after="80"/>
+      <w:contextualSpacing/>
+      <w:outlineLvl w:val="4"/>
+    </w:pPr>
+    <w:rPr>
+      <w:color w:val="666666"/>
+    </w:rPr>
+  </w:style>
+  <w:style w:type="paragraph" w:styleId="Ttulo6">
+    <w:name w:val="heading 6"/>
+    <w:basedOn w:val="Normal"/>
+    <w:next w:val="Normal"/>
+    <w:pPr>
+      <w:keepNext/>
+      <w:keepLines/>
+      <w:spacing w:before="240" w:after="80"/>
+      <w:contextualSpacing/>
+      <w:outlineLvl w:val="5"/>
+    </w:pPr>
+    <w:rPr>
+      <w:i/>
+      <w:color w:val="666666"/>
+    </w:rPr>
+  </w:style>
+  <w:style w:type="character" w:default="1" w:styleId="Fontepargpadro">
+    <w:name w:val="Default Paragraph Font"/>
+    <w:uiPriority w:val="1"/>
+    <w:semiHidden/>
+    <w:unhideWhenUsed/>
+  </w:style>
+  <w:style w:type="table" w:default="1" w:styleId="Tabelanormal">
+    <w:name w:val="Normal Table"/>
+    <w:uiPriority w:val="99"/>
+    <w:semiHidden/>
+    <w:unhideWhenUsed/>
+    <w:tblPr>
+      <w:tblInd w:w="0" w:type="dxa"/>
+      <w:tblCellMar>
+        <w:top w:w="0" w:type="dxa"/>
+        <w:left w:w="108" w:type="dxa"/>
+        <w:bottom w:w="0" w:type="dxa"/>
+        <w:right w:w="108" w:type="dxa"/>
+      </w:tblCellMar>
+    </w:tblPr>
+  </w:style>
+  <w:style w:type="numbering" w:default="1" w:styleId="Semlista">
+    <w:name w:val="No List"/>
+    <w:uiPriority w:val="99"/>
+    <w:semiHidden/>
+    <w:unhideWhenUsed/>
+  </w:style>
+  <w:style w:type="table" w:customStyle="1" w:styleId="TableNormal">
+    <w:name w:val="Table Normal"/>
+    <w:tblPr>
+      <w:tblCellMar>
+        <w:top w:w="0" w:type="dxa"/>
+        <w:left w:w="0" w:type="dxa"/>
+        <w:bottom w:w="0" w:type="dxa"/>
+        <w:right w:w="0" w:type="dxa"/>
+      </w:tblCellMar>
+    </w:tblPr>
+  </w:style>
+  <w:style w:type="paragraph" w:styleId="Ttulo">
+    <w:name w:val="Title"/>
+    <w:basedOn w:val="Normal"/>
+    <w:next w:val="Normal"/>
+    <w:pPr>
+      <w:keepNext/>
+      <w:keepLines/>
+      <w:spacing w:after="60"/>
+      <w:contextualSpacing/>
+    </w:pPr>
+    <w:rPr>
+      <w:sz w:val="52"/>
+      <w:szCs w:val="52"/>
+    </w:rPr>
+  </w:style>
+  <w:style w:type="paragraph" w:styleId="Subttulo">
+    <w:name w:val="Subtitle"/>
+    <w:basedOn w:val="Normal"/>
+    <w:next w:val="Normal"/>
+    <w:pPr>
+      <w:keepNext/>
+      <w:keepLines/>
+      <w:spacing w:after="320"/>
+      <w:contextualSpacing/>
+    </w:pPr>
+    <w:rPr>
+      <w:color w:val="666666"/>
+      <w:sz w:val="30"/>
+      <w:szCs w:val="30"/>
+    </w:rPr>
+  </w:style>
+  <w:style w:type="paragraph" w:styleId="Textodebalo">
+    <w:name w:val="Balloon Text"/>
+    <w:basedOn w:val="Normal"/>
+    <w:link w:val="TextodebaloChar"/>
+    <w:uiPriority w:val="99"/>
+    <w:semiHidden/>
+    <w:unhideWhenUsed/>
+    <w:rsid w:val="00F740C9"/>
+    <w:pPr>
+      <w:spacing w:line="240" w:lineRule="auto"/>
+    </w:pPr>
+    <w:rPr>
+      <w:rFonts w:ascii="Tahoma" w:hAnsi="Tahoma" w:cs="Tahoma"/>
+      <w:sz w:val="16"/>
+      <w:szCs w:val="16"/>
+    </w:rPr>
+  </w:style>
+  <w:style w:type="character" w:customStyle="1" w:styleId="TextodebaloChar">
+    <w:name w:val="Texto de balão Char"/>
+    <w:basedOn w:val="Fontepargpadro"/>
+    <w:link w:val="Textodebalo"/>
+    <w:uiPriority w:val="99"/>
+    <w:semiHidden/>
+    <w:rsid w:val="00F740C9"/>
+    <w:rPr>
+      <w:rFonts w:ascii="Tahoma" w:hAnsi="Tahoma" w:cs="Tahoma"/>
+      <w:sz w:val="16"/>
+      <w:szCs w:val="16"/>
+    </w:rPr>
+  </w:style>
+  <w:style w:type="paragraph" w:styleId="NormalWeb">
+    <w:name w:val="Normal (Web)"/>
+    <w:basedOn w:val="Normal"/>
+    <w:uiPriority w:val="99"/>
+    <w:semiHidden/>
+    <w:unhideWhenUsed/>
+    <w:rsid w:val="00F740C9"/>
+    <w:pPr>
+      <w:spacing w:before="100" w:beforeAutospacing="1" w:after="100" w:afterAutospacing="1" w:line="240" w:lineRule="auto"/>
+    </w:pPr>
+    <w:rPr>
+      <w:rFonts w:ascii="Times New Roman" w:eastAsia="Times New Roman" w:hAnsi="Times New Roman" w:cs="Times New Roman"/>
+      <w:color w:val="auto"/>
+      <w:sz w:val="24"/>
+      <w:szCs w:val="24"/>
+    </w:rPr>
+  </w:style>
+  <w:style w:type="character" w:styleId="Hyperlink">
+    <w:name w:val="Hyperlink"/>
+    <w:basedOn w:val="Fontepargpadro"/>
+    <w:uiPriority w:val="99"/>
+    <w:unhideWhenUsed/>
+    <w:rsid w:val="00F740C9"/>
+    <w:rPr>
+      <w:color w:val="0000FF" w:themeColor="hyperlink"/>
+      <w:u w:val="single"/>
+    </w:rPr>
+  </w:style>
+  <w:style w:type="paragraph" w:styleId="PargrafodaLista">
+    <w:name w:val="List Paragraph"/>
+    <w:basedOn w:val="Normal"/>
+    <w:uiPriority w:val="34"/>
+    <w:qFormat/>
+    <w:rsid w:val="008C5DF9"/>
+    <w:pPr>
+      <w:ind w:left="720"/>
+      <w:contextualSpacing/>
+    </w:pPr>
+  </w:style>
+  <w:style w:type="table" w:styleId="Tabelacomgrade">
+    <w:name w:val="Table Grid"/>
+    <w:basedOn w:val="Tabelanormal"/>
+    <w:uiPriority w:val="59"/>
+    <w:rsid w:val="007A7344"/>
+    <w:pPr>
+      <w:spacing w:line="240" w:lineRule="auto"/>
+    </w:pPr>
+    <w:tblPr>
+      <w:tblBorders>
+        <w:top w:val="single" w:sz="4" w:space="0" w:color="auto"/>
+        <w:left w:val="single" w:sz="4" w:space="0" w:color="auto"/>
+        <w:bottom w:val="single" w:sz="4" w:space="0" w:color="auto"/>
+        <w:right w:val="single" w:sz="4" w:space="0" w:color="auto"/>
+        <w:insideH w:val="single" w:sz="4" w:space="0" w:color="auto"/>
+        <w:insideV w:val="single" w:sz="4" w:space="0" w:color="auto"/>
+      </w:tblBorders>
+    </w:tblPr>
+  </w:style>
+</w:styles>
+</file>
+
+<file path=word/stylesWithEffects.xml><?xml version="1.0" encoding="utf-8"?>
+<w:styles xmlns:wpc="http://schemas.microsoft.com/office/word/2010/wordprocessingCanvas" xmlns:mc="http://schemas.openxmlformats.org/markup-compatibility/2006" xmlns:o="urn:schemas-microsoft-com:office:office" xmlns:r="http://schemas.openxmlformats.org/officeDocument/2006/relationships" xmlns:m="http://schemas.openxmlformats.org/officeDocument/2006/math" xmlns:v="urn:schemas-microsoft-com:vml" xmlns:wp14="http://schemas.microsoft.com/office/word/2010/wordprocessingDrawing" xmlns:wp="http://schemas.openxmlformats.org/drawingml/2006/wordprocessingDrawing" xmlns:w10="urn:schemas-microsoft-com:office:word" xmlns:w="http://schemas.openxmlformats.org/wordprocessingml/2006/main" xmlns:w14="http://schemas.microsoft.com/office/word/2010/wordml" xmlns:wpg="http://schemas.microsoft.com/office/word/2010/wordprocessingGroup" xmlns:wpi="http://schemas.microsoft.com/office/word/2010/wordprocessingInk" xmlns:wne="http://schemas.microsoft.com/office/word/2006/wordml" xmlns:wps="http://schemas.microsoft.com/office/word/2010/wordprocessingShape" mc:Ignorable="w14 wp14">
+  <w:docDefaults>
+    <w:rPrDefault>
+      <w:rPr>
+        <w:rFonts w:ascii="Arial" w:eastAsia="Arial" w:hAnsi="Arial" w:cs="Arial"/>
+        <w:color w:val="000000"/>
+        <w:sz w:val="22"/>
+        <w:szCs w:val="22"/>
+        <w:lang w:val="pt-BR" w:eastAsia="pt-BR" w:bidi="ar-SA"/>
+      </w:rPr>
+    </w:rPrDefault>
+    <w:pPrDefault>
+      <w:pPr>
+        <w:spacing w:line="276" w:lineRule="auto"/>
+      </w:pPr>
+    </w:pPrDefault>
+  </w:docDefaults>
+  <w:latentStyles w:defLockedState="0" w:defUIPriority="99" w:defSemiHidden="1" w:defUnhideWhenUsed="1" w:defQFormat="0" w:count="267">
+    <w:lsdException w:name="Normal" w:semiHidden="0" w:uiPriority="0" w:unhideWhenUsed="0" w:qFormat="1"/>
+    <w:lsdException w:name="heading 1" w:semiHidden="0" w:uiPriority="9" w:unhideWhenUsed="0" w:qFormat="1"/>
+    <w:lsdException w:name="heading 2" w:uiPriority="9" w:qFormat="1"/>
+    <w:lsdException w:name="heading 3" w:uiPriority="9" w:qFormat="1"/>
+    <w:lsdException w:name="heading 4" w:uiPriority="9" w:qFormat="1"/>
+    <w:lsdException w:name="heading 5" w:uiPriority="9" w:qFormat="1"/>
+    <w:lsdException w:name="heading 6" w:uiPriority="9" w:qFormat="1"/>
+    <w:lsdException w:name="heading 7" w:uiPriority="9" w:qFormat="1"/>
+    <w:lsdException w:name="heading 8" w:uiPriority="9" w:qFormat="1"/>
+    <w:lsdException w:name="heading 9" w:uiPriority="9" w:qFormat="1"/>
+    <w:lsdException w:name="toc 1" w:uiPriority="39"/>
+    <w:lsdException w:name="toc 2" w:uiPriority="39"/>
+    <w:lsdException w:name="toc 3" w:uiPriority="39"/>
+    <w:lsdException w:name="toc 4" w:uiPriority="39"/>
+    <w:lsdException w:name="toc 5" w:uiPriority="39"/>
+    <w:lsdException w:name="toc 6" w:uiPriority="39"/>
+    <w:lsdException w:name="toc 7" w:uiPriority="39"/>
+    <w:lsdException w:name="toc 8" w:uiPriority="39"/>
+    <w:lsdException w:name="toc 9" w:uiPriority="39"/>
+    <w:lsdException w:name="caption" w:uiPriority="35" w:qFormat="1"/>
+    <w:lsdException w:name="Title" w:semiHidden="0" w:uiPriority="10" w:unhideWhenUsed="0" w:qFormat="1"/>
+    <w:lsdException w:name="Default Paragraph Font" w:uiPriority="1"/>
+    <w:lsdException w:name="Subtitle" w:semiHidden="0" w:uiPriority="11" w:unhideWhenUsed="0" w:qFormat="1"/>
+    <w:lsdException w:name="Strong" w:semiHidden="0" w:uiPriority="22" w:unhideWhenUsed="0" w:qFormat="1"/>
+    <w:lsdException w:name="Emphasis" w:semiHidden="0" w:uiPriority="20" w:unhideWhenUsed="0" w:qFormat="1"/>
+    <w:lsdException w:name="Table Grid" w:semiHidden="0" w:uiPriority="59" w:unhideWhenUsed="0"/>
+    <w:lsdException w:name="Placeholder Text" w:unhideWhenUsed="0"/>
+    <w:lsdException w:name="No Spacing" w:semiHidden="0" w:uiPriority="1" w:unhideWhenUsed="0" w:qFormat="1"/>
+    <w:lsdException w:name="Light Shading" w:semiHidden="0" w:uiPriority="60" w:unhideWhenUsed="0"/>
+    <w:lsdException w:name="Light List" w:semiHidden="0" w:uiPriority="61" w:unhideWhenUsed="0"/>
+    <w:lsdException w:name="Light Grid" w:semiHidden="0" w:uiPriority="62" w:unhideWhenUsed="0"/>
+    <w:lsdException w:name="Medium Shading 1" w:semiHidden="0" w:uiPriority="63" w:unhideWhenUsed="0"/>
+    <w:lsdException w:name="Medium Shading 2" w:semiHidden="0" w:uiPriority="64" w:unhideWhenUsed="0"/>
+    <w:lsdException w:name="Medium List 1" w:semiHidden="0" w:uiPriority="65" w:unhideWhenUsed="0"/>
+    <w:lsdException w:name="Medium List 2" w:semiHidden="0" w:uiPriority="66" w:unhideWhenUsed="0"/>
+    <w:lsdException w:name="Medium Grid 1" w:semiHidden="0" w:uiPriority="67" w:unhideWhenUsed="0"/>
+    <w:lsdException w:name="Medium Grid 2" w:semiHidden="0" w:uiPriority="68" w:unhideWhenUsed="0"/>
+    <w:lsdException w:name="Medium Grid 3" w:semiHidden="0" w:uiPriority="69" w:unhideWhenUsed="0"/>
+    <w:lsdException w:name="Dark List" w:semiHidden="0" w:uiPriority="70" w:unhideWhenUsed="0"/>
+    <w:lsdException w:name="Colorful Shading" w:semiHidden="0" w:uiPriority="71" w:unhideWhenUsed="0"/>
+    <w:lsdException w:name="Colorful List" w:semiHidden="0" w:uiPriority="72" w:unhideWhenUsed="0"/>
+    <w:lsdException w:name="Colorful Grid" w:semiHidden="0" w:uiPriority="73" w:unhideWhenUsed="0"/>
+    <w:lsdException w:name="Light Shading Accent 1" w:semiHidden="0" w:uiPriority="60" w:unhideWhenUsed="0"/>
+    <w:lsdException w:name="Light List Accent 1" w:semiHidden="0" w:uiPriority="61" w:unhideWhenUsed="0"/>
+    <w:lsdException w:name="Light Grid Accent 1" w:semiHidden="0" w:uiPriority="62" w:unhideWhenUsed="0"/>
+    <w:lsdException w:name="Medium Shading 1 Accent 1" w:semiHidden="0" w:uiPriority="63" w:unhideWhenUsed="0"/>
+    <w:lsdException w:name="Medium Shading 2 Accent 1" w:semiHidden="0" w:uiPriority="64" w:unhideWhenUsed="0"/>
+    <w:lsdException w:name="Medium List 1 Accent 1" w:semiHidden="0" w:uiPriority="65" w:unhideWhenUsed="0"/>
+    <w:lsdException w:name="Revision" w:unhideWhenUsed="0"/>
+    <w:lsdException w:name="List Paragraph" w:semiHidden="0" w:uiPriority="34" w:unhideWhenUsed="0" w:qFormat="1"/>
+    <w:lsdException w:name="Quote" w:semiHidden="0" w:uiPriority="29" w:unhideWhenUsed="0" w:qFormat="1"/>
+    <w:lsdException w:name="Intense Quote" w:semiHidden="0" w:uiPriority="30" w:unhideWhenUsed="0" w:qFormat="1"/>
+    <w:lsdException w:name="Medium List 2 Accent 1" w:semiHidden="0" w:uiPriority="66" w:unhideWhenUsed="0"/>
+    <w:lsdException w:name="Medium Grid 1 Accent 1" w:semiHidden="0" w:uiPriority="67" w:unhideWhenUsed="0"/>
+    <w:lsdException w:name="Medium Grid 2 Accent 1" w:semiHidden="0" w:uiPriority="68" w:unhideWhenUsed="0"/>
+    <w:lsdException w:name="Medium Grid 3 Accent 1" w:semiHidden="0" w:uiPriority="69" w:unhideWhenUsed="0"/>
+    <w:lsdException w:name="Dark List Accent 1" w:semiHidden="0" w:uiPriority="70" w:unhideWhenUsed="0"/>
+    <w:lsdException w:name="Colorful Shading Accent 1" w:semiHidden="0" w:uiPriority="71" w:unhideWhenUsed="0"/>
+    <w:lsdException w:name="Colorful List Accent 1" w:semiHidden="0" w:uiPriority="72" w:unhideWhenUsed="0"/>
+    <w:lsdException w:name="Colorful Grid Accent 1" w:semiHidden="0" w:uiPriority="73" w:unhideWhenUsed="0"/>
+    <w:lsdException w:name="Light Shading Accent 2" w:semiHidden="0" w:uiPriority="60" w:unhideWhenUsed="0"/>
+    <w:lsdException w:name="Light List Accent 2" w:semiHidden="0" w:uiPriority="61" w:unhideWhenUsed="0"/>
+    <w:lsdException w:name="Light Grid Accent 2" w:semiHidden="0" w:uiPriority="62" w:unhideWhenUsed="0"/>
+    <w:lsdException w:name="Medium Shading 1 Accent 2" w:semiHidden="0" w:uiPriority="63" w:unhideWhenUsed="0"/>
+    <w:lsdException w:name="Medium Shading 2 Accent 2" w:semiHidden="0" w:uiPriority="64" w:unhideWhenUsed="0"/>
+    <w:lsdException w:name="Medium List 1 Accent 2" w:semiHidden="0" w:uiPriority="65" w:unhideWhenUsed="0"/>
+    <w:lsdException w:name="Medium List 2 Accent 2" w:semiHidden="0" w:uiPriority="66" w:unhideWhenUsed="0"/>
+    <w:lsdException w:name="Medium Grid 1 Accent 2" w:semiHidden="0" w:uiPriority="67" w:unhideWhenUsed="0"/>
+    <w:lsdException w:name="Medium Grid 2 Accent 2" w:semiHidden="0" w:uiPriority="68" w:unhideWhenUsed="0"/>
+    <w:lsdException w:name="Medium Grid 3 Accent 2" w:semiHidden="0" w:uiPriority="69" w:unhideWhenUsed="0"/>
+    <w:lsdException w:name="Dark List Accent 2" w:semiHidden="0" w:uiPriority="70" w:unhideWhenUsed="0"/>
+    <w:lsdException w:name="Colorful Shading Accent 2" w:semiHidden="0" w:uiPriority="71" w:unhideWhenUsed="0"/>
+    <w:lsdException w:name="Colorful List Accent 2" w:semiHidden="0" w:uiPriority="72" w:unhideWhenUsed="0"/>
+    <w:lsdException w:name="Colorful Grid Accent 2" w:semiHidden="0" w:uiPriority="73" w:unhideWhenUsed="0"/>
+    <w:lsdException w:name="Light Shading Accent 3" w:semiHidden="0" w:uiPriority="60" w:unhideWhenUsed="0"/>
+    <w:lsdException w:name="Light List Accent 3" w:semiHidden="0" w:uiPriority="61" w:unhideWhenUsed="0"/>
+    <w:lsdException w:name="Light Grid Accent 3" w:semiHidden="0" w:uiPriority="62" w:unhideWhenUsed="0"/>
+    <w:lsdException w:name="Medium Shading 1 Accent 3" w:semiHidden="0" w:uiPriority="63" w:unhideWhenUsed="0"/>
+    <w:lsdException w:name="Medium Shading 2 Accent 3" w:semiHidden="0" w:uiPriority="64" w:unhideWhenUsed="0"/>
+    <w:lsdException w:name="Medium List 1 Accent 3" w:semiHidden="0" w:uiPriority="65" w:unhideWhenUsed="0"/>
+    <w:lsdException w:name="Medium List 2 Accent 3" w:semiHidden="0" w:uiPriority="66" w:unhideWhenUsed="0"/>
+    <w:lsdException w:name="Medium Grid 1 Accent 3" w:semiHidden="0" w:uiPriority="67" w:unhideWhenUsed="0"/>
+    <w:lsdException w:name="Medium Grid 2 Accent 3" w:semiHidden="0" w:uiPriority="68" w:unhideWhenUsed="0"/>
+    <w:lsdException w:name="Medium Grid 3 Accent 3" w:semiHidden="0" w:uiPriority="69" w:unhideWhenUsed="0"/>
+    <w:lsdException w:name="Dark List Accent 3" w:semiHidden="0" w:uiPriority="70" w:unhideWhenUsed="0"/>
+    <w:lsdException w:name="Colorful Shading Accent 3" w:semiHidden="0" w:uiPriority="71" w:unhideWhenUsed="0"/>
+    <w:lsdException w:name="Colorful List Accent 3" w:semiHidden="0" w:uiPriority="72" w:unhideWhenUsed="0"/>
+    <w:lsdException w:name="Colorful Grid Accent 3" w:semiHidden="0" w:uiPriority="73" w:unhideWhenUsed="0"/>
+    <w:lsdException w:name="Light Shading Accent 4" w:semiHidden="0" w:uiPriority="60" w:unhideWhenUsed="0"/>
+    <w:lsdException w:name="Light List Accent 4" w:semiHidden="0" w:uiPriority="61" w:unhideWhenUsed="0"/>
+    <w:lsdException w:name="Light Grid Accent 4" w:semiHidden="0" w:uiPriority="62" w:unhideWhenUsed="0"/>
+    <w:lsdException w:name="Medium Shading 1 Accent 4" w:semiHidden="0" w:uiPriority="63" w:unhideWhenUsed="0"/>
+    <w:lsdException w:name="Medium Shading 2 Accent 4" w:semiHidden="0" w:uiPriority="64" w:unhideWhenUsed="0"/>
+    <w:lsdException w:name="Medium List 1 Accent 4" w:semiHidden="0" w:uiPriority="65" w:unhideWhenUsed="0"/>
+    <w:lsdException w:name="Medium List 2 Accent 4" w:semiHidden="0" w:uiPriority="66" w:unhideWhenUsed="0"/>
+    <w:lsdException w:name="Medium Grid 1 Accent 4" w:semiHidden="0" w:uiPriority="67" w:unhideWhenUsed="0"/>
+    <w:lsdException w:name="Medium Grid 2 Accent 4" w:semiHidden="0" w:uiPriority="68" w:unhideWhenUsed="0"/>
+    <w:lsdException w:name="Medium Grid 3 Accent 4" w:semiHidden="0" w:uiPriority="69" w:unhideWhenUsed="0"/>
+    <w:lsdException w:name="Dark List Accent 4" w:semiHidden="0" w:uiPriority="70" w:unhideWhenUsed="0"/>
+    <w:lsdException w:name="Colorful Shading Accent 4" w:semiHidden="0" w:uiPriority="71" w:unhideWhenUsed="0"/>
+    <w:lsdException w:name="Colorful List Accent 4" w:semiHidden="0" w:uiPriority="72" w:unhideWhenUsed="0"/>
+    <w:lsdException w:name="Colorful Grid Accent 4" w:semiHidden="0" w:uiPriority="73" w:unhideWhenUsed="0"/>
+    <w:lsdException w:name="Light Shading Accent 5" w:semiHidden="0" w:uiPriority="60" w:unhideWhenUsed="0"/>
+    <w:lsdException w:name="Light List Accent 5" w:semiHidden="0" w:uiPriority="61" w:unhideWhenUsed="0"/>
+    <w:lsdException w:name="Light Grid Accent 5" w:semiHidden="0" w:uiPriority="62" w:unhideWhenUsed="0"/>
+    <w:lsdException w:name="Medium Shading 1 Accent 5" w:semiHidden="0" w:uiPriority="63" w:unhideWhenUsed="0"/>
+    <w:lsdException w:name="Medium Shading 2 Accent 5" w:semiHidden="0" w:uiPriority="64" w:unhideWhenUsed="0"/>
+    <w:lsdException w:name="Medium List 1 Accent 5" w:semiHidden="0" w:uiPriority="65" w:unhideWhenUsed="0"/>
+    <w:lsdException w:name="Medium List 2 Accent 5" w:semiHidden="0" w:uiPriority="66" w:unhideWhenUsed="0"/>
+    <w:lsdException w:name="Medium Grid 1 Accent 5" w:semiHidden="0" w:uiPriority="67" w:unhideWhenUsed="0"/>
+    <w:lsdException w:name="Medium Grid 2 Accent 5" w:semiHidden="0" w:uiPriority="68" w:unhideWhenUsed="0"/>
+    <w:lsdException w:name="Medium Grid 3 Accent 5" w:semiHidden="0" w:uiPriority="69" w:unhideWhenUsed="0"/>
+    <w:lsdException w:name="Dark List Accent 5" w:semiHidden="0" w:uiPriority="70" w:unhideWhenUsed="0"/>
+    <w:lsdException w:name="Colorful Shading Accent 5" w:semiHidden="0" w:uiPriority="71" w:unhideWhenUsed="0"/>
+    <w:lsdException w:name="Colorful List Accent 5" w:semiHidden="0" w:uiPriority="72" w:unhideWhenUsed="0"/>
+    <w:lsdException w:name="Colorful Grid Accent 5" w:semiHidden="0" w:uiPriority="73" w:unhideWhenUsed="0"/>
+    <w:lsdException w:name="Light Shading Accent 6" w:semiHidden="0" w:uiPriority="60" w:unhideWhenUsed="0"/>
+    <w:lsdException w:name="Light List Accent 6" w:semiHidden="0" w:uiPriority="61" w:unhideWhenUsed="0"/>
+    <w:lsdException w:name="Light Grid Accent 6" w:semiHidden="0" w:uiPriority="62" w:unhideWhenUsed="0"/>
+    <w:lsdException w:name="Medium Shading 1 Accent 6" w:semiHidden="0" w:uiPriority="63" w:unhideWhenUsed="0"/>
+    <w:lsdException w:name="Medium Shading 2 Accent 6" w:semiHidden="0" w:uiPriority="64" w:unhideWhenUsed="0"/>
+    <w:lsdException w:name="Medium List 1 Accent 6" w:semiHidden="0" w:uiPriority="65" w:unhideWhenUsed="0"/>
+    <w:lsdException w:name="Medium List 2 Accent 6" w:semiHidden="0" w:uiPriority="66" w:unhideWhenUsed="0"/>
+    <w:lsdException w:name="Medium Grid 1 Accent 6" w:semiHidden="0" w:uiPriority="67" w:unhideWhenUsed="0"/>
+    <w:lsdException w:name="Medium Grid 2 Accent 6" w:semiHidden="0" w:uiPriority="68" w:unhideWhenUsed="0"/>
+    <w:lsdException w:name="Medium Grid 3 Accent 6" w:semiHidden="0" w:uiPriority="69" w:unhideWhenUsed="0"/>
+    <w:lsdException w:name="Dark List Accent 6" w:semiHidden="0" w:uiPriority="70" w:unhideWhenUsed="0"/>
+    <w:lsdException w:name="Colorful Shading Accent 6" w:semiHidden="0" w:uiPriority="71" w:unhideWhenUsed="0"/>
+    <w:lsdException w:name="Colorful List Accent 6" w:semiHidden="0" w:uiPriority="72" w:unhideWhenUsed="0"/>
+    <w:lsdException w:name="Colorful Grid Accent 6" w:semiHidden="0" w:uiPriority="73" w:unhideWhenUsed="0"/>
+    <w:lsdException w:name="Subtle Emphasis" w:semiHidden="0" w:uiPriority="19" w:unhideWhenUsed="0" w:qFormat="1"/>
+    <w:lsdException w:name="Intense Emphasis" w:semiHidden="0" w:uiPriority="21" w:unhideWhenUsed="0" w:qFormat="1"/>
+    <w:lsdException w:name="Subtle Reference" w:semiHidden="0" w:uiPriority="31" w:unhideWhenUsed="0" w:qFormat="1"/>
+    <w:lsdException w:name="Intense Reference" w:semiHidden="0" w:uiPriority="32" w:unhideWhenUsed="0" w:qFormat="1"/>
+    <w:lsdException w:name="Book Title" w:semiHidden="0" w:uiPriority="33" w:unhideWhenUsed="0" w:qFormat="1"/>
+    <w:lsdException w:name="Bibliography" w:uiPriority="37"/>
+    <w:lsdException w:name="TOC Heading" w:uiPriority="39" w:qFormat="1"/>
   </w:latentStyles>
   <w:style w:type="paragraph" w:default="1" w:styleId="Normal">
     <w:name w:val="Normal"/>

</xml_diff>